<commit_message>
Añadidos links con informacion importante en el reporte
</commit_message>
<xml_diff>
--- a/INFORME DE INGENIERÍA.docx
+++ b/INFORME DE INGENIERÍA.docx
@@ -770,6 +770,183 @@
           <w:sz w:val="24"/>
         </w:rPr>
       </w:pPr>
+      <w:r>
+        <w:rPr>
+          <w:rFonts w:ascii="Times New Roman" w:hAnsi="Times New Roman" w:cs="Times New Roman"/>
+          <w:sz w:val="24"/>
+        </w:rPr>
+        <w:t xml:space="preserve">Documentación del API del servicio </w:t>
+      </w:r>
+      <w:proofErr w:type="spellStart"/>
+      <w:r>
+        <w:rPr>
+          <w:rFonts w:ascii="Times New Roman" w:hAnsi="Times New Roman" w:cs="Times New Roman"/>
+          <w:sz w:val="24"/>
+        </w:rPr>
+        <w:t>geologico</w:t>
+      </w:r>
+      <w:proofErr w:type="spellEnd"/>
+      <w:r>
+        <w:rPr>
+          <w:rFonts w:ascii="Times New Roman" w:hAnsi="Times New Roman" w:cs="Times New Roman"/>
+          <w:sz w:val="24"/>
+        </w:rPr>
+        <w:t xml:space="preserve"> de </w:t>
+      </w:r>
+      <w:proofErr w:type="gramStart"/>
+      <w:r>
+        <w:rPr>
+          <w:rFonts w:ascii="Times New Roman" w:hAnsi="Times New Roman" w:cs="Times New Roman"/>
+          <w:sz w:val="24"/>
+        </w:rPr>
+        <w:t>EEUU</w:t>
+      </w:r>
+      <w:proofErr w:type="gramEnd"/>
+      <w:r>
+        <w:rPr>
+          <w:rFonts w:ascii="Times New Roman" w:hAnsi="Times New Roman" w:cs="Times New Roman"/>
+          <w:sz w:val="24"/>
+        </w:rPr>
+        <w:t>:</w:t>
+      </w:r>
+    </w:p>
+    <w:p>
+      <w:pPr>
+        <w:jc w:val="both"/>
+        <w:rPr>
+          <w:rFonts w:ascii="Times New Roman" w:hAnsi="Times New Roman" w:cs="Times New Roman"/>
+          <w:sz w:val="24"/>
+        </w:rPr>
+      </w:pPr>
+      <w:hyperlink r:id="rId7" w:history="1">
+        <w:r>
+          <w:rPr>
+            <w:rStyle w:val="Hipervnculo"/>
+            <w:rFonts w:ascii="Times New Roman" w:hAnsi="Times New Roman" w:cs="Times New Roman"/>
+            <w:sz w:val="24"/>
+          </w:rPr>
+          <w:t>https://earthquake.usgs.gov/fdsnws/event/1/</w:t>
+        </w:r>
+      </w:hyperlink>
+    </w:p>
+    <w:p>
+      <w:pPr>
+        <w:jc w:val="both"/>
+        <w:rPr>
+          <w:rFonts w:ascii="Times New Roman" w:hAnsi="Times New Roman" w:cs="Times New Roman"/>
+          <w:sz w:val="24"/>
+        </w:rPr>
+      </w:pPr>
+      <w:r>
+        <w:rPr>
+          <w:rFonts w:ascii="Times New Roman" w:hAnsi="Times New Roman" w:cs="Times New Roman"/>
+          <w:sz w:val="24"/>
+        </w:rPr>
+        <w:t xml:space="preserve"> Programa similar al nuestro:</w:t>
+      </w:r>
+    </w:p>
+    <w:p>
+      <w:pPr>
+        <w:jc w:val="both"/>
+        <w:rPr>
+          <w:rFonts w:ascii="Times New Roman" w:hAnsi="Times New Roman" w:cs="Times New Roman"/>
+          <w:sz w:val="24"/>
+        </w:rPr>
+      </w:pPr>
+      <w:hyperlink r:id="rId8" w:history="1">
+        <w:r>
+          <w:rPr>
+            <w:rStyle w:val="Hipervnculo"/>
+            <w:rFonts w:ascii="Times New Roman" w:hAnsi="Times New Roman" w:cs="Times New Roman"/>
+            <w:sz w:val="24"/>
+          </w:rPr>
+          <w:t>https://earthquake.usgs.gov/earthquakes/map/</w:t>
+        </w:r>
+      </w:hyperlink>
+      <w:r>
+        <w:rPr>
+          <w:rFonts w:ascii="Times New Roman" w:hAnsi="Times New Roman" w:cs="Times New Roman"/>
+          <w:sz w:val="24"/>
+        </w:rPr>
+        <w:t xml:space="preserve"> - Difer</w:t>
+      </w:r>
+      <w:r>
+        <w:rPr>
+          <w:rFonts w:ascii="Times New Roman" w:hAnsi="Times New Roman" w:cs="Times New Roman"/>
+          <w:sz w:val="24"/>
+        </w:rPr>
+        <w:t>encia: este es web, el nuestro será nativo en Windows</w:t>
+      </w:r>
+    </w:p>
+    <w:p>
+      <w:pPr>
+        <w:jc w:val="both"/>
+        <w:rPr>
+          <w:rFonts w:ascii="Times New Roman" w:hAnsi="Times New Roman" w:cs="Times New Roman"/>
+          <w:sz w:val="24"/>
+        </w:rPr>
+      </w:pPr>
+      <w:r>
+        <w:rPr>
+          <w:rFonts w:ascii="Times New Roman" w:hAnsi="Times New Roman" w:cs="Times New Roman"/>
+          <w:sz w:val="24"/>
+        </w:rPr>
+        <w:t xml:space="preserve">Peticiones HTTP en c#: </w:t>
+      </w:r>
+      <w:hyperlink r:id="rId9" w:history="1">
+        <w:r>
+          <w:rPr>
+            <w:rStyle w:val="Hipervnculo"/>
+            <w:rFonts w:ascii="Times New Roman" w:hAnsi="Times New Roman" w:cs="Times New Roman"/>
+            <w:sz w:val="24"/>
+          </w:rPr>
+          <w:t>https://docs.microsoft.com/en-us/aspnet/web-api/overview/advanced/calling-a-web-api-from-a-net-client</w:t>
+        </w:r>
+      </w:hyperlink>
+    </w:p>
+    <w:p>
+      <w:pPr>
+        <w:jc w:val="both"/>
+        <w:rPr>
+          <w:rFonts w:ascii="Times New Roman" w:hAnsi="Times New Roman" w:cs="Times New Roman"/>
+          <w:sz w:val="24"/>
+        </w:rPr>
+      </w:pPr>
+      <w:proofErr w:type="spellStart"/>
+      <w:r>
+        <w:rPr>
+          <w:rFonts w:ascii="Times New Roman" w:hAnsi="Times New Roman" w:cs="Times New Roman"/>
+          <w:sz w:val="24"/>
+        </w:rPr>
+        <w:lastRenderedPageBreak/>
+        <w:t>Parser</w:t>
+      </w:r>
+      <w:proofErr w:type="spellEnd"/>
+      <w:r>
+        <w:rPr>
+          <w:rFonts w:ascii="Times New Roman" w:hAnsi="Times New Roman" w:cs="Times New Roman"/>
+          <w:sz w:val="24"/>
+        </w:rPr>
+        <w:t xml:space="preserve"> de JSON en C#: </w:t>
+      </w:r>
+      <w:r>
+        <w:rPr>
+          <w:rFonts w:ascii="Times New Roman" w:hAnsi="Times New Roman" w:cs="Times New Roman"/>
+          <w:sz w:val="24"/>
+        </w:rPr>
+        <w:t>https://stackoverflow.com/questions/6620165/how-can-i-parse-json-with-c</w:t>
+      </w:r>
+      <w:bookmarkStart w:id="0" w:name="_GoBack"/>
+      <w:bookmarkEnd w:id="0"/>
+    </w:p>
+    <w:p>
+      <w:pPr>
+        <w:jc w:val="both"/>
+        <w:rPr>
+          <w:rFonts w:ascii="Times New Roman" w:hAnsi="Times New Roman" w:cs="Times New Roman"/>
+          <w:sz w:val="24"/>
+        </w:rPr>
+      </w:pPr>
     </w:p>
     <w:p>
       <w:pPr>
@@ -797,7 +974,7 @@
           <w:sz w:val="24"/>
         </w:rPr>
       </w:pPr>
-      <w:hyperlink r:id="rId7" w:history="1">
+      <w:hyperlink r:id="rId10" w:history="1">
         <w:r>
           <w:rPr>
             <w:rStyle w:val="Hipervnculo"/>
@@ -855,7 +1032,6 @@
           <w:b/>
           <w:sz w:val="24"/>
         </w:rPr>
-        <w:lastRenderedPageBreak/>
         <w:t>Para la visualización de mapas:</w:t>
       </w:r>
     </w:p>
@@ -1121,8 +1297,6 @@
           <w:sz w:val="24"/>
         </w:rPr>
       </w:pPr>
-      <w:bookmarkStart w:id="0" w:name="_GoBack"/>
-      <w:bookmarkEnd w:id="0"/>
     </w:p>
     <w:p>
       <w:pPr>
@@ -1249,6 +1423,7 @@
         <w:jc w:val="both"/>
       </w:pPr>
       <w:r>
+        <w:lastRenderedPageBreak/>
         <w:t>Evaluación o selección de la mejor solución</w:t>
       </w:r>
     </w:p>
@@ -1780,7 +1955,6 @@
           <w:sz w:val="24"/>
           <w:szCs w:val="24"/>
         </w:rPr>
-        <w:lastRenderedPageBreak/>
         <w:t>Diagrama de objetos</w:t>
       </w:r>
     </w:p>
@@ -4330,7 +4504,7 @@
 </file>
 
 <file path=customXml/itemProps1.xml><?xml version="1.0" encoding="utf-8"?>
-<ds:datastoreItem xmlns:ds="http://schemas.openxmlformats.org/officeDocument/2006/customXml" ds:itemID="{46273BB1-EDB6-48FD-AC43-B079672F2620}">
+<ds:datastoreItem xmlns:ds="http://schemas.openxmlformats.org/officeDocument/2006/customXml" ds:itemID="{EC1F55D8-2BC2-4F86-9BC6-F4AF8FB509C7}">
   <ds:schemaRefs>
     <ds:schemaRef ds:uri="http://schemas.openxmlformats.org/officeDocument/2006/bibliography"/>
   </ds:schemaRefs>

</xml_diff>

<commit_message>
Descarga json de terremotos desde api
</commit_message>
<xml_diff>
--- a/INFORME DE INGENIERÍA.docx
+++ b/INFORME DE INGENIERÍA.docx
@@ -893,16 +893,15 @@
         </w:rPr>
         <w:t xml:space="preserve">Peticiones HTTP en c#: </w:t>
       </w:r>
-      <w:hyperlink r:id="rId9" w:history="1">
-        <w:r>
-          <w:rPr>
-            <w:rStyle w:val="Hipervnculo"/>
-            <w:rFonts w:ascii="Times New Roman" w:hAnsi="Times New Roman" w:cs="Times New Roman"/>
-            <w:sz w:val="24"/>
-          </w:rPr>
-          <w:t>https://docs.microsoft.com/en-us/aspnet/web-api/overview/advanced/calling-a-web-api-from-a-net-client</w:t>
-        </w:r>
-      </w:hyperlink>
+      <w:r>
+        <w:rPr>
+          <w:rFonts w:ascii="Times New Roman" w:hAnsi="Times New Roman" w:cs="Times New Roman"/>
+          <w:sz w:val="24"/>
+        </w:rPr>
+        <w:t>https://support.microsoft.com/es-co/help/307023/how-to-make-a-get-request-by-using-visual-c</w:t>
+      </w:r>
+      <w:bookmarkStart w:id="0" w:name="_GoBack"/>
+      <w:bookmarkEnd w:id="0"/>
     </w:p>
     <w:p>
       <w:pPr>
@@ -936,8 +935,6 @@
         </w:rPr>
         <w:t>https://stackoverflow.com/questions/6620165/how-can-i-parse-json-with-c</w:t>
       </w:r>
-      <w:bookmarkStart w:id="0" w:name="_GoBack"/>
-      <w:bookmarkEnd w:id="0"/>
     </w:p>
     <w:p>
       <w:pPr>
@@ -974,7 +971,7 @@
           <w:sz w:val="24"/>
         </w:rPr>
       </w:pPr>
-      <w:hyperlink r:id="rId10" w:history="1">
+      <w:hyperlink r:id="rId9" w:history="1">
         <w:r>
           <w:rPr>
             <w:rStyle w:val="Hipervnculo"/>
@@ -4504,7 +4501,7 @@
 </file>
 
 <file path=customXml/itemProps1.xml><?xml version="1.0" encoding="utf-8"?>
-<ds:datastoreItem xmlns:ds="http://schemas.openxmlformats.org/officeDocument/2006/customXml" ds:itemID="{EC1F55D8-2BC2-4F86-9BC6-F4AF8FB509C7}">
+<ds:datastoreItem xmlns:ds="http://schemas.openxmlformats.org/officeDocument/2006/customXml" ds:itemID="{621E4186-3EE8-4A4A-806D-0047F3017DC2}">
   <ds:schemaRefs>
     <ds:schemaRef ds:uri="http://schemas.openxmlformats.org/officeDocument/2006/bibliography"/>
   </ds:schemaRefs>

</xml_diff>

<commit_message>
Descarga los sismos de magnitud al menos 4 ocurridos en el dia
</commit_message>
<xml_diff>
--- a/INFORME DE INGENIERÍA.docx
+++ b/INFORME DE INGENIERÍA.docx
@@ -761,25 +761,7 @@
             <w:sz w:val="24"/>
             <w:szCs w:val="24"/>
           </w:rPr>
-          <w:t>https://www.udc.es/dep/dtcon/estructuras/ETSAC/Inves</w:t>
-        </w:r>
-        <w:r>
-          <w:rPr>
-            <w:rStyle w:val="Hipervnculo"/>
-            <w:rFonts w:ascii="Times New Roman" w:hAnsi="Times New Roman" w:cs="Times New Roman"/>
-            <w:sz w:val="24"/>
-            <w:szCs w:val="24"/>
-          </w:rPr>
-          <w:t>t</w:t>
-        </w:r>
-        <w:r>
-          <w:rPr>
-            <w:rStyle w:val="Hipervnculo"/>
-            <w:rFonts w:ascii="Times New Roman" w:hAnsi="Times New Roman" w:cs="Times New Roman"/>
-            <w:sz w:val="24"/>
-            <w:szCs w:val="24"/>
-          </w:rPr>
-          <w:t>igacion/Terremotos/QUE_ES.htm</w:t>
+          <w:t>https://www.udc.es/dep/dtcon/estructuras/ETSAC/Investigacion/Terremotos/QUE_ES.htm</w:t>
         </w:r>
       </w:hyperlink>
       <w:r>
@@ -840,6 +822,100 @@
           <w:szCs w:val="24"/>
         </w:rPr>
         <w:t>Por ende, se convertirá en un criterio para elegir la BD</w:t>
+      </w:r>
+    </w:p>
+    <w:p>
+      <w:pPr>
+        <w:jc w:val="both"/>
+        <w:rPr>
+          <w:rFonts w:ascii="Times New Roman" w:hAnsi="Times New Roman" w:cs="Times New Roman"/>
+          <w:color w:val="808080" w:themeColor="background1" w:themeShade="80"/>
+          <w:sz w:val="24"/>
+          <w:szCs w:val="24"/>
+        </w:rPr>
+      </w:pPr>
+      <w:r>
+        <w:rPr>
+          <w:rFonts w:ascii="Times New Roman" w:hAnsi="Times New Roman" w:cs="Times New Roman"/>
+          <w:color w:val="808080" w:themeColor="background1" w:themeShade="80"/>
+          <w:sz w:val="24"/>
+          <w:szCs w:val="24"/>
+        </w:rPr>
+        <w:t xml:space="preserve">De acuerdo con </w:t>
+      </w:r>
+      <w:bookmarkStart w:id="0" w:name="_GoBack"/>
+      <w:bookmarkEnd w:id="0"/>
+      <w:r>
+        <w:rPr>
+          <w:rFonts w:ascii="Times New Roman" w:hAnsi="Times New Roman" w:cs="Times New Roman"/>
+          <w:color w:val="808080" w:themeColor="background1" w:themeShade="80"/>
+          <w:sz w:val="24"/>
+          <w:szCs w:val="24"/>
+        </w:rPr>
+        <w:fldChar w:fldCharType="begin"/>
+      </w:r>
+      <w:r>
+        <w:rPr>
+          <w:rFonts w:ascii="Times New Roman" w:hAnsi="Times New Roman" w:cs="Times New Roman"/>
+          <w:color w:val="808080" w:themeColor="background1" w:themeShade="80"/>
+          <w:sz w:val="24"/>
+          <w:szCs w:val="24"/>
+        </w:rPr>
+        <w:instrText xml:space="preserve"> HYPERLINK "</w:instrText>
+      </w:r>
+      <w:r>
+        <w:rPr>
+          <w:rFonts w:ascii="Times New Roman" w:hAnsi="Times New Roman" w:cs="Times New Roman"/>
+          <w:color w:val="808080" w:themeColor="background1" w:themeShade="80"/>
+          <w:sz w:val="24"/>
+          <w:szCs w:val="24"/>
+        </w:rPr>
+        <w:instrText>https://www.ecured.cu/Escala_de_Richter</w:instrText>
+      </w:r>
+      <w:r>
+        <w:rPr>
+          <w:rFonts w:ascii="Times New Roman" w:hAnsi="Times New Roman" w:cs="Times New Roman"/>
+          <w:color w:val="808080" w:themeColor="background1" w:themeShade="80"/>
+          <w:sz w:val="24"/>
+          <w:szCs w:val="24"/>
+        </w:rPr>
+        <w:instrText xml:space="preserve">" </w:instrText>
+      </w:r>
+      <w:r>
+        <w:rPr>
+          <w:rFonts w:ascii="Times New Roman" w:hAnsi="Times New Roman" w:cs="Times New Roman"/>
+          <w:color w:val="808080" w:themeColor="background1" w:themeShade="80"/>
+          <w:sz w:val="24"/>
+          <w:szCs w:val="24"/>
+        </w:rPr>
+        <w:fldChar w:fldCharType="separate"/>
+      </w:r>
+      <w:r>
+        <w:rPr>
+          <w:rStyle w:val="Hipervnculo"/>
+          <w:rFonts w:ascii="Times New Roman" w:hAnsi="Times New Roman" w:cs="Times New Roman"/>
+          <w:sz w:val="24"/>
+          <w:szCs w:val="24"/>
+        </w:rPr>
+        <w:t>https://www.ecured.cu/Escala_de_Richter</w:t>
+      </w:r>
+      <w:r>
+        <w:rPr>
+          <w:rFonts w:ascii="Times New Roman" w:hAnsi="Times New Roman" w:cs="Times New Roman"/>
+          <w:color w:val="808080" w:themeColor="background1" w:themeShade="80"/>
+          <w:sz w:val="24"/>
+          <w:szCs w:val="24"/>
+        </w:rPr>
+        <w:fldChar w:fldCharType="end"/>
+      </w:r>
+      <w:r>
+        <w:rPr>
+          <w:rFonts w:ascii="Times New Roman" w:hAnsi="Times New Roman" w:cs="Times New Roman"/>
+          <w:color w:val="808080" w:themeColor="background1" w:themeShade="80"/>
+          <w:sz w:val="24"/>
+          <w:szCs w:val="24"/>
+        </w:rPr>
+        <w:t>, a partir de grado 4 se considera terremoto. Por esto, en el programa se mostrarán los de grado 4 en adelante.</w:t>
       </w:r>
     </w:p>
     <w:p>
@@ -1222,7 +1298,6 @@
           <w:szCs w:val="24"/>
         </w:rPr>
       </w:pPr>
-      <w:bookmarkStart w:id="0" w:name="_GoBack"/>
       <w:r>
         <w:rPr>
           <w:rFonts w:ascii="Times New Roman" w:hAnsi="Times New Roman" w:cs="Times New Roman"/>
@@ -1357,7 +1432,6 @@
       </w:r>
       <w:proofErr w:type="spellEnd"/>
     </w:p>
-    <w:bookmarkEnd w:id="0"/>
     <w:p>
       <w:pPr>
         <w:pStyle w:val="Subttulo"/>
@@ -1493,6 +1567,7 @@
           <w:sz w:val="24"/>
           <w:szCs w:val="24"/>
         </w:rPr>
+        <w:lastRenderedPageBreak/>
         <w:t>Diseños preliminares</w:t>
       </w:r>
     </w:p>
@@ -1526,7 +1601,6 @@
           <w:sz w:val="24"/>
           <w:szCs w:val="24"/>
         </w:rPr>
-        <w:lastRenderedPageBreak/>
         <w:t xml:space="preserve">Criterio A: </w:t>
       </w:r>
     </w:p>
@@ -4623,7 +4697,7 @@
 </file>
 
 <file path=customXml/itemProps1.xml><?xml version="1.0" encoding="utf-8"?>
-<ds:datastoreItem xmlns:ds="http://schemas.openxmlformats.org/officeDocument/2006/customXml" ds:itemID="{EBAD3381-2A18-4676-B9C1-391A7E6E2002}">
+<ds:datastoreItem xmlns:ds="http://schemas.openxmlformats.org/officeDocument/2006/customXml" ds:itemID="{934FEE19-D6B8-47A5-80DC-927BA03E01F6}">
   <ds:schemaRefs>
     <ds:schemaRef ds:uri="http://schemas.openxmlformats.org/officeDocument/2006/bibliography"/>
   </ds:schemaRefs>

</xml_diff>

<commit_message>
Terminado Paso 3 informe
</commit_message>
<xml_diff>
--- a/INFORME DE INGENIERÍA.docx
+++ b/INFORME DE INGENIERÍA.docx
@@ -915,26 +915,6 @@
     </w:p>
     <w:p>
       <w:pPr>
-        <w:jc w:val="both"/>
-        <w:rPr>
-          <w:rFonts w:ascii="Times New Roman" w:hAnsi="Times New Roman" w:cs="Times New Roman"/>
-          <w:sz w:val="24"/>
-          <w:szCs w:val="24"/>
-        </w:rPr>
-      </w:pPr>
-    </w:p>
-    <w:p>
-      <w:pPr>
-        <w:jc w:val="both"/>
-        <w:rPr>
-          <w:rFonts w:ascii="Times New Roman" w:hAnsi="Times New Roman" w:cs="Times New Roman"/>
-          <w:sz w:val="24"/>
-          <w:szCs w:val="24"/>
-        </w:rPr>
-      </w:pPr>
-    </w:p>
-    <w:p>
-      <w:pPr>
         <w:pStyle w:val="Subttulo"/>
         <w:jc w:val="both"/>
         <w:rPr>
@@ -945,6 +925,7 @@
         <w:rPr>
           <w:szCs w:val="24"/>
         </w:rPr>
+        <w:lastRenderedPageBreak/>
         <w:t>Búsqueda de soluciones creativas</w:t>
       </w:r>
     </w:p>
@@ -1018,7 +999,15 @@
           <w:sz w:val="24"/>
           <w:szCs w:val="24"/>
         </w:rPr>
-        <w:t>para encontrar la solución a la visualización de los mapas.</w:t>
+        <w:t>para encontrar la solución a la visualización de los mapas</w:t>
+      </w:r>
+      <w:r>
+        <w:rPr>
+          <w:rFonts w:ascii="Times New Roman" w:hAnsi="Times New Roman" w:cs="Times New Roman"/>
+          <w:sz w:val="24"/>
+          <w:szCs w:val="24"/>
+        </w:rPr>
+        <w:t>, de manera que sea de fácil comprensión visual y permita hacer un marcador en el lugar donde ha ocurrido un terremoto. Las ideas son las siguientes:</w:t>
       </w:r>
     </w:p>
     <w:p>
@@ -1084,47 +1073,184 @@
         </w:rPr>
         <w:t xml:space="preserve">, para usar los mapas reales </w:t>
       </w:r>
-      <w:bookmarkStart w:id="0" w:name="_GoBack"/>
-      <w:bookmarkEnd w:id="0"/>
-    </w:p>
-    <w:p>
-      <w:pPr>
-        <w:jc w:val="both"/>
-        <w:rPr>
-          <w:rFonts w:ascii="Times New Roman" w:hAnsi="Times New Roman" w:cs="Times New Roman"/>
-          <w:b/>
-          <w:sz w:val="24"/>
-          <w:szCs w:val="24"/>
-        </w:rPr>
-      </w:pPr>
-      <w:r>
-        <w:rPr>
-          <w:rFonts w:ascii="Times New Roman" w:hAnsi="Times New Roman" w:cs="Times New Roman"/>
-          <w:b/>
-          <w:sz w:val="24"/>
-          <w:szCs w:val="24"/>
-        </w:rPr>
-        <w:t xml:space="preserve"> </w:t>
-      </w:r>
-    </w:p>
-    <w:p>
-      <w:pPr>
-        <w:jc w:val="both"/>
-        <w:rPr>
-          <w:rFonts w:ascii="Times New Roman" w:hAnsi="Times New Roman" w:cs="Times New Roman"/>
-          <w:b/>
-          <w:sz w:val="24"/>
-          <w:szCs w:val="24"/>
-        </w:rPr>
-      </w:pPr>
-      <w:r>
-        <w:rPr>
-          <w:rFonts w:ascii="Times New Roman" w:hAnsi="Times New Roman" w:cs="Times New Roman"/>
-          <w:b/>
-          <w:sz w:val="24"/>
-          <w:szCs w:val="24"/>
-        </w:rPr>
-        <w:t>Para la obtención de la información sobre los terremotos:</w:t>
+      <w:r>
+        <w:rPr>
+          <w:rFonts w:ascii="Times New Roman" w:hAnsi="Times New Roman" w:cs="Times New Roman"/>
+          <w:sz w:val="24"/>
+          <w:szCs w:val="24"/>
+        </w:rPr>
+        <w:t>y su funcionalidad de agregar marcadores.</w:t>
+      </w:r>
+    </w:p>
+    <w:p>
+      <w:pPr>
+        <w:pStyle w:val="Prrafodelista"/>
+        <w:numPr>
+          <w:ilvl w:val="0"/>
+          <w:numId w:val="17"/>
+        </w:numPr>
+        <w:jc w:val="both"/>
+        <w:rPr>
+          <w:rFonts w:ascii="Times New Roman" w:hAnsi="Times New Roman" w:cs="Times New Roman"/>
+          <w:sz w:val="24"/>
+          <w:szCs w:val="24"/>
+        </w:rPr>
+      </w:pPr>
+      <w:r>
+        <w:rPr>
+          <w:rFonts w:ascii="Times New Roman" w:hAnsi="Times New Roman" w:cs="Times New Roman"/>
+          <w:sz w:val="24"/>
+          <w:szCs w:val="24"/>
+        </w:rPr>
+        <w:t>Guardar por cada terremoto un mapa del lugar donde ocurrió y mostrarlo cuando se seleccione dicho terremoto.</w:t>
+      </w:r>
+    </w:p>
+    <w:p>
+      <w:pPr>
+        <w:pStyle w:val="Prrafodelista"/>
+        <w:numPr>
+          <w:ilvl w:val="0"/>
+          <w:numId w:val="17"/>
+        </w:numPr>
+        <w:jc w:val="both"/>
+        <w:rPr>
+          <w:rFonts w:ascii="Times New Roman" w:hAnsi="Times New Roman" w:cs="Times New Roman"/>
+          <w:sz w:val="24"/>
+          <w:szCs w:val="24"/>
+        </w:rPr>
+      </w:pPr>
+      <w:r>
+        <w:rPr>
+          <w:rFonts w:ascii="Times New Roman" w:hAnsi="Times New Roman" w:cs="Times New Roman"/>
+          <w:sz w:val="24"/>
+          <w:szCs w:val="24"/>
+        </w:rPr>
+        <w:t xml:space="preserve">Permitir que el usuario seleccione un terremoto y que se abra la página de Google </w:t>
+      </w:r>
+      <w:proofErr w:type="spellStart"/>
+      <w:r>
+        <w:rPr>
+          <w:rFonts w:ascii="Times New Roman" w:hAnsi="Times New Roman" w:cs="Times New Roman"/>
+          <w:sz w:val="24"/>
+          <w:szCs w:val="24"/>
+        </w:rPr>
+        <w:t>Maps</w:t>
+      </w:r>
+      <w:proofErr w:type="spellEnd"/>
+      <w:r>
+        <w:rPr>
+          <w:rFonts w:ascii="Times New Roman" w:hAnsi="Times New Roman" w:cs="Times New Roman"/>
+          <w:sz w:val="24"/>
+          <w:szCs w:val="24"/>
+        </w:rPr>
+        <w:t xml:space="preserve"> en las coordenadas del terremoto. </w:t>
+      </w:r>
+    </w:p>
+    <w:p>
+      <w:pPr>
+        <w:pStyle w:val="Prrafodelista"/>
+        <w:numPr>
+          <w:ilvl w:val="0"/>
+          <w:numId w:val="17"/>
+        </w:numPr>
+        <w:jc w:val="both"/>
+        <w:rPr>
+          <w:rFonts w:ascii="Times New Roman" w:hAnsi="Times New Roman" w:cs="Times New Roman"/>
+          <w:sz w:val="24"/>
+          <w:szCs w:val="24"/>
+        </w:rPr>
+      </w:pPr>
+      <w:r>
+        <w:rPr>
+          <w:rFonts w:ascii="Times New Roman" w:hAnsi="Times New Roman" w:cs="Times New Roman"/>
+          <w:sz w:val="24"/>
+          <w:szCs w:val="24"/>
+        </w:rPr>
+        <w:t>Implementar un grafo para organizar los terremotos, donde la conexión entre ellos sea la distancia en la que se encuentran unos de otros y pintarlo en la pantalla.</w:t>
+      </w:r>
+    </w:p>
+    <w:p>
+      <w:pPr>
+        <w:pStyle w:val="Prrafodelista"/>
+        <w:numPr>
+          <w:ilvl w:val="0"/>
+          <w:numId w:val="17"/>
+        </w:numPr>
+        <w:jc w:val="both"/>
+        <w:rPr>
+          <w:rFonts w:ascii="Times New Roman" w:hAnsi="Times New Roman" w:cs="Times New Roman"/>
+          <w:sz w:val="24"/>
+          <w:szCs w:val="24"/>
+        </w:rPr>
+      </w:pPr>
+      <w:r>
+        <w:rPr>
+          <w:rFonts w:ascii="Times New Roman" w:hAnsi="Times New Roman" w:cs="Times New Roman"/>
+          <w:sz w:val="24"/>
+          <w:szCs w:val="24"/>
+        </w:rPr>
+        <w:t>Organizar los terremotos de acuerdo a sus coordenadas y poner al lado un mapamundi para que el usuario encuentre el punto de ubicación.</w:t>
+      </w:r>
+    </w:p>
+    <w:p>
+      <w:pPr>
+        <w:pStyle w:val="Prrafodelista"/>
+        <w:numPr>
+          <w:ilvl w:val="0"/>
+          <w:numId w:val="17"/>
+        </w:numPr>
+        <w:jc w:val="both"/>
+        <w:rPr>
+          <w:rFonts w:ascii="Times New Roman" w:hAnsi="Times New Roman" w:cs="Times New Roman"/>
+          <w:sz w:val="24"/>
+          <w:szCs w:val="24"/>
+        </w:rPr>
+      </w:pPr>
+      <w:r>
+        <w:rPr>
+          <w:rFonts w:ascii="Times New Roman" w:hAnsi="Times New Roman" w:cs="Times New Roman"/>
+          <w:sz w:val="24"/>
+          <w:szCs w:val="24"/>
+        </w:rPr>
+        <w:t>Dibujar un mapamundi y permitir que el usuario al hacer clic añada el marcador, el cual también será dibujado.</w:t>
+      </w:r>
+    </w:p>
+    <w:p>
+      <w:pPr>
+        <w:jc w:val="both"/>
+        <w:rPr>
+          <w:rFonts w:ascii="Times New Roman" w:hAnsi="Times New Roman" w:cs="Times New Roman"/>
+          <w:b/>
+          <w:sz w:val="24"/>
+          <w:szCs w:val="24"/>
+        </w:rPr>
+      </w:pPr>
+      <w:r>
+        <w:rPr>
+          <w:rFonts w:ascii="Times New Roman" w:hAnsi="Times New Roman" w:cs="Times New Roman"/>
+          <w:b/>
+          <w:sz w:val="24"/>
+          <w:szCs w:val="24"/>
+        </w:rPr>
+        <w:t>Para l</w:t>
+      </w:r>
+      <w:r>
+        <w:rPr>
+          <w:rFonts w:ascii="Times New Roman" w:hAnsi="Times New Roman" w:cs="Times New Roman"/>
+          <w:b/>
+          <w:sz w:val="24"/>
+          <w:szCs w:val="24"/>
+        </w:rPr>
+        <w:t>a</w:t>
+      </w:r>
+      <w:r>
+        <w:rPr>
+          <w:rFonts w:ascii="Times New Roman" w:hAnsi="Times New Roman" w:cs="Times New Roman"/>
+          <w:b/>
+          <w:sz w:val="24"/>
+          <w:szCs w:val="24"/>
+        </w:rPr>
+        <w:t xml:space="preserve"> obtención de la información sobre los terremotos:</w:t>
       </w:r>
     </w:p>
     <w:p>
@@ -1213,7 +1339,47 @@
           <w:sz w:val="24"/>
           <w:szCs w:val="24"/>
         </w:rPr>
-        <w:t xml:space="preserve">latitud, longitud, magnitud, fecha y hora. </w:t>
+        <w:t xml:space="preserve">lugar, </w:t>
+      </w:r>
+      <w:r>
+        <w:rPr>
+          <w:rFonts w:ascii="Times New Roman" w:hAnsi="Times New Roman" w:cs="Times New Roman"/>
+          <w:sz w:val="24"/>
+          <w:szCs w:val="24"/>
+        </w:rPr>
+        <w:t>l</w:t>
+      </w:r>
+      <w:r>
+        <w:rPr>
+          <w:rFonts w:ascii="Times New Roman" w:hAnsi="Times New Roman" w:cs="Times New Roman"/>
+          <w:sz w:val="24"/>
+          <w:szCs w:val="24"/>
+        </w:rPr>
+        <w:t>ongitud</w:t>
+      </w:r>
+      <w:r>
+        <w:rPr>
+          <w:rFonts w:ascii="Times New Roman" w:hAnsi="Times New Roman" w:cs="Times New Roman"/>
+          <w:sz w:val="24"/>
+          <w:szCs w:val="24"/>
+        </w:rPr>
+        <w:t>, l</w:t>
+      </w:r>
+      <w:r>
+        <w:rPr>
+          <w:rFonts w:ascii="Times New Roman" w:hAnsi="Times New Roman" w:cs="Times New Roman"/>
+          <w:sz w:val="24"/>
+          <w:szCs w:val="24"/>
+        </w:rPr>
+        <w:t>atitud</w:t>
+      </w:r>
+      <w:r>
+        <w:rPr>
+          <w:rFonts w:ascii="Times New Roman" w:hAnsi="Times New Roman" w:cs="Times New Roman"/>
+          <w:sz w:val="24"/>
+          <w:szCs w:val="24"/>
+        </w:rPr>
+        <w:t xml:space="preserve">, magnitud, fecha y hora. </w:t>
       </w:r>
     </w:p>
     <w:p>
@@ -1259,7 +1425,31 @@
           <w:sz w:val="24"/>
           <w:szCs w:val="24"/>
         </w:rPr>
-        <w:t>Debe poderse leer como un archivo de texto plano.</w:t>
+        <w:t>Debe</w:t>
+      </w:r>
+      <w:r>
+        <w:rPr>
+          <w:rFonts w:ascii="Times New Roman" w:hAnsi="Times New Roman" w:cs="Times New Roman"/>
+          <w:sz w:val="24"/>
+          <w:szCs w:val="24"/>
+        </w:rPr>
+        <w:t>n</w:t>
+      </w:r>
+      <w:r>
+        <w:rPr>
+          <w:rFonts w:ascii="Times New Roman" w:hAnsi="Times New Roman" w:cs="Times New Roman"/>
+          <w:sz w:val="24"/>
+          <w:szCs w:val="24"/>
+        </w:rPr>
+        <w:t xml:space="preserve"> poderse leer </w:t>
+      </w:r>
+      <w:r>
+        <w:rPr>
+          <w:rFonts w:ascii="Times New Roman" w:hAnsi="Times New Roman" w:cs="Times New Roman"/>
+          <w:sz w:val="24"/>
+          <w:szCs w:val="24"/>
+        </w:rPr>
+        <w:t xml:space="preserve">por la aplicación. </w:t>
       </w:r>
     </w:p>
     <w:p>
@@ -1353,16 +1543,14 @@
         </w:rPr>
         <w:t xml:space="preserve"> </w:t>
       </w:r>
-      <w:proofErr w:type="spellStart"/>
-      <w:r>
-        <w:rPr>
-          <w:rFonts w:ascii="Times New Roman" w:hAnsi="Times New Roman" w:cs="Times New Roman"/>
-          <w:sz w:val="24"/>
-          <w:szCs w:val="24"/>
-        </w:rPr>
-        <w:t>usgs</w:t>
-      </w:r>
-      <w:proofErr w:type="spellEnd"/>
+      <w:r>
+        <w:rPr>
+          <w:rFonts w:ascii="Times New Roman" w:hAnsi="Times New Roman" w:cs="Times New Roman"/>
+          <w:sz w:val="24"/>
+          <w:szCs w:val="24"/>
+        </w:rPr>
+        <w:t>USGS</w:t>
+      </w:r>
       <w:r>
         <w:rPr>
           <w:rFonts w:ascii="Times New Roman" w:hAnsi="Times New Roman" w:cs="Times New Roman"/>
@@ -1415,7 +1603,23 @@
           <w:sz w:val="24"/>
           <w:szCs w:val="24"/>
         </w:rPr>
-        <w:t>El usuario registra los terremotos ocurridos y se guardan de manera persistente en archivos .</w:t>
+        <w:t>El usuario registra los terremotos ocurridos</w:t>
+      </w:r>
+      <w:r>
+        <w:rPr>
+          <w:rFonts w:ascii="Times New Roman" w:hAnsi="Times New Roman" w:cs="Times New Roman"/>
+          <w:sz w:val="24"/>
+          <w:szCs w:val="24"/>
+        </w:rPr>
+        <w:t xml:space="preserve"> desde la aplicación,</w:t>
+      </w:r>
+      <w:r>
+        <w:rPr>
+          <w:rFonts w:ascii="Times New Roman" w:hAnsi="Times New Roman" w:cs="Times New Roman"/>
+          <w:sz w:val="24"/>
+          <w:szCs w:val="24"/>
+        </w:rPr>
+        <w:t xml:space="preserve"> y se guardan de manera persistente en archivos .</w:t>
       </w:r>
       <w:proofErr w:type="spellStart"/>
       <w:r>
@@ -1430,6 +1634,16 @@
     </w:p>
     <w:p>
       <w:pPr>
+        <w:jc w:val="both"/>
+        <w:rPr>
+          <w:rFonts w:ascii="Times New Roman" w:hAnsi="Times New Roman" w:cs="Times New Roman"/>
+          <w:sz w:val="24"/>
+          <w:szCs w:val="24"/>
+        </w:rPr>
+      </w:pPr>
+    </w:p>
+    <w:p>
+      <w:pPr>
         <w:pStyle w:val="Subttulo"/>
         <w:jc w:val="both"/>
         <w:rPr>
@@ -1440,6 +1654,7 @@
         <w:rPr>
           <w:szCs w:val="24"/>
         </w:rPr>
+        <w:lastRenderedPageBreak/>
         <w:t xml:space="preserve">Transición de ideas a los diseños preliminares </w:t>
       </w:r>
     </w:p>
@@ -1478,6 +1693,46 @@
           <w:sz w:val="24"/>
           <w:szCs w:val="24"/>
         </w:rPr>
+        <w:t xml:space="preserve">Después de haber realizado la lluvia de ideas, </w:t>
+      </w:r>
+      <w:bookmarkStart w:id="0" w:name="_GoBack"/>
+      <w:bookmarkEnd w:id="0"/>
+    </w:p>
+    <w:p>
+      <w:pPr>
+        <w:jc w:val="both"/>
+        <w:rPr>
+          <w:rFonts w:ascii="Times New Roman" w:hAnsi="Times New Roman" w:cs="Times New Roman"/>
+          <w:b/>
+          <w:sz w:val="24"/>
+          <w:szCs w:val="24"/>
+        </w:rPr>
+      </w:pPr>
+      <w:r>
+        <w:rPr>
+          <w:rFonts w:ascii="Times New Roman" w:hAnsi="Times New Roman" w:cs="Times New Roman"/>
+          <w:b/>
+          <w:sz w:val="24"/>
+          <w:szCs w:val="24"/>
+        </w:rPr>
+        <w:t>Para la obtención de la información sobre los terremotos:</w:t>
+      </w:r>
+    </w:p>
+    <w:p>
+      <w:pPr>
+        <w:jc w:val="both"/>
+        <w:rPr>
+          <w:rFonts w:ascii="Times New Roman" w:hAnsi="Times New Roman" w:cs="Times New Roman"/>
+          <w:sz w:val="24"/>
+          <w:szCs w:val="24"/>
+        </w:rPr>
+      </w:pPr>
+      <w:r>
+        <w:rPr>
+          <w:rFonts w:ascii="Times New Roman" w:hAnsi="Times New Roman" w:cs="Times New Roman"/>
+          <w:sz w:val="24"/>
+          <w:szCs w:val="24"/>
+        </w:rPr>
         <w:t>Descarte de ideas</w:t>
       </w:r>
     </w:p>
@@ -1496,74 +1751,6 @@
           <w:sz w:val="24"/>
           <w:szCs w:val="24"/>
         </w:rPr>
-        <w:t>Diseños preliminares</w:t>
-      </w:r>
-    </w:p>
-    <w:p>
-      <w:pPr>
-        <w:jc w:val="both"/>
-        <w:rPr>
-          <w:rFonts w:ascii="Times New Roman" w:hAnsi="Times New Roman" w:cs="Times New Roman"/>
-          <w:b/>
-          <w:sz w:val="24"/>
-          <w:szCs w:val="24"/>
-        </w:rPr>
-      </w:pPr>
-    </w:p>
-    <w:p>
-      <w:pPr>
-        <w:jc w:val="both"/>
-        <w:rPr>
-          <w:rFonts w:ascii="Times New Roman" w:hAnsi="Times New Roman" w:cs="Times New Roman"/>
-          <w:b/>
-          <w:sz w:val="24"/>
-          <w:szCs w:val="24"/>
-        </w:rPr>
-      </w:pPr>
-      <w:r>
-        <w:rPr>
-          <w:rFonts w:ascii="Times New Roman" w:hAnsi="Times New Roman" w:cs="Times New Roman"/>
-          <w:b/>
-          <w:sz w:val="24"/>
-          <w:szCs w:val="24"/>
-        </w:rPr>
-        <w:t>Para la obtención de la información sobre los terremotos:</w:t>
-      </w:r>
-    </w:p>
-    <w:p>
-      <w:pPr>
-        <w:jc w:val="both"/>
-        <w:rPr>
-          <w:rFonts w:ascii="Times New Roman" w:hAnsi="Times New Roman" w:cs="Times New Roman"/>
-          <w:sz w:val="24"/>
-          <w:szCs w:val="24"/>
-        </w:rPr>
-      </w:pPr>
-      <w:r>
-        <w:rPr>
-          <w:rFonts w:ascii="Times New Roman" w:hAnsi="Times New Roman" w:cs="Times New Roman"/>
-          <w:sz w:val="24"/>
-          <w:szCs w:val="24"/>
-        </w:rPr>
-        <w:t>Descarte de ideas</w:t>
-      </w:r>
-    </w:p>
-    <w:p>
-      <w:pPr>
-        <w:jc w:val="both"/>
-        <w:rPr>
-          <w:rFonts w:ascii="Times New Roman" w:hAnsi="Times New Roman" w:cs="Times New Roman"/>
-          <w:sz w:val="24"/>
-          <w:szCs w:val="24"/>
-        </w:rPr>
-      </w:pPr>
-      <w:r>
-        <w:rPr>
-          <w:rFonts w:ascii="Times New Roman" w:hAnsi="Times New Roman" w:cs="Times New Roman"/>
-          <w:sz w:val="24"/>
-          <w:szCs w:val="24"/>
-        </w:rPr>
-        <w:lastRenderedPageBreak/>
         <w:t>Diseños preliminares</w:t>
       </w:r>
     </w:p>
@@ -2121,6 +2308,17 @@
     </w:p>
     <w:p>
       <w:pPr>
+        <w:jc w:val="both"/>
+        <w:rPr>
+          <w:rFonts w:ascii="Times New Roman" w:hAnsi="Times New Roman" w:cs="Times New Roman"/>
+          <w:b/>
+          <w:sz w:val="24"/>
+          <w:szCs w:val="24"/>
+        </w:rPr>
+      </w:pPr>
+    </w:p>
+    <w:p>
+      <w:pPr>
         <w:pStyle w:val="Subttulo"/>
         <w:jc w:val="both"/>
         <w:rPr>
@@ -2136,24 +2334,82 @@
     </w:p>
     <w:p/>
     <w:p>
-      <w:proofErr w:type="spellStart"/>
-      <w:r>
-        <w:t>Ultimos</w:t>
-      </w:r>
-      <w:proofErr w:type="spellEnd"/>
+      <w:r>
+        <w:t>Últimos</w:t>
+      </w:r>
       <w:r>
         <w:t xml:space="preserve"> terremotos en Colombia</w:t>
       </w:r>
     </w:p>
     <w:p>
-      <w:r>
+      <w:pPr>
         <w:rPr>
           <w:rFonts w:ascii="Comic Sans MS" w:hAnsi="Comic Sans MS"/>
           <w:b/>
           <w:bCs/>
           <w:color w:val="000000"/>
         </w:rPr>
-        <w:t>https://www2.sgc.gov.co/sismos/sismos/ultimos-sismos.html</w:t>
+      </w:pPr>
+      <w:hyperlink r:id="rId8" w:history="1">
+        <w:r>
+          <w:rPr>
+            <w:rStyle w:val="Hipervnculo"/>
+            <w:rFonts w:ascii="Comic Sans MS" w:hAnsi="Comic Sans MS"/>
+            <w:b/>
+            <w:bCs/>
+          </w:rPr>
+          <w:t>https://www2.sgc.gov.co/sismo</w:t>
+        </w:r>
+        <w:r>
+          <w:rPr>
+            <w:rStyle w:val="Hipervnculo"/>
+            <w:rFonts w:ascii="Comic Sans MS" w:hAnsi="Comic Sans MS"/>
+            <w:b/>
+            <w:bCs/>
+          </w:rPr>
+          <w:t>s</w:t>
+        </w:r>
+        <w:r>
+          <w:rPr>
+            <w:rStyle w:val="Hipervnculo"/>
+            <w:rFonts w:ascii="Comic Sans MS" w:hAnsi="Comic Sans MS"/>
+            <w:b/>
+            <w:bCs/>
+          </w:rPr>
+          <w:t>/sismos/ultimos-sismos.html</w:t>
+        </w:r>
+      </w:hyperlink>
+      <w:r>
+        <w:rPr>
+          <w:rFonts w:ascii="Comic Sans MS" w:hAnsi="Comic Sans MS"/>
+          <w:b/>
+          <w:bCs/>
+          <w:color w:val="000000"/>
+        </w:rPr>
+        <w:t xml:space="preserve"> </w:t>
+      </w:r>
+    </w:p>
+    <w:p>
+      <w:r>
+        <w:t xml:space="preserve">Visor de </w:t>
+      </w:r>
+      <w:proofErr w:type="spellStart"/>
+      <w:r>
+        <w:t>json</w:t>
+      </w:r>
+      <w:proofErr w:type="spellEnd"/>
+    </w:p>
+    <w:p>
+      <w:hyperlink r:id="rId9" w:history="1">
+        <w:r>
+          <w:rPr>
+            <w:rStyle w:val="Hipervnculo"/>
+          </w:rPr>
+          <w:t>http://jsonviewer.stack.hu/</w:t>
+        </w:r>
+      </w:hyperlink>
+      <w:r>
+        <w:t xml:space="preserve"> </w:t>
       </w:r>
     </w:p>
     <w:p>
@@ -4782,7 +5038,7 @@
 </file>
 
 <file path=customXml/itemProps1.xml><?xml version="1.0" encoding="utf-8"?>
-<ds:datastoreItem xmlns:ds="http://schemas.openxmlformats.org/officeDocument/2006/customXml" ds:itemID="{5698C24B-D267-472E-BAE8-FDDFDFF0D6A0}">
+<ds:datastoreItem xmlns:ds="http://schemas.openxmlformats.org/officeDocument/2006/customXml" ds:itemID="{A9FE40B6-4374-4535-976C-4597A30660FF}">
   <ds:schemaRefs>
     <ds:schemaRef ds:uri="http://schemas.openxmlformats.org/officeDocument/2006/bibliography"/>
   </ds:schemaRefs>

</xml_diff>

<commit_message>
Terminado paso 4 informe
</commit_message>
<xml_diff>
--- a/INFORME DE INGENIERÍA.docx
+++ b/INFORME DE INGENIERÍA.docx
@@ -345,6 +345,7 @@
         <w:t>INFORME DE INGENIERÍA</w:t>
       </w:r>
     </w:p>
+    <w:p/>
     <w:p>
       <w:pPr>
         <w:pStyle w:val="Subttulo"/>
@@ -891,7 +892,25 @@
             <w:sz w:val="24"/>
             <w:szCs w:val="24"/>
           </w:rPr>
-          <w:t>http://www.independent-software.com/gmap-net-tutorial-maps-markers-and-polygons.html</w:t>
+          <w:t>http://www.independent-software.com</w:t>
+        </w:r>
+        <w:r>
+          <w:rPr>
+            <w:rStyle w:val="Hipervnculo"/>
+            <w:rFonts w:ascii="Times New Roman" w:hAnsi="Times New Roman" w:cs="Times New Roman"/>
+            <w:sz w:val="24"/>
+            <w:szCs w:val="24"/>
+          </w:rPr>
+          <w:t>/</w:t>
+        </w:r>
+        <w:r>
+          <w:rPr>
+            <w:rStyle w:val="Hipervnculo"/>
+            <w:rFonts w:ascii="Times New Roman" w:hAnsi="Times New Roman" w:cs="Times New Roman"/>
+            <w:sz w:val="24"/>
+            <w:szCs w:val="24"/>
+          </w:rPr>
+          <w:t>gmap-net-tutorial-maps-markers-and-polygons.html</w:t>
         </w:r>
       </w:hyperlink>
       <w:r>
@@ -902,16 +921,6 @@
         </w:rPr>
         <w:t xml:space="preserve"> </w:t>
       </w:r>
-    </w:p>
-    <w:p>
-      <w:pPr>
-        <w:jc w:val="both"/>
-        <w:rPr>
-          <w:rFonts w:ascii="Times New Roman" w:hAnsi="Times New Roman" w:cs="Times New Roman"/>
-          <w:sz w:val="24"/>
-          <w:szCs w:val="24"/>
-        </w:rPr>
-      </w:pPr>
     </w:p>
     <w:p>
       <w:pPr>
@@ -1102,7 +1111,7 @@
           <w:sz w:val="24"/>
           <w:szCs w:val="24"/>
         </w:rPr>
-        <w:t>Guardar por cada terremoto un mapa del lugar donde ocurrió y mostrarlo cuando se seleccione dicho terremoto.</w:t>
+        <w:t>Implementar un grafo para organizar los terremotos, donde la conexión entre ellos sea la distancia en la que se encuentran unos de otros y pintarlo en la pantalla.</w:t>
       </w:r>
     </w:p>
     <w:p>
@@ -1125,25 +1134,7 @@
           <w:sz w:val="24"/>
           <w:szCs w:val="24"/>
         </w:rPr>
-        <w:t xml:space="preserve">Permitir que el usuario seleccione un terremoto y que se abra la página de Google </w:t>
-      </w:r>
-      <w:proofErr w:type="spellStart"/>
-      <w:r>
-        <w:rPr>
-          <w:rFonts w:ascii="Times New Roman" w:hAnsi="Times New Roman" w:cs="Times New Roman"/>
-          <w:sz w:val="24"/>
-          <w:szCs w:val="24"/>
-        </w:rPr>
-        <w:t>Maps</w:t>
-      </w:r>
-      <w:proofErr w:type="spellEnd"/>
-      <w:r>
-        <w:rPr>
-          <w:rFonts w:ascii="Times New Roman" w:hAnsi="Times New Roman" w:cs="Times New Roman"/>
-          <w:sz w:val="24"/>
-          <w:szCs w:val="24"/>
-        </w:rPr>
-        <w:t xml:space="preserve"> en las coordenadas del terremoto. </w:t>
+        <w:t>Guardar por cada terremoto un mapa del lugar donde ocurrió y mostrarlo cuando se seleccione dicho terremoto.</w:t>
       </w:r>
     </w:p>
     <w:p>
@@ -1166,7 +1157,25 @@
           <w:sz w:val="24"/>
           <w:szCs w:val="24"/>
         </w:rPr>
-        <w:t>Implementar un grafo para organizar los terremotos, donde la conexión entre ellos sea la distancia en la que se encuentran unos de otros y pintarlo en la pantalla.</w:t>
+        <w:t xml:space="preserve">Permitir que el usuario seleccione un terremoto y que se abra la página de Google </w:t>
+      </w:r>
+      <w:proofErr w:type="spellStart"/>
+      <w:r>
+        <w:rPr>
+          <w:rFonts w:ascii="Times New Roman" w:hAnsi="Times New Roman" w:cs="Times New Roman"/>
+          <w:sz w:val="24"/>
+          <w:szCs w:val="24"/>
+        </w:rPr>
+        <w:t>Maps</w:t>
+      </w:r>
+      <w:proofErr w:type="spellEnd"/>
+      <w:r>
+        <w:rPr>
+          <w:rFonts w:ascii="Times New Roman" w:hAnsi="Times New Roman" w:cs="Times New Roman"/>
+          <w:sz w:val="24"/>
+          <w:szCs w:val="24"/>
+        </w:rPr>
+        <w:t xml:space="preserve"> en las coordenadas del terremoto. </w:t>
       </w:r>
     </w:p>
     <w:p>
@@ -1693,28 +1702,390 @@
           <w:sz w:val="24"/>
           <w:szCs w:val="24"/>
         </w:rPr>
-        <w:t xml:space="preserve">Después de haber realizado la lluvia de ideas, </w:t>
-      </w:r>
-      <w:bookmarkStart w:id="0" w:name="_GoBack"/>
-      <w:bookmarkEnd w:id="0"/>
-    </w:p>
-    <w:p>
-      <w:pPr>
-        <w:jc w:val="both"/>
-        <w:rPr>
-          <w:rFonts w:ascii="Times New Roman" w:hAnsi="Times New Roman" w:cs="Times New Roman"/>
-          <w:b/>
-          <w:sz w:val="24"/>
-          <w:szCs w:val="24"/>
-        </w:rPr>
-      </w:pPr>
-      <w:r>
-        <w:rPr>
-          <w:rFonts w:ascii="Times New Roman" w:hAnsi="Times New Roman" w:cs="Times New Roman"/>
-          <w:b/>
-          <w:sz w:val="24"/>
-          <w:szCs w:val="24"/>
-        </w:rPr>
+        <w:t>Después de haber realizado la lluvia de ideas</w:t>
+      </w:r>
+      <w:r>
+        <w:rPr>
+          <w:rFonts w:ascii="Times New Roman" w:hAnsi="Times New Roman" w:cs="Times New Roman"/>
+          <w:sz w:val="24"/>
+          <w:szCs w:val="24"/>
+        </w:rPr>
+        <w:t xml:space="preserve"> y haber repasado los requerimientos quedan descardas las ideas 3, 6 y 7 por los motivos expuestos a continuación:</w:t>
+      </w:r>
+    </w:p>
+    <w:p>
+      <w:pPr>
+        <w:pStyle w:val="Prrafodelista"/>
+        <w:numPr>
+          <w:ilvl w:val="0"/>
+          <w:numId w:val="18"/>
+        </w:numPr>
+        <w:jc w:val="both"/>
+        <w:rPr>
+          <w:rFonts w:ascii="Times New Roman" w:hAnsi="Times New Roman" w:cs="Times New Roman"/>
+          <w:sz w:val="24"/>
+          <w:szCs w:val="24"/>
+        </w:rPr>
+      </w:pPr>
+      <w:r>
+        <w:rPr>
+          <w:rFonts w:ascii="Times New Roman" w:hAnsi="Times New Roman" w:cs="Times New Roman"/>
+          <w:sz w:val="24"/>
+          <w:szCs w:val="24"/>
+        </w:rPr>
+        <w:t>Lo que se busca con el requerimiento de visualización de los mapas es que el usuario comprenda mejor donde ocurrieron; poner al usuario a adivinar en que punto de mapa va una coordenada para añadir el marcador no hace parte de las funcionalidades de la aplicación</w:t>
+      </w:r>
+      <w:r>
+        <w:rPr>
+          <w:rFonts w:ascii="Times New Roman" w:hAnsi="Times New Roman" w:cs="Times New Roman"/>
+          <w:sz w:val="24"/>
+          <w:szCs w:val="24"/>
+        </w:rPr>
+        <w:t xml:space="preserve"> </w:t>
+      </w:r>
+      <w:r>
+        <w:rPr>
+          <w:rFonts w:ascii="Times New Roman" w:hAnsi="Times New Roman" w:cs="Times New Roman"/>
+          <w:sz w:val="24"/>
+          <w:szCs w:val="24"/>
+        </w:rPr>
+        <w:t xml:space="preserve">debido a que se espera que sea una información verídica, es decir, tanto la información mostrada como texto como las imágenes deben exponer fielmente el lugar donde ocurrió. Por lo tanto, la idea 3 daría una información incompleta </w:t>
+      </w:r>
+      <w:r>
+        <w:rPr>
+          <w:rFonts w:ascii="Times New Roman" w:hAnsi="Times New Roman" w:cs="Times New Roman"/>
+          <w:sz w:val="24"/>
+          <w:szCs w:val="24"/>
+        </w:rPr>
+        <w:t>porque solo tomaría en cuenta la distancia entre un terremoto y otro, pero no, como tal, su ubicación en el mapa; en este punto si todos los terremotos ocurrieron en el Medio Oriente la imagen parecería mostrar un conjunto de aristas que corresponden a todo el planeta, cuando solo se está mostrando una parte de este.</w:t>
+      </w:r>
+    </w:p>
+    <w:p>
+      <w:pPr>
+        <w:pStyle w:val="Prrafodelista"/>
+        <w:numPr>
+          <w:ilvl w:val="0"/>
+          <w:numId w:val="18"/>
+        </w:numPr>
+        <w:jc w:val="both"/>
+        <w:rPr>
+          <w:rFonts w:ascii="Times New Roman" w:hAnsi="Times New Roman" w:cs="Times New Roman"/>
+          <w:sz w:val="24"/>
+          <w:szCs w:val="24"/>
+        </w:rPr>
+      </w:pPr>
+      <w:r>
+        <w:rPr>
+          <w:rFonts w:ascii="Times New Roman" w:hAnsi="Times New Roman" w:cs="Times New Roman"/>
+          <w:sz w:val="24"/>
+          <w:szCs w:val="24"/>
+        </w:rPr>
+        <w:t xml:space="preserve">En la idea 6 y 7 se espera que el usuario busque el lugar donde ocurrieron los terremotos para que después se ubique en el mapa, o bien añada un marcador. Aunque estas ideas tengan una perspectiva más real al mostrar el mapa completo, existen factores de riesgo por errores humanos; no se puede suponer que el usuario conoce las coordenadas, y aunque conociera de ellas los dígitos de cada una son casi seis, lo que podría ocasionar diferencias de interpretación entre un usuario a otro. Se considera que debe ser la aplicación la encargada de mostrar la ubicación, no que el usuario la encuentre, para así ser fiel </w:t>
+      </w:r>
+      <w:r>
+        <w:rPr>
+          <w:rFonts w:ascii="Times New Roman" w:hAnsi="Times New Roman" w:cs="Times New Roman"/>
+          <w:sz w:val="24"/>
+          <w:szCs w:val="24"/>
+        </w:rPr>
+        <w:t>a la información real.</w:t>
+      </w:r>
+    </w:p>
+    <w:p>
+      <w:pPr>
+        <w:jc w:val="both"/>
+        <w:rPr>
+          <w:rFonts w:ascii="Times New Roman" w:hAnsi="Times New Roman" w:cs="Times New Roman"/>
+          <w:sz w:val="24"/>
+          <w:szCs w:val="24"/>
+        </w:rPr>
+      </w:pPr>
+      <w:r>
+        <w:rPr>
+          <w:rFonts w:ascii="Times New Roman" w:hAnsi="Times New Roman" w:cs="Times New Roman"/>
+          <w:sz w:val="24"/>
+          <w:szCs w:val="24"/>
+        </w:rPr>
+        <w:t>Luego de haber descartado las ideas no factibles se explicará más a fondo en qué consiste cada una, para así proceder a la evaluación y selección de la mejor solución.</w:t>
+      </w:r>
+    </w:p>
+    <w:p>
+      <w:pPr>
+        <w:pStyle w:val="Prrafodelista"/>
+        <w:numPr>
+          <w:ilvl w:val="0"/>
+          <w:numId w:val="19"/>
+        </w:numPr>
+        <w:jc w:val="both"/>
+        <w:rPr>
+          <w:rFonts w:ascii="Times New Roman" w:hAnsi="Times New Roman" w:cs="Times New Roman"/>
+          <w:b/>
+          <w:sz w:val="24"/>
+          <w:szCs w:val="24"/>
+        </w:rPr>
+      </w:pPr>
+      <w:r>
+        <w:rPr>
+          <w:rFonts w:ascii="Times New Roman" w:hAnsi="Times New Roman" w:cs="Times New Roman"/>
+          <w:b/>
+          <w:sz w:val="24"/>
+          <w:szCs w:val="24"/>
+        </w:rPr>
+        <w:t xml:space="preserve">Idea 1: </w:t>
+      </w:r>
+      <w:r>
+        <w:rPr>
+          <w:rFonts w:ascii="Times New Roman" w:hAnsi="Times New Roman" w:cs="Times New Roman"/>
+          <w:sz w:val="24"/>
+          <w:szCs w:val="24"/>
+        </w:rPr>
+        <w:t xml:space="preserve">En un panel si dibujará un mapamundi -puede ser una imagen simplemente a escala- y, de acuerdo a esa escala, por cada terremoto se tomará su longitud y latitud para ubicar un punto en la imagen y dibujar un circulo dicha coordenada. </w:t>
+      </w:r>
+    </w:p>
+    <w:p>
+      <w:pPr>
+        <w:pStyle w:val="Prrafodelista"/>
+        <w:numPr>
+          <w:ilvl w:val="0"/>
+          <w:numId w:val="19"/>
+        </w:numPr>
+        <w:jc w:val="both"/>
+        <w:rPr>
+          <w:rFonts w:ascii="Times New Roman" w:hAnsi="Times New Roman" w:cs="Times New Roman"/>
+          <w:b/>
+          <w:sz w:val="24"/>
+          <w:szCs w:val="24"/>
+        </w:rPr>
+      </w:pPr>
+      <w:r>
+        <w:rPr>
+          <w:rFonts w:ascii="Times New Roman" w:hAnsi="Times New Roman" w:cs="Times New Roman"/>
+          <w:b/>
+          <w:sz w:val="24"/>
+          <w:szCs w:val="24"/>
+        </w:rPr>
+        <w:t xml:space="preserve">Idea 2: </w:t>
+      </w:r>
+      <w:r>
+        <w:rPr>
+          <w:rFonts w:ascii="Times New Roman" w:hAnsi="Times New Roman" w:cs="Times New Roman"/>
+          <w:sz w:val="24"/>
+          <w:szCs w:val="24"/>
+        </w:rPr>
+        <w:t xml:space="preserve">Visual Studio puede implementar una librería llamada </w:t>
+      </w:r>
+      <w:proofErr w:type="spellStart"/>
+      <w:r>
+        <w:rPr>
+          <w:rFonts w:ascii="Times New Roman" w:hAnsi="Times New Roman" w:cs="Times New Roman"/>
+          <w:sz w:val="24"/>
+          <w:szCs w:val="24"/>
+        </w:rPr>
+        <w:t>GMaps</w:t>
+      </w:r>
+      <w:proofErr w:type="spellEnd"/>
+      <w:r>
+        <w:rPr>
+          <w:rFonts w:ascii="Times New Roman" w:hAnsi="Times New Roman" w:cs="Times New Roman"/>
+          <w:sz w:val="24"/>
+          <w:szCs w:val="24"/>
+        </w:rPr>
+        <w:t xml:space="preserve"> que permite, por medio de un proveedor de mapas, mostrar el mapa completo, desplazarse sobre él, ubicarse en las coordenadas deseadas y agregar marcadores en una coordenada especifica. Esta funcionalidad permite que el proveedor de mapas sea Google </w:t>
+      </w:r>
+      <w:proofErr w:type="spellStart"/>
+      <w:r>
+        <w:rPr>
+          <w:rFonts w:ascii="Times New Roman" w:hAnsi="Times New Roman" w:cs="Times New Roman"/>
+          <w:sz w:val="24"/>
+          <w:szCs w:val="24"/>
+        </w:rPr>
+        <w:t>Maps</w:t>
+      </w:r>
+      <w:proofErr w:type="spellEnd"/>
+      <w:r>
+        <w:rPr>
+          <w:rFonts w:ascii="Times New Roman" w:hAnsi="Times New Roman" w:cs="Times New Roman"/>
+          <w:sz w:val="24"/>
+          <w:szCs w:val="24"/>
+        </w:rPr>
+        <w:t>, por lo que tendría varios modos de visualización ya sea de calles o la vista el satélite.</w:t>
+      </w:r>
+    </w:p>
+    <w:p>
+      <w:pPr>
+        <w:pStyle w:val="Prrafodelista"/>
+        <w:numPr>
+          <w:ilvl w:val="0"/>
+          <w:numId w:val="19"/>
+        </w:numPr>
+        <w:jc w:val="both"/>
+        <w:rPr>
+          <w:rFonts w:ascii="Times New Roman" w:hAnsi="Times New Roman" w:cs="Times New Roman"/>
+          <w:b/>
+          <w:sz w:val="24"/>
+          <w:szCs w:val="24"/>
+        </w:rPr>
+      </w:pPr>
+      <w:r>
+        <w:rPr>
+          <w:rFonts w:ascii="Times New Roman" w:hAnsi="Times New Roman" w:cs="Times New Roman"/>
+          <w:b/>
+          <w:sz w:val="24"/>
+          <w:szCs w:val="24"/>
+        </w:rPr>
+        <w:t>Idea 4:</w:t>
+      </w:r>
+      <w:r>
+        <w:rPr>
+          <w:rFonts w:ascii="Times New Roman" w:hAnsi="Times New Roman" w:cs="Times New Roman"/>
+          <w:b/>
+          <w:sz w:val="24"/>
+          <w:szCs w:val="24"/>
+        </w:rPr>
+        <w:t xml:space="preserve"> </w:t>
+      </w:r>
+      <w:r>
+        <w:rPr>
+          <w:rFonts w:ascii="Times New Roman" w:hAnsi="Times New Roman" w:cs="Times New Roman"/>
+          <w:sz w:val="24"/>
+          <w:szCs w:val="24"/>
+        </w:rPr>
+        <w:t>De acuerdo a los datos guardados del terremoto, guardar también un mapa el país donde ocurrió y así, cuando el usuario de clic en el terremoto, se muestre la imagen del país donde ocurrió</w:t>
+      </w:r>
+      <w:r>
+        <w:rPr>
+          <w:rFonts w:ascii="Times New Roman" w:hAnsi="Times New Roman" w:cs="Times New Roman"/>
+          <w:sz w:val="24"/>
+          <w:szCs w:val="24"/>
+        </w:rPr>
+        <w:t>.</w:t>
+      </w:r>
+    </w:p>
+    <w:p>
+      <w:pPr>
+        <w:pStyle w:val="Prrafodelista"/>
+        <w:numPr>
+          <w:ilvl w:val="0"/>
+          <w:numId w:val="19"/>
+        </w:numPr>
+        <w:jc w:val="both"/>
+        <w:rPr>
+          <w:rFonts w:ascii="Times New Roman" w:hAnsi="Times New Roman" w:cs="Times New Roman"/>
+          <w:b/>
+          <w:vanish/>
+          <w:sz w:val="24"/>
+          <w:szCs w:val="24"/>
+          <w:specVanish/>
+        </w:rPr>
+      </w:pPr>
+      <w:r>
+        <w:rPr>
+          <w:rFonts w:ascii="Times New Roman" w:hAnsi="Times New Roman" w:cs="Times New Roman"/>
+          <w:b/>
+          <w:sz w:val="24"/>
+          <w:szCs w:val="24"/>
+        </w:rPr>
+        <w:t>Idea 5:</w:t>
+      </w:r>
+      <w:r>
+        <w:rPr>
+          <w:rFonts w:ascii="Times New Roman" w:hAnsi="Times New Roman" w:cs="Times New Roman"/>
+          <w:b/>
+          <w:sz w:val="24"/>
+          <w:szCs w:val="24"/>
+        </w:rPr>
+        <w:t xml:space="preserve"> </w:t>
+      </w:r>
+      <w:r>
+        <w:rPr>
+          <w:rFonts w:ascii="Times New Roman" w:hAnsi="Times New Roman" w:cs="Times New Roman"/>
+          <w:sz w:val="24"/>
+          <w:szCs w:val="24"/>
+        </w:rPr>
+        <w:t xml:space="preserve">El aplicativo solo mostrará la información como un texto, pero si el usuario desea ver el mapa, podrá presionar un botón que de acuerdo a las coordenadas el terremoto abrirá </w:t>
+      </w:r>
+      <w:hyperlink r:id="rId8" w:history="1">
+        <w:r>
+          <w:rPr>
+            <w:rStyle w:val="Hipervnculo"/>
+            <w:rFonts w:ascii="Times New Roman" w:hAnsi="Times New Roman" w:cs="Times New Roman"/>
+            <w:sz w:val="24"/>
+            <w:szCs w:val="24"/>
+          </w:rPr>
+          <w:t>https://www.google.com/maps/</w:t>
+        </w:r>
+        <w:bookmarkStart w:id="0" w:name="_Hlk79382"/>
+        <w:r>
+          <w:rPr>
+            <w:rStyle w:val="Hipervnculo"/>
+            <w:rFonts w:ascii="Times New Roman" w:hAnsi="Times New Roman" w:cs="Times New Roman"/>
+            <w:sz w:val="24"/>
+            <w:szCs w:val="24"/>
+          </w:rPr>
+          <w:t>@</w:t>
+        </w:r>
+        <w:bookmarkEnd w:id="0"/>
+        <w:r>
+          <w:rPr>
+            <w:rStyle w:val="Hipervnculo"/>
+            <w:rFonts w:ascii="Times New Roman" w:hAnsi="Times New Roman" w:cs="Times New Roman"/>
+            <w:sz w:val="24"/>
+            <w:szCs w:val="24"/>
+          </w:rPr>
+          <w:t>3.4779323,-76.5199193,15z</w:t>
+        </w:r>
+      </w:hyperlink>
+      <w:r>
+        <w:rPr>
+          <w:rFonts w:ascii="Times New Roman" w:hAnsi="Times New Roman" w:cs="Times New Roman"/>
+          <w:sz w:val="24"/>
+          <w:szCs w:val="24"/>
+        </w:rPr>
+        <w:t xml:space="preserve">  donde los números después del </w:t>
+      </w:r>
+    </w:p>
+    <w:p>
+      <w:pPr>
+        <w:pStyle w:val="Ttulo2"/>
+        <w:rPr>
+          <w:rFonts w:ascii="Times New Roman" w:hAnsi="Times New Roman" w:cs="Times New Roman"/>
+          <w:color w:val="auto"/>
+          <w:sz w:val="24"/>
+        </w:rPr>
+      </w:pPr>
+      <w:r>
+        <w:t>@</w:t>
+      </w:r>
+      <w:r>
+        <w:t xml:space="preserve"> </w:t>
+      </w:r>
+      <w:r>
+        <w:rPr>
+          <w:rFonts w:ascii="Times New Roman" w:hAnsi="Times New Roman" w:cs="Times New Roman"/>
+          <w:color w:val="auto"/>
+          <w:sz w:val="24"/>
+        </w:rPr>
+        <w:t xml:space="preserve">serán reemplazados por las coordenadas, lo que lo ubicará en el punto donde ocurrió el terremoto. </w:t>
+      </w:r>
+    </w:p>
+    <w:p>
+      <w:pPr>
+        <w:jc w:val="both"/>
+        <w:rPr>
+          <w:rFonts w:ascii="Times New Roman" w:hAnsi="Times New Roman" w:cs="Times New Roman"/>
+          <w:b/>
+          <w:sz w:val="24"/>
+          <w:szCs w:val="24"/>
+        </w:rPr>
+      </w:pPr>
+      <w:r>
+        <w:rPr>
+          <w:rFonts w:ascii="Times New Roman" w:hAnsi="Times New Roman" w:cs="Times New Roman"/>
+          <w:b/>
+          <w:sz w:val="24"/>
+          <w:szCs w:val="24"/>
+        </w:rPr>
+        <w:lastRenderedPageBreak/>
         <w:t>Para la obtención de la información sobre los terremotos:</w:t>
       </w:r>
     </w:p>
@@ -1733,25 +2104,329 @@
           <w:sz w:val="24"/>
           <w:szCs w:val="24"/>
         </w:rPr>
-        <w:t>Descarte de ideas</w:t>
-      </w:r>
-    </w:p>
-    <w:p>
-      <w:pPr>
-        <w:jc w:val="both"/>
-        <w:rPr>
-          <w:rFonts w:ascii="Times New Roman" w:hAnsi="Times New Roman" w:cs="Times New Roman"/>
-          <w:sz w:val="24"/>
-          <w:szCs w:val="24"/>
-        </w:rPr>
-      </w:pPr>
-      <w:r>
-        <w:rPr>
-          <w:rFonts w:ascii="Times New Roman" w:hAnsi="Times New Roman" w:cs="Times New Roman"/>
-          <w:sz w:val="24"/>
-          <w:szCs w:val="24"/>
-        </w:rPr>
-        <w:t>Diseños preliminares</w:t>
+        <w:t xml:space="preserve">Así como se buscaba aislar al usuario de modificar el punto en el que se encuentran los terremotos en la funcionalidad anterior, así se decide aislar al usuario de ingresar la información de los terremotos. Primero, no hace parte de los requerimientos del programa, de hecho, lo que busca el programa es todo lo contrario, que el usuario no tenga que buscar en otras fuentes dónde han </w:t>
+      </w:r>
+      <w:r>
+        <w:rPr>
+          <w:rFonts w:ascii="Times New Roman" w:hAnsi="Times New Roman" w:cs="Times New Roman"/>
+          <w:sz w:val="24"/>
+          <w:szCs w:val="24"/>
+        </w:rPr>
+        <w:t>ocurrido,</w:t>
+      </w:r>
+      <w:r>
+        <w:rPr>
+          <w:rFonts w:ascii="Times New Roman" w:hAnsi="Times New Roman" w:cs="Times New Roman"/>
+          <w:sz w:val="24"/>
+          <w:szCs w:val="24"/>
+        </w:rPr>
+        <w:t xml:space="preserve"> sino que directamente en el aplicativo se de cuenta de dónde han ocurrido. Por otra parte, </w:t>
+      </w:r>
+      <w:r>
+        <w:rPr>
+          <w:rFonts w:ascii="Times New Roman" w:hAnsi="Times New Roman" w:cs="Times New Roman"/>
+          <w:sz w:val="24"/>
+          <w:szCs w:val="24"/>
+        </w:rPr>
+        <w:t>la información mostrada debe ser actualizada, y si se guarda de manera persistente los terremotos, no se sabrá cuando se convierte en una información vieja y deba ser removida. Por lo tanto, la idea 4 queda descartada.</w:t>
+      </w:r>
+    </w:p>
+    <w:p>
+      <w:pPr>
+        <w:jc w:val="both"/>
+        <w:rPr>
+          <w:rFonts w:ascii="Times New Roman" w:hAnsi="Times New Roman" w:cs="Times New Roman"/>
+          <w:sz w:val="24"/>
+          <w:szCs w:val="24"/>
+        </w:rPr>
+      </w:pPr>
+      <w:r>
+        <w:rPr>
+          <w:rFonts w:ascii="Times New Roman" w:hAnsi="Times New Roman" w:cs="Times New Roman"/>
+          <w:sz w:val="24"/>
+          <w:szCs w:val="24"/>
+        </w:rPr>
+        <w:t>Luego de haber descartado las ideas no factibles se explicará más a fondo en qué consiste cada una, para así proceder a la evaluación y selección de la mejor solución.</w:t>
+      </w:r>
+    </w:p>
+    <w:p>
+      <w:pPr>
+        <w:pStyle w:val="Prrafodelista"/>
+        <w:numPr>
+          <w:ilvl w:val="0"/>
+          <w:numId w:val="20"/>
+        </w:numPr>
+        <w:jc w:val="both"/>
+        <w:rPr>
+          <w:rFonts w:ascii="Times New Roman" w:hAnsi="Times New Roman" w:cs="Times New Roman"/>
+          <w:sz w:val="24"/>
+          <w:szCs w:val="24"/>
+        </w:rPr>
+      </w:pPr>
+      <w:r>
+        <w:rPr>
+          <w:rFonts w:ascii="Times New Roman" w:hAnsi="Times New Roman" w:cs="Times New Roman"/>
+          <w:b/>
+          <w:sz w:val="24"/>
+          <w:szCs w:val="24"/>
+        </w:rPr>
+        <w:t xml:space="preserve">Idea 1: </w:t>
+      </w:r>
+      <w:r>
+        <w:rPr>
+          <w:rFonts w:ascii="Times New Roman" w:hAnsi="Times New Roman" w:cs="Times New Roman"/>
+          <w:sz w:val="24"/>
+          <w:szCs w:val="24"/>
+        </w:rPr>
+        <w:t>Los administradores de la aplicación buscarán la información actualizada en los noticieros o periódicos y añadirán los registros a un archivo .</w:t>
+      </w:r>
+      <w:proofErr w:type="spellStart"/>
+      <w:r>
+        <w:rPr>
+          <w:rFonts w:ascii="Times New Roman" w:hAnsi="Times New Roman" w:cs="Times New Roman"/>
+          <w:sz w:val="24"/>
+          <w:szCs w:val="24"/>
+        </w:rPr>
+        <w:t>txt</w:t>
+      </w:r>
+      <w:proofErr w:type="spellEnd"/>
+      <w:r>
+        <w:rPr>
+          <w:rFonts w:ascii="Times New Roman" w:hAnsi="Times New Roman" w:cs="Times New Roman"/>
+          <w:sz w:val="24"/>
+          <w:szCs w:val="24"/>
+        </w:rPr>
+        <w:t xml:space="preserve"> de cual tienen completo poder de administración y pueden borrar los registros antiguos.</w:t>
+      </w:r>
+    </w:p>
+    <w:p>
+      <w:pPr>
+        <w:pStyle w:val="Prrafodelista"/>
+        <w:numPr>
+          <w:ilvl w:val="0"/>
+          <w:numId w:val="20"/>
+        </w:numPr>
+        <w:jc w:val="both"/>
+        <w:rPr>
+          <w:rFonts w:ascii="Times New Roman" w:hAnsi="Times New Roman" w:cs="Times New Roman"/>
+          <w:sz w:val="24"/>
+          <w:szCs w:val="24"/>
+        </w:rPr>
+      </w:pPr>
+      <w:r>
+        <w:rPr>
+          <w:rFonts w:ascii="Times New Roman" w:hAnsi="Times New Roman" w:cs="Times New Roman"/>
+          <w:b/>
+          <w:sz w:val="24"/>
+          <w:szCs w:val="24"/>
+        </w:rPr>
+        <w:t xml:space="preserve">Idea 2: </w:t>
+      </w:r>
+      <w:proofErr w:type="spellStart"/>
+      <w:r>
+        <w:rPr>
+          <w:rFonts w:ascii="Times New Roman" w:hAnsi="Times New Roman" w:cs="Times New Roman"/>
+          <w:sz w:val="24"/>
+          <w:szCs w:val="24"/>
+        </w:rPr>
+        <w:t>Earthquake</w:t>
+      </w:r>
+      <w:proofErr w:type="spellEnd"/>
+      <w:r>
+        <w:rPr>
+          <w:rFonts w:ascii="Times New Roman" w:hAnsi="Times New Roman" w:cs="Times New Roman"/>
+          <w:sz w:val="24"/>
+          <w:szCs w:val="24"/>
+        </w:rPr>
+        <w:t xml:space="preserve"> USGS</w:t>
+      </w:r>
+      <w:r>
+        <w:rPr>
+          <w:rFonts w:ascii="Times New Roman" w:hAnsi="Times New Roman" w:cs="Times New Roman"/>
+          <w:sz w:val="24"/>
+          <w:szCs w:val="24"/>
+        </w:rPr>
+        <w:t xml:space="preserve"> es u</w:t>
+      </w:r>
+      <w:r>
+        <w:rPr>
+          <w:rFonts w:ascii="Times New Roman" w:hAnsi="Times New Roman" w:cs="Times New Roman"/>
+          <w:sz w:val="24"/>
+          <w:szCs w:val="24"/>
+        </w:rPr>
+        <w:t xml:space="preserve">n API de los Estados Unidos que permite acceder libremente a la información sobre los últimos terremotos ocurridos alrededor del mundo. </w:t>
+      </w:r>
+      <w:r>
+        <w:rPr>
+          <w:rFonts w:ascii="Times New Roman" w:hAnsi="Times New Roman" w:cs="Times New Roman"/>
+          <w:sz w:val="24"/>
+          <w:szCs w:val="24"/>
+        </w:rPr>
+        <w:t xml:space="preserve">Mantiene en constante actualización, por lo tanto, no se descargará un único archivo, sino que cada que se abre la aplicación y esta se encuentre con conexión a internet se descargará el último reporte. El archivo que se descarga </w:t>
+      </w:r>
+      <w:proofErr w:type="gramStart"/>
+      <w:r>
+        <w:rPr>
+          <w:rFonts w:ascii="Times New Roman" w:hAnsi="Times New Roman" w:cs="Times New Roman"/>
+          <w:sz w:val="24"/>
+          <w:szCs w:val="24"/>
+        </w:rPr>
+        <w:t>es .</w:t>
+      </w:r>
+      <w:proofErr w:type="spellStart"/>
+      <w:r>
+        <w:rPr>
+          <w:rFonts w:ascii="Times New Roman" w:hAnsi="Times New Roman" w:cs="Times New Roman"/>
+          <w:sz w:val="24"/>
+          <w:szCs w:val="24"/>
+        </w:rPr>
+        <w:t>json</w:t>
+      </w:r>
+      <w:proofErr w:type="spellEnd"/>
+      <w:proofErr w:type="gramEnd"/>
+      <w:r>
+        <w:rPr>
+          <w:rFonts w:ascii="Times New Roman" w:hAnsi="Times New Roman" w:cs="Times New Roman"/>
+          <w:sz w:val="24"/>
+          <w:szCs w:val="24"/>
+        </w:rPr>
+        <w:t xml:space="preserve"> lo que permite organizar la información lógicamente de la siguiente manera: </w:t>
+      </w:r>
+    </w:p>
+    <w:p>
+      <w:pPr>
+        <w:jc w:val="center"/>
+        <w:rPr>
+          <w:rFonts w:ascii="Times New Roman" w:hAnsi="Times New Roman" w:cs="Times New Roman"/>
+          <w:sz w:val="24"/>
+          <w:szCs w:val="24"/>
+        </w:rPr>
+      </w:pPr>
+      <w:r>
+        <w:rPr>
+          <w:noProof/>
+        </w:rPr>
+        <w:drawing>
+          <wp:inline distT="0" distB="0" distL="0" distR="0" wp14:anchorId="2C3E74BF" wp14:editId="17B27B9C">
+            <wp:extent cx="1543050" cy="3236639"/>
+            <wp:effectExtent l="0" t="0" r="0" b="1905"/>
+            <wp:docPr id="1" name="Imagen 1"/>
+            <wp:cNvGraphicFramePr>
+              <a:graphicFrameLocks xmlns:a="http://schemas.openxmlformats.org/drawingml/2006/main" noChangeAspect="1"/>
+            </wp:cNvGraphicFramePr>
+            <a:graphic xmlns:a="http://schemas.openxmlformats.org/drawingml/2006/main">
+              <a:graphicData uri="http://schemas.openxmlformats.org/drawingml/2006/picture">
+                <pic:pic xmlns:pic="http://schemas.openxmlformats.org/drawingml/2006/picture">
+                  <pic:nvPicPr>
+                    <pic:cNvPr id="1" name=""/>
+                    <pic:cNvPicPr/>
+                  </pic:nvPicPr>
+                  <pic:blipFill rotWithShape="1">
+                    <a:blip r:embed="rId9"/>
+                    <a:srcRect t="11773" r="86083" b="36305"/>
+                    <a:stretch/>
+                  </pic:blipFill>
+                  <pic:spPr bwMode="auto">
+                    <a:xfrm>
+                      <a:off x="0" y="0"/>
+                      <a:ext cx="1561937" cy="3276256"/>
+                    </a:xfrm>
+                    <a:prstGeom prst="rect">
+                      <a:avLst/>
+                    </a:prstGeom>
+                    <a:ln>
+                      <a:noFill/>
+                    </a:ln>
+                    <a:extLst>
+                      <a:ext uri="{53640926-AAD7-44D8-BBD7-CCE9431645EC}">
+                        <a14:shadowObscured xmlns:a14="http://schemas.microsoft.com/office/drawing/2010/main"/>
+                      </a:ext>
+                    </a:extLst>
+                  </pic:spPr>
+                </pic:pic>
+              </a:graphicData>
+            </a:graphic>
+          </wp:inline>
+        </w:drawing>
+      </w:r>
+    </w:p>
+    <w:p>
+      <w:pPr>
+        <w:jc w:val="both"/>
+        <w:rPr>
+          <w:rFonts w:ascii="Times New Roman" w:hAnsi="Times New Roman" w:cs="Times New Roman"/>
+          <w:sz w:val="24"/>
+          <w:szCs w:val="24"/>
+        </w:rPr>
+      </w:pPr>
+      <w:r>
+        <w:rPr>
+          <w:rFonts w:ascii="Times New Roman" w:hAnsi="Times New Roman" w:cs="Times New Roman"/>
+          <w:sz w:val="24"/>
+          <w:szCs w:val="24"/>
+        </w:rPr>
+        <w:t xml:space="preserve">Donde cada </w:t>
+      </w:r>
+      <w:proofErr w:type="spellStart"/>
+      <w:r>
+        <w:rPr>
+          <w:rFonts w:ascii="Times New Roman" w:hAnsi="Times New Roman" w:cs="Times New Roman"/>
+          <w:i/>
+          <w:sz w:val="24"/>
+          <w:szCs w:val="24"/>
+        </w:rPr>
+        <w:t>feature</w:t>
+      </w:r>
+      <w:proofErr w:type="spellEnd"/>
+      <w:r>
+        <w:rPr>
+          <w:rFonts w:ascii="Times New Roman" w:hAnsi="Times New Roman" w:cs="Times New Roman"/>
+          <w:sz w:val="24"/>
+          <w:szCs w:val="24"/>
+        </w:rPr>
+        <w:t xml:space="preserve"> es un terremoto con sus propiedades a las cuales se podrá acceder desde la aplicación, utilizando así solo las que sean pertinentes, es decir: lugar, longitud, latitud, magnitud, fecha y hora. </w:t>
+      </w:r>
+    </w:p>
+    <w:p>
+      <w:pPr>
+        <w:pStyle w:val="Prrafodelista"/>
+        <w:numPr>
+          <w:ilvl w:val="0"/>
+          <w:numId w:val="20"/>
+        </w:numPr>
+        <w:jc w:val="both"/>
+        <w:rPr>
+          <w:rFonts w:ascii="Times New Roman" w:hAnsi="Times New Roman" w:cs="Times New Roman"/>
+          <w:sz w:val="24"/>
+          <w:szCs w:val="24"/>
+        </w:rPr>
+      </w:pPr>
+      <w:r>
+        <w:rPr>
+          <w:rFonts w:ascii="Times New Roman" w:hAnsi="Times New Roman" w:cs="Times New Roman"/>
+          <w:b/>
+          <w:sz w:val="24"/>
+          <w:szCs w:val="24"/>
+        </w:rPr>
+        <w:lastRenderedPageBreak/>
+        <w:t>Idea 3:</w:t>
+      </w:r>
+      <w:r>
+        <w:rPr>
+          <w:rFonts w:ascii="Times New Roman" w:hAnsi="Times New Roman" w:cs="Times New Roman"/>
+          <w:b/>
+          <w:sz w:val="24"/>
+          <w:szCs w:val="24"/>
+        </w:rPr>
+        <w:t xml:space="preserve"> </w:t>
+      </w:r>
+      <w:r>
+        <w:rPr>
+          <w:rFonts w:ascii="Times New Roman" w:hAnsi="Times New Roman" w:cs="Times New Roman"/>
+          <w:sz w:val="24"/>
+          <w:szCs w:val="24"/>
+        </w:rPr>
+        <w:t>Se descargará un archivo .xls de datos abiertos de Colombia, pará así tener los datos organizados en columnas con su respectivo indicador, donde cada registro es una fila.</w:t>
       </w:r>
     </w:p>
     <w:p>
@@ -1774,6 +2449,26 @@
         <w:jc w:val="both"/>
         <w:rPr>
           <w:rFonts w:ascii="Times New Roman" w:hAnsi="Times New Roman" w:cs="Times New Roman"/>
+          <w:b/>
+          <w:sz w:val="24"/>
+          <w:szCs w:val="24"/>
+        </w:rPr>
+      </w:pPr>
+      <w:r>
+        <w:rPr>
+          <w:rFonts w:ascii="Times New Roman" w:hAnsi="Times New Roman" w:cs="Times New Roman"/>
+          <w:b/>
+          <w:sz w:val="24"/>
+          <w:szCs w:val="24"/>
+        </w:rPr>
+        <w:t>Para la visualización de mapas:</w:t>
+      </w:r>
+    </w:p>
+    <w:p>
+      <w:pPr>
+        <w:jc w:val="both"/>
+        <w:rPr>
+          <w:rFonts w:ascii="Times New Roman" w:hAnsi="Times New Roman" w:cs="Times New Roman"/>
           <w:sz w:val="24"/>
           <w:szCs w:val="24"/>
         </w:rPr>
@@ -1786,6 +2481,8 @@
         </w:rPr>
         <w:t xml:space="preserve">Criterio A: </w:t>
       </w:r>
+      <w:bookmarkStart w:id="1" w:name="_GoBack"/>
+      <w:bookmarkEnd w:id="1"/>
     </w:p>
     <w:p>
       <w:pPr>
@@ -2253,6 +2950,36 @@
     </w:p>
     <w:p>
       <w:pPr>
+        <w:jc w:val="both"/>
+        <w:rPr>
+          <w:rFonts w:ascii="Times New Roman" w:hAnsi="Times New Roman" w:cs="Times New Roman"/>
+          <w:b/>
+          <w:sz w:val="24"/>
+          <w:szCs w:val="24"/>
+        </w:rPr>
+      </w:pPr>
+      <w:r>
+        <w:rPr>
+          <w:rFonts w:ascii="Times New Roman" w:hAnsi="Times New Roman" w:cs="Times New Roman"/>
+          <w:b/>
+          <w:sz w:val="24"/>
+          <w:szCs w:val="24"/>
+        </w:rPr>
+        <w:t>Para la obtención de la información sobre los terremotos:</w:t>
+      </w:r>
+    </w:p>
+    <w:p>
+      <w:pPr>
+        <w:jc w:val="both"/>
+        <w:rPr>
+          <w:rFonts w:ascii="Times New Roman" w:hAnsi="Times New Roman" w:cs="Times New Roman"/>
+          <w:sz w:val="24"/>
+          <w:szCs w:val="24"/>
+        </w:rPr>
+      </w:pPr>
+    </w:p>
+    <w:p>
+      <w:pPr>
         <w:pStyle w:val="Subttulo"/>
         <w:jc w:val="both"/>
         <w:rPr>
@@ -2350,7 +3077,7 @@
           <w:color w:val="000000"/>
         </w:rPr>
       </w:pPr>
-      <w:hyperlink r:id="rId8" w:history="1">
+      <w:hyperlink r:id="rId10" w:history="1">
         <w:r>
           <w:rPr>
             <w:rStyle w:val="Hipervnculo"/>
@@ -2358,54 +3085,48 @@
             <w:b/>
             <w:bCs/>
           </w:rPr>
-          <w:t>https://www2.sgc.gov.co/sismo</w:t>
+          <w:t>https://www2.sgc.gov.co/sismos/sismos/ultimos-sismos.html</w:t>
+        </w:r>
+      </w:hyperlink>
+      <w:r>
+        <w:rPr>
+          <w:rFonts w:ascii="Comic Sans MS" w:hAnsi="Comic Sans MS"/>
+          <w:b/>
+          <w:bCs/>
+          <w:color w:val="000000"/>
+        </w:rPr>
+        <w:t xml:space="preserve"> </w:t>
+      </w:r>
+    </w:p>
+    <w:p>
+      <w:r>
+        <w:t xml:space="preserve">Visor de </w:t>
+      </w:r>
+      <w:proofErr w:type="spellStart"/>
+      <w:r>
+        <w:t>json</w:t>
+      </w:r>
+      <w:proofErr w:type="spellEnd"/>
+    </w:p>
+    <w:p>
+      <w:hyperlink r:id="rId11" w:history="1">
+        <w:r>
+          <w:rPr>
+            <w:rStyle w:val="Hipervnculo"/>
+          </w:rPr>
+          <w:t>http://jsonview</w:t>
         </w:r>
         <w:r>
           <w:rPr>
             <w:rStyle w:val="Hipervnculo"/>
-            <w:rFonts w:ascii="Comic Sans MS" w:hAnsi="Comic Sans MS"/>
-            <w:b/>
-            <w:bCs/>
           </w:rPr>
-          <w:t>s</w:t>
+          <w:t>e</w:t>
         </w:r>
         <w:r>
           <w:rPr>
             <w:rStyle w:val="Hipervnculo"/>
-            <w:rFonts w:ascii="Comic Sans MS" w:hAnsi="Comic Sans MS"/>
-            <w:b/>
-            <w:bCs/>
           </w:rPr>
-          <w:t>/sismos/ultimos-sismos.html</w:t>
-        </w:r>
-      </w:hyperlink>
-      <w:r>
-        <w:rPr>
-          <w:rFonts w:ascii="Comic Sans MS" w:hAnsi="Comic Sans MS"/>
-          <w:b/>
-          <w:bCs/>
-          <w:color w:val="000000"/>
-        </w:rPr>
-        <w:t xml:space="preserve"> </w:t>
-      </w:r>
-    </w:p>
-    <w:p>
-      <w:r>
-        <w:t xml:space="preserve">Visor de </w:t>
-      </w:r>
-      <w:proofErr w:type="spellStart"/>
-      <w:r>
-        <w:t>json</w:t>
-      </w:r>
-      <w:proofErr w:type="spellEnd"/>
-    </w:p>
-    <w:p>
-      <w:hyperlink r:id="rId9" w:history="1">
-        <w:r>
-          <w:rPr>
-            <w:rStyle w:val="Hipervnculo"/>
-          </w:rPr>
-          <w:t>http://jsonviewer.stack.hu/</w:t>
+          <w:t>r.stack.hu/</w:t>
         </w:r>
       </w:hyperlink>
       <w:r>
@@ -3009,6 +3730,119 @@
     </w:lvl>
   </w:abstractNum>
   <w:abstractNum w:abstractNumId="6" w15:restartNumberingAfterBreak="0">
+    <w:nsid w:val="20842B31"/>
+    <w:multiLevelType w:val="hybridMultilevel"/>
+    <w:tmpl w:val="4C3C3292"/>
+    <w:lvl w:ilvl="0" w:tplc="240A0001">
+      <w:start w:val="1"/>
+      <w:numFmt w:val="bullet"/>
+      <w:lvlText w:val=""/>
+      <w:lvlJc w:val="left"/>
+      <w:pPr>
+        <w:ind w:left="720" w:hanging="360"/>
+      </w:pPr>
+      <w:rPr>
+        <w:rFonts w:ascii="Symbol" w:hAnsi="Symbol" w:hint="default"/>
+      </w:rPr>
+    </w:lvl>
+    <w:lvl w:ilvl="1" w:tplc="240A0003" w:tentative="1">
+      <w:start w:val="1"/>
+      <w:numFmt w:val="bullet"/>
+      <w:lvlText w:val="o"/>
+      <w:lvlJc w:val="left"/>
+      <w:pPr>
+        <w:ind w:left="1440" w:hanging="360"/>
+      </w:pPr>
+      <w:rPr>
+        <w:rFonts w:ascii="Courier New" w:hAnsi="Courier New" w:cs="Courier New" w:hint="default"/>
+      </w:rPr>
+    </w:lvl>
+    <w:lvl w:ilvl="2" w:tplc="240A0005" w:tentative="1">
+      <w:start w:val="1"/>
+      <w:numFmt w:val="bullet"/>
+      <w:lvlText w:val=""/>
+      <w:lvlJc w:val="left"/>
+      <w:pPr>
+        <w:ind w:left="2160" w:hanging="360"/>
+      </w:pPr>
+      <w:rPr>
+        <w:rFonts w:ascii="Wingdings" w:hAnsi="Wingdings" w:hint="default"/>
+      </w:rPr>
+    </w:lvl>
+    <w:lvl w:ilvl="3" w:tplc="240A0001" w:tentative="1">
+      <w:start w:val="1"/>
+      <w:numFmt w:val="bullet"/>
+      <w:lvlText w:val=""/>
+      <w:lvlJc w:val="left"/>
+      <w:pPr>
+        <w:ind w:left="2880" w:hanging="360"/>
+      </w:pPr>
+      <w:rPr>
+        <w:rFonts w:ascii="Symbol" w:hAnsi="Symbol" w:hint="default"/>
+      </w:rPr>
+    </w:lvl>
+    <w:lvl w:ilvl="4" w:tplc="240A0003" w:tentative="1">
+      <w:start w:val="1"/>
+      <w:numFmt w:val="bullet"/>
+      <w:lvlText w:val="o"/>
+      <w:lvlJc w:val="left"/>
+      <w:pPr>
+        <w:ind w:left="3600" w:hanging="360"/>
+      </w:pPr>
+      <w:rPr>
+        <w:rFonts w:ascii="Courier New" w:hAnsi="Courier New" w:cs="Courier New" w:hint="default"/>
+      </w:rPr>
+    </w:lvl>
+    <w:lvl w:ilvl="5" w:tplc="240A0005" w:tentative="1">
+      <w:start w:val="1"/>
+      <w:numFmt w:val="bullet"/>
+      <w:lvlText w:val=""/>
+      <w:lvlJc w:val="left"/>
+      <w:pPr>
+        <w:ind w:left="4320" w:hanging="360"/>
+      </w:pPr>
+      <w:rPr>
+        <w:rFonts w:ascii="Wingdings" w:hAnsi="Wingdings" w:hint="default"/>
+      </w:rPr>
+    </w:lvl>
+    <w:lvl w:ilvl="6" w:tplc="240A0001" w:tentative="1">
+      <w:start w:val="1"/>
+      <w:numFmt w:val="bullet"/>
+      <w:lvlText w:val=""/>
+      <w:lvlJc w:val="left"/>
+      <w:pPr>
+        <w:ind w:left="5040" w:hanging="360"/>
+      </w:pPr>
+      <w:rPr>
+        <w:rFonts w:ascii="Symbol" w:hAnsi="Symbol" w:hint="default"/>
+      </w:rPr>
+    </w:lvl>
+    <w:lvl w:ilvl="7" w:tplc="240A0003" w:tentative="1">
+      <w:start w:val="1"/>
+      <w:numFmt w:val="bullet"/>
+      <w:lvlText w:val="o"/>
+      <w:lvlJc w:val="left"/>
+      <w:pPr>
+        <w:ind w:left="5760" w:hanging="360"/>
+      </w:pPr>
+      <w:rPr>
+        <w:rFonts w:ascii="Courier New" w:hAnsi="Courier New" w:cs="Courier New" w:hint="default"/>
+      </w:rPr>
+    </w:lvl>
+    <w:lvl w:ilvl="8" w:tplc="240A0005" w:tentative="1">
+      <w:start w:val="1"/>
+      <w:numFmt w:val="bullet"/>
+      <w:lvlText w:val=""/>
+      <w:lvlJc w:val="left"/>
+      <w:pPr>
+        <w:ind w:left="6480" w:hanging="360"/>
+      </w:pPr>
+      <w:rPr>
+        <w:rFonts w:ascii="Wingdings" w:hAnsi="Wingdings" w:hint="default"/>
+      </w:rPr>
+    </w:lvl>
+  </w:abstractNum>
+  <w:abstractNum w:abstractNumId="7" w15:restartNumberingAfterBreak="0">
     <w:nsid w:val="234E1AA4"/>
     <w:multiLevelType w:val="hybridMultilevel"/>
     <w:tmpl w:val="A642DD5A"/>
@@ -3097,7 +3931,7 @@
       </w:pPr>
     </w:lvl>
   </w:abstractNum>
-  <w:abstractNum w:abstractNumId="7" w15:restartNumberingAfterBreak="0">
+  <w:abstractNum w:abstractNumId="8" w15:restartNumberingAfterBreak="0">
     <w:nsid w:val="2415680D"/>
     <w:multiLevelType w:val="hybridMultilevel"/>
     <w:tmpl w:val="0B8AEC42"/>
@@ -3210,7 +4044,7 @@
       </w:rPr>
     </w:lvl>
   </w:abstractNum>
-  <w:abstractNum w:abstractNumId="8" w15:restartNumberingAfterBreak="0">
+  <w:abstractNum w:abstractNumId="9" w15:restartNumberingAfterBreak="0">
     <w:nsid w:val="256C590F"/>
     <w:multiLevelType w:val="hybridMultilevel"/>
     <w:tmpl w:val="ECD6858C"/>
@@ -3323,7 +4157,7 @@
       </w:rPr>
     </w:lvl>
   </w:abstractNum>
-  <w:abstractNum w:abstractNumId="9" w15:restartNumberingAfterBreak="0">
+  <w:abstractNum w:abstractNumId="10" w15:restartNumberingAfterBreak="0">
     <w:nsid w:val="26361FE1"/>
     <w:multiLevelType w:val="hybridMultilevel"/>
     <w:tmpl w:val="57D01C84"/>
@@ -3436,7 +4270,120 @@
       </w:rPr>
     </w:lvl>
   </w:abstractNum>
-  <w:abstractNum w:abstractNumId="10" w15:restartNumberingAfterBreak="0">
+  <w:abstractNum w:abstractNumId="11" w15:restartNumberingAfterBreak="0">
+    <w:nsid w:val="40210506"/>
+    <w:multiLevelType w:val="hybridMultilevel"/>
+    <w:tmpl w:val="E71CE4EC"/>
+    <w:lvl w:ilvl="0" w:tplc="240A0001">
+      <w:start w:val="1"/>
+      <w:numFmt w:val="bullet"/>
+      <w:lvlText w:val=""/>
+      <w:lvlJc w:val="left"/>
+      <w:pPr>
+        <w:ind w:left="720" w:hanging="360"/>
+      </w:pPr>
+      <w:rPr>
+        <w:rFonts w:ascii="Symbol" w:hAnsi="Symbol" w:hint="default"/>
+      </w:rPr>
+    </w:lvl>
+    <w:lvl w:ilvl="1" w:tplc="240A0003" w:tentative="1">
+      <w:start w:val="1"/>
+      <w:numFmt w:val="bullet"/>
+      <w:lvlText w:val="o"/>
+      <w:lvlJc w:val="left"/>
+      <w:pPr>
+        <w:ind w:left="1440" w:hanging="360"/>
+      </w:pPr>
+      <w:rPr>
+        <w:rFonts w:ascii="Courier New" w:hAnsi="Courier New" w:cs="Courier New" w:hint="default"/>
+      </w:rPr>
+    </w:lvl>
+    <w:lvl w:ilvl="2" w:tplc="240A0005" w:tentative="1">
+      <w:start w:val="1"/>
+      <w:numFmt w:val="bullet"/>
+      <w:lvlText w:val=""/>
+      <w:lvlJc w:val="left"/>
+      <w:pPr>
+        <w:ind w:left="2160" w:hanging="360"/>
+      </w:pPr>
+      <w:rPr>
+        <w:rFonts w:ascii="Wingdings" w:hAnsi="Wingdings" w:hint="default"/>
+      </w:rPr>
+    </w:lvl>
+    <w:lvl w:ilvl="3" w:tplc="240A0001" w:tentative="1">
+      <w:start w:val="1"/>
+      <w:numFmt w:val="bullet"/>
+      <w:lvlText w:val=""/>
+      <w:lvlJc w:val="left"/>
+      <w:pPr>
+        <w:ind w:left="2880" w:hanging="360"/>
+      </w:pPr>
+      <w:rPr>
+        <w:rFonts w:ascii="Symbol" w:hAnsi="Symbol" w:hint="default"/>
+      </w:rPr>
+    </w:lvl>
+    <w:lvl w:ilvl="4" w:tplc="240A0003" w:tentative="1">
+      <w:start w:val="1"/>
+      <w:numFmt w:val="bullet"/>
+      <w:lvlText w:val="o"/>
+      <w:lvlJc w:val="left"/>
+      <w:pPr>
+        <w:ind w:left="3600" w:hanging="360"/>
+      </w:pPr>
+      <w:rPr>
+        <w:rFonts w:ascii="Courier New" w:hAnsi="Courier New" w:cs="Courier New" w:hint="default"/>
+      </w:rPr>
+    </w:lvl>
+    <w:lvl w:ilvl="5" w:tplc="240A0005" w:tentative="1">
+      <w:start w:val="1"/>
+      <w:numFmt w:val="bullet"/>
+      <w:lvlText w:val=""/>
+      <w:lvlJc w:val="left"/>
+      <w:pPr>
+        <w:ind w:left="4320" w:hanging="360"/>
+      </w:pPr>
+      <w:rPr>
+        <w:rFonts w:ascii="Wingdings" w:hAnsi="Wingdings" w:hint="default"/>
+      </w:rPr>
+    </w:lvl>
+    <w:lvl w:ilvl="6" w:tplc="240A0001" w:tentative="1">
+      <w:start w:val="1"/>
+      <w:numFmt w:val="bullet"/>
+      <w:lvlText w:val=""/>
+      <w:lvlJc w:val="left"/>
+      <w:pPr>
+        <w:ind w:left="5040" w:hanging="360"/>
+      </w:pPr>
+      <w:rPr>
+        <w:rFonts w:ascii="Symbol" w:hAnsi="Symbol" w:hint="default"/>
+      </w:rPr>
+    </w:lvl>
+    <w:lvl w:ilvl="7" w:tplc="240A0003" w:tentative="1">
+      <w:start w:val="1"/>
+      <w:numFmt w:val="bullet"/>
+      <w:lvlText w:val="o"/>
+      <w:lvlJc w:val="left"/>
+      <w:pPr>
+        <w:ind w:left="5760" w:hanging="360"/>
+      </w:pPr>
+      <w:rPr>
+        <w:rFonts w:ascii="Courier New" w:hAnsi="Courier New" w:cs="Courier New" w:hint="default"/>
+      </w:rPr>
+    </w:lvl>
+    <w:lvl w:ilvl="8" w:tplc="240A0005" w:tentative="1">
+      <w:start w:val="1"/>
+      <w:numFmt w:val="bullet"/>
+      <w:lvlText w:val=""/>
+      <w:lvlJc w:val="left"/>
+      <w:pPr>
+        <w:ind w:left="6480" w:hanging="360"/>
+      </w:pPr>
+      <w:rPr>
+        <w:rFonts w:ascii="Wingdings" w:hAnsi="Wingdings" w:hint="default"/>
+      </w:rPr>
+    </w:lvl>
+  </w:abstractNum>
+  <w:abstractNum w:abstractNumId="12" w15:restartNumberingAfterBreak="0">
     <w:nsid w:val="40250F51"/>
     <w:multiLevelType w:val="hybridMultilevel"/>
     <w:tmpl w:val="A8160266"/>
@@ -3548,7 +4495,7 @@
       </w:rPr>
     </w:lvl>
   </w:abstractNum>
-  <w:abstractNum w:abstractNumId="11" w15:restartNumberingAfterBreak="0">
+  <w:abstractNum w:abstractNumId="13" w15:restartNumberingAfterBreak="0">
     <w:nsid w:val="470C6E08"/>
     <w:multiLevelType w:val="hybridMultilevel"/>
     <w:tmpl w:val="E47C0206"/>
@@ -3661,7 +4608,7 @@
       </w:rPr>
     </w:lvl>
   </w:abstractNum>
-  <w:abstractNum w:abstractNumId="12" w15:restartNumberingAfterBreak="0">
+  <w:abstractNum w:abstractNumId="14" w15:restartNumberingAfterBreak="0">
     <w:nsid w:val="502569EE"/>
     <w:multiLevelType w:val="hybridMultilevel"/>
     <w:tmpl w:val="33DCFB0E"/>
@@ -3747,7 +4694,7 @@
       </w:pPr>
     </w:lvl>
   </w:abstractNum>
-  <w:abstractNum w:abstractNumId="13" w15:restartNumberingAfterBreak="0">
+  <w:abstractNum w:abstractNumId="15" w15:restartNumberingAfterBreak="0">
     <w:nsid w:val="5A843CF3"/>
     <w:multiLevelType w:val="hybridMultilevel"/>
     <w:tmpl w:val="D82CB004"/>
@@ -3833,7 +4780,7 @@
       </w:pPr>
     </w:lvl>
   </w:abstractNum>
-  <w:abstractNum w:abstractNumId="14" w15:restartNumberingAfterBreak="0">
+  <w:abstractNum w:abstractNumId="16" w15:restartNumberingAfterBreak="0">
     <w:nsid w:val="63D77DC1"/>
     <w:multiLevelType w:val="hybridMultilevel"/>
     <w:tmpl w:val="9F3EB6B8"/>
@@ -3922,7 +4869,7 @@
       </w:pPr>
     </w:lvl>
   </w:abstractNum>
-  <w:abstractNum w:abstractNumId="15" w15:restartNumberingAfterBreak="0">
+  <w:abstractNum w:abstractNumId="17" w15:restartNumberingAfterBreak="0">
     <w:nsid w:val="7E611304"/>
     <w:multiLevelType w:val="hybridMultilevel"/>
     <w:tmpl w:val="A3022AF2"/>
@@ -4034,32 +4981,145 @@
       </w:rPr>
     </w:lvl>
   </w:abstractNum>
+  <w:abstractNum w:abstractNumId="18" w15:restartNumberingAfterBreak="0">
+    <w:nsid w:val="7F5B11AC"/>
+    <w:multiLevelType w:val="hybridMultilevel"/>
+    <w:tmpl w:val="4852DCF2"/>
+    <w:lvl w:ilvl="0" w:tplc="240A0001">
+      <w:start w:val="1"/>
+      <w:numFmt w:val="bullet"/>
+      <w:lvlText w:val=""/>
+      <w:lvlJc w:val="left"/>
+      <w:pPr>
+        <w:ind w:left="720" w:hanging="360"/>
+      </w:pPr>
+      <w:rPr>
+        <w:rFonts w:ascii="Symbol" w:hAnsi="Symbol" w:hint="default"/>
+      </w:rPr>
+    </w:lvl>
+    <w:lvl w:ilvl="1" w:tplc="240A0003" w:tentative="1">
+      <w:start w:val="1"/>
+      <w:numFmt w:val="bullet"/>
+      <w:lvlText w:val="o"/>
+      <w:lvlJc w:val="left"/>
+      <w:pPr>
+        <w:ind w:left="1440" w:hanging="360"/>
+      </w:pPr>
+      <w:rPr>
+        <w:rFonts w:ascii="Courier New" w:hAnsi="Courier New" w:cs="Courier New" w:hint="default"/>
+      </w:rPr>
+    </w:lvl>
+    <w:lvl w:ilvl="2" w:tplc="240A0005" w:tentative="1">
+      <w:start w:val="1"/>
+      <w:numFmt w:val="bullet"/>
+      <w:lvlText w:val=""/>
+      <w:lvlJc w:val="left"/>
+      <w:pPr>
+        <w:ind w:left="2160" w:hanging="360"/>
+      </w:pPr>
+      <w:rPr>
+        <w:rFonts w:ascii="Wingdings" w:hAnsi="Wingdings" w:hint="default"/>
+      </w:rPr>
+    </w:lvl>
+    <w:lvl w:ilvl="3" w:tplc="240A0001" w:tentative="1">
+      <w:start w:val="1"/>
+      <w:numFmt w:val="bullet"/>
+      <w:lvlText w:val=""/>
+      <w:lvlJc w:val="left"/>
+      <w:pPr>
+        <w:ind w:left="2880" w:hanging="360"/>
+      </w:pPr>
+      <w:rPr>
+        <w:rFonts w:ascii="Symbol" w:hAnsi="Symbol" w:hint="default"/>
+      </w:rPr>
+    </w:lvl>
+    <w:lvl w:ilvl="4" w:tplc="240A0003" w:tentative="1">
+      <w:start w:val="1"/>
+      <w:numFmt w:val="bullet"/>
+      <w:lvlText w:val="o"/>
+      <w:lvlJc w:val="left"/>
+      <w:pPr>
+        <w:ind w:left="3600" w:hanging="360"/>
+      </w:pPr>
+      <w:rPr>
+        <w:rFonts w:ascii="Courier New" w:hAnsi="Courier New" w:cs="Courier New" w:hint="default"/>
+      </w:rPr>
+    </w:lvl>
+    <w:lvl w:ilvl="5" w:tplc="240A0005" w:tentative="1">
+      <w:start w:val="1"/>
+      <w:numFmt w:val="bullet"/>
+      <w:lvlText w:val=""/>
+      <w:lvlJc w:val="left"/>
+      <w:pPr>
+        <w:ind w:left="4320" w:hanging="360"/>
+      </w:pPr>
+      <w:rPr>
+        <w:rFonts w:ascii="Wingdings" w:hAnsi="Wingdings" w:hint="default"/>
+      </w:rPr>
+    </w:lvl>
+    <w:lvl w:ilvl="6" w:tplc="240A0001" w:tentative="1">
+      <w:start w:val="1"/>
+      <w:numFmt w:val="bullet"/>
+      <w:lvlText w:val=""/>
+      <w:lvlJc w:val="left"/>
+      <w:pPr>
+        <w:ind w:left="5040" w:hanging="360"/>
+      </w:pPr>
+      <w:rPr>
+        <w:rFonts w:ascii="Symbol" w:hAnsi="Symbol" w:hint="default"/>
+      </w:rPr>
+    </w:lvl>
+    <w:lvl w:ilvl="7" w:tplc="240A0003" w:tentative="1">
+      <w:start w:val="1"/>
+      <w:numFmt w:val="bullet"/>
+      <w:lvlText w:val="o"/>
+      <w:lvlJc w:val="left"/>
+      <w:pPr>
+        <w:ind w:left="5760" w:hanging="360"/>
+      </w:pPr>
+      <w:rPr>
+        <w:rFonts w:ascii="Courier New" w:hAnsi="Courier New" w:cs="Courier New" w:hint="default"/>
+      </w:rPr>
+    </w:lvl>
+    <w:lvl w:ilvl="8" w:tplc="240A0005" w:tentative="1">
+      <w:start w:val="1"/>
+      <w:numFmt w:val="bullet"/>
+      <w:lvlText w:val=""/>
+      <w:lvlJc w:val="left"/>
+      <w:pPr>
+        <w:ind w:left="6480" w:hanging="360"/>
+      </w:pPr>
+      <w:rPr>
+        <w:rFonts w:ascii="Wingdings" w:hAnsi="Wingdings" w:hint="default"/>
+      </w:rPr>
+    </w:lvl>
+  </w:abstractNum>
   <w:num w:numId="1">
-    <w:abstractNumId w:val="11"/>
+    <w:abstractNumId w:val="13"/>
   </w:num>
   <w:num w:numId="2">
-    <w:abstractNumId w:val="7"/>
+    <w:abstractNumId w:val="8"/>
   </w:num>
   <w:num w:numId="3">
-    <w:abstractNumId w:val="9"/>
+    <w:abstractNumId w:val="10"/>
   </w:num>
   <w:num w:numId="4">
     <w:abstractNumId w:val="3"/>
   </w:num>
   <w:num w:numId="5">
-    <w:abstractNumId w:val="10"/>
+    <w:abstractNumId w:val="12"/>
   </w:num>
   <w:num w:numId="6">
-    <w:abstractNumId w:val="15"/>
+    <w:abstractNumId w:val="17"/>
   </w:num>
   <w:num w:numId="7">
     <w:abstractNumId w:val="5"/>
   </w:num>
   <w:num w:numId="8">
-    <w:abstractNumId w:val="14"/>
+    <w:abstractNumId w:val="16"/>
   </w:num>
   <w:num w:numId="9">
-    <w:abstractNumId w:val="14"/>
+    <w:abstractNumId w:val="16"/>
     <w:lvlOverride w:ilvl="0">
       <w:startOverride w:val="1"/>
     </w:lvlOverride>
@@ -4092,7 +5152,7 @@
     <w:abstractNumId w:val="4"/>
   </w:num>
   <w:num w:numId="11">
-    <w:abstractNumId w:val="6"/>
+    <w:abstractNumId w:val="7"/>
   </w:num>
   <w:num w:numId="12">
     <w:abstractNumId w:val="2"/>
@@ -4101,16 +5161,25 @@
     <w:abstractNumId w:val="0"/>
   </w:num>
   <w:num w:numId="14">
-    <w:abstractNumId w:val="12"/>
+    <w:abstractNumId w:val="14"/>
   </w:num>
   <w:num w:numId="15">
-    <w:abstractNumId w:val="8"/>
+    <w:abstractNumId w:val="9"/>
   </w:num>
   <w:num w:numId="16">
-    <w:abstractNumId w:val="13"/>
+    <w:abstractNumId w:val="15"/>
   </w:num>
   <w:num w:numId="17">
     <w:abstractNumId w:val="1"/>
+  </w:num>
+  <w:num w:numId="18">
+    <w:abstractNumId w:val="18"/>
+  </w:num>
+  <w:num w:numId="19">
+    <w:abstractNumId w:val="11"/>
+  </w:num>
+  <w:num w:numId="20">
+    <w:abstractNumId w:val="6"/>
   </w:num>
 </w:numbering>
 </file>
@@ -4535,10 +5604,31 @@
       <w:szCs w:val="32"/>
     </w:rPr>
   </w:style>
+  <w:style w:type="paragraph" w:styleId="Ttulo2">
+    <w:name w:val="heading 2"/>
+    <w:basedOn w:val="Normal"/>
+    <w:next w:val="Normal"/>
+    <w:link w:val="Ttulo2Car"/>
+    <w:uiPriority w:val="9"/>
+    <w:unhideWhenUsed/>
+    <w:qFormat/>
+    <w:rsid w:val="00967A32"/>
+    <w:pPr>
+      <w:keepNext/>
+      <w:keepLines/>
+      <w:spacing w:before="40" w:after="0"/>
+      <w:outlineLvl w:val="1"/>
+    </w:pPr>
+    <w:rPr>
+      <w:rFonts w:asciiTheme="majorHAnsi" w:eastAsiaTheme="majorEastAsia" w:hAnsiTheme="majorHAnsi" w:cstheme="majorBidi"/>
+      <w:color w:val="2F5496" w:themeColor="accent1" w:themeShade="BF"/>
+      <w:sz w:val="26"/>
+      <w:szCs w:val="26"/>
+    </w:rPr>
+  </w:style>
   <w:style w:type="character" w:default="1" w:styleId="Fuentedeprrafopredeter">
     <w:name w:val="Default Paragraph Font"/>
     <w:uiPriority w:val="1"/>
-    <w:semiHidden/>
     <w:unhideWhenUsed/>
   </w:style>
   <w:style w:type="table" w:default="1" w:styleId="Tablanormal">
@@ -4733,6 +5823,19 @@
       <w:color w:val="2F5496" w:themeColor="accent1" w:themeShade="BF"/>
       <w:spacing w:val="15"/>
       <w:sz w:val="24"/>
+    </w:rPr>
+  </w:style>
+  <w:style w:type="character" w:customStyle="1" w:styleId="Ttulo2Car">
+    <w:name w:val="Título 2 Car"/>
+    <w:basedOn w:val="Fuentedeprrafopredeter"/>
+    <w:link w:val="Ttulo2"/>
+    <w:uiPriority w:val="9"/>
+    <w:rsid w:val="00967A32"/>
+    <w:rPr>
+      <w:rFonts w:asciiTheme="majorHAnsi" w:eastAsiaTheme="majorEastAsia" w:hAnsiTheme="majorHAnsi" w:cstheme="majorBidi"/>
+      <w:color w:val="2F5496" w:themeColor="accent1" w:themeShade="BF"/>
+      <w:sz w:val="26"/>
+      <w:szCs w:val="26"/>
     </w:rPr>
   </w:style>
 </w:styles>
@@ -5038,7 +6141,7 @@
 </file>
 
 <file path=customXml/itemProps1.xml><?xml version="1.0" encoding="utf-8"?>
-<ds:datastoreItem xmlns:ds="http://schemas.openxmlformats.org/officeDocument/2006/customXml" ds:itemID="{A9FE40B6-4374-4535-976C-4597A30660FF}">
+<ds:datastoreItem xmlns:ds="http://schemas.openxmlformats.org/officeDocument/2006/customXml" ds:itemID="{40A0CAAA-8FB0-4A08-B876-DE1E9E21A143}">
   <ds:schemaRefs>
     <ds:schemaRef ds:uri="http://schemas.openxmlformats.org/officeDocument/2006/bibliography"/>
   </ds:schemaRefs>

</xml_diff>

<commit_message>
Terminado paso 5 informe
</commit_message>
<xml_diff>
--- a/INFORME DE INGENIERÍA.docx
+++ b/INFORME DE INGENIERÍA.docx
@@ -892,25 +892,7 @@
             <w:sz w:val="24"/>
             <w:szCs w:val="24"/>
           </w:rPr>
-          <w:t>http://www.independent-software.com</w:t>
-        </w:r>
-        <w:r>
-          <w:rPr>
-            <w:rStyle w:val="Hipervnculo"/>
-            <w:rFonts w:ascii="Times New Roman" w:hAnsi="Times New Roman" w:cs="Times New Roman"/>
-            <w:sz w:val="24"/>
-            <w:szCs w:val="24"/>
-          </w:rPr>
-          <w:t>/</w:t>
-        </w:r>
-        <w:r>
-          <w:rPr>
-            <w:rStyle w:val="Hipervnculo"/>
-            <w:rFonts w:ascii="Times New Roman" w:hAnsi="Times New Roman" w:cs="Times New Roman"/>
-            <w:sz w:val="24"/>
-            <w:szCs w:val="24"/>
-          </w:rPr>
-          <w:t>gmap-net-tutorial-maps-markers-and-polygons.html</w:t>
+          <w:t>http://www.independent-software.com/gmap-net-tutorial-maps-markers-and-polygons.html</w:t>
         </w:r>
       </w:hyperlink>
       <w:r>
@@ -2238,15 +2220,7 @@
           <w:sz w:val="24"/>
           <w:szCs w:val="24"/>
         </w:rPr>
-        <w:t xml:space="preserve"> USGS</w:t>
-      </w:r>
-      <w:r>
-        <w:rPr>
-          <w:rFonts w:ascii="Times New Roman" w:hAnsi="Times New Roman" w:cs="Times New Roman"/>
-          <w:sz w:val="24"/>
-          <w:szCs w:val="24"/>
-        </w:rPr>
-        <w:t xml:space="preserve"> es u</w:t>
+        <w:t xml:space="preserve"> USGS es u</w:t>
       </w:r>
       <w:r>
         <w:rPr>
@@ -2481,8 +2455,56 @@
         </w:rPr>
         <w:t xml:space="preserve">Criterio A: </w:t>
       </w:r>
-      <w:bookmarkStart w:id="1" w:name="_GoBack"/>
-      <w:bookmarkEnd w:id="1"/>
+      <w:r>
+        <w:rPr>
+          <w:rFonts w:ascii="Times New Roman" w:hAnsi="Times New Roman" w:cs="Times New Roman"/>
+          <w:sz w:val="24"/>
+          <w:szCs w:val="24"/>
+        </w:rPr>
+        <w:t>Completa comprensión del espacio. Es decir, que la visualización permita desplazarse por el mapa, ver las distintas ciudades, enfocarse en un punto en particular</w:t>
+      </w:r>
+      <w:r>
+        <w:rPr>
+          <w:rFonts w:ascii="Times New Roman" w:hAnsi="Times New Roman" w:cs="Times New Roman"/>
+          <w:sz w:val="24"/>
+          <w:szCs w:val="24"/>
+        </w:rPr>
+        <w:t xml:space="preserve"> y</w:t>
+      </w:r>
+      <w:r>
+        <w:rPr>
+          <w:rFonts w:ascii="Times New Roman" w:hAnsi="Times New Roman" w:cs="Times New Roman"/>
+          <w:sz w:val="24"/>
+          <w:szCs w:val="24"/>
+        </w:rPr>
+        <w:t xml:space="preserve"> hacer </w:t>
+      </w:r>
+      <w:proofErr w:type="gramStart"/>
+      <w:r>
+        <w:rPr>
+          <w:rFonts w:ascii="Times New Roman" w:hAnsi="Times New Roman" w:cs="Times New Roman"/>
+          <w:sz w:val="24"/>
+          <w:szCs w:val="24"/>
+        </w:rPr>
+        <w:t>zoom</w:t>
+      </w:r>
+      <w:proofErr w:type="gramEnd"/>
+      <w:r>
+        <w:rPr>
+          <w:rFonts w:ascii="Times New Roman" w:hAnsi="Times New Roman" w:cs="Times New Roman"/>
+          <w:sz w:val="24"/>
+          <w:szCs w:val="24"/>
+        </w:rPr>
+        <w:t xml:space="preserve"> sobre </w:t>
+      </w:r>
+      <w:r>
+        <w:rPr>
+          <w:rFonts w:ascii="Times New Roman" w:hAnsi="Times New Roman" w:cs="Times New Roman"/>
+          <w:sz w:val="24"/>
+          <w:szCs w:val="24"/>
+        </w:rPr>
+        <w:t>un punto en el mapa.</w:t>
+      </w:r>
     </w:p>
     <w:p>
       <w:pPr>
@@ -2512,7 +2534,300 @@
           <w:sz w:val="24"/>
           <w:szCs w:val="24"/>
         </w:rPr>
-        <w:t>Valoración</w:t>
+        <w:t>Permite hacer todas las funcionalidades descritas anteriormente.</w:t>
+      </w:r>
+    </w:p>
+    <w:p>
+      <w:pPr>
+        <w:pStyle w:val="Prrafodelista"/>
+        <w:numPr>
+          <w:ilvl w:val="0"/>
+          <w:numId w:val="6"/>
+        </w:numPr>
+        <w:jc w:val="both"/>
+        <w:rPr>
+          <w:rFonts w:ascii="Times New Roman" w:hAnsi="Times New Roman" w:cs="Times New Roman"/>
+          <w:sz w:val="24"/>
+          <w:szCs w:val="24"/>
+        </w:rPr>
+      </w:pPr>
+      <w:r>
+        <w:rPr>
+          <w:rFonts w:ascii="Times New Roman" w:hAnsi="Times New Roman" w:cs="Times New Roman"/>
+          <w:sz w:val="24"/>
+          <w:szCs w:val="24"/>
+        </w:rPr>
+        <w:t>[2] Permite visualizar las distintas ciudades y enfocarse en un punto.</w:t>
+      </w:r>
+    </w:p>
+    <w:p>
+      <w:pPr>
+        <w:pStyle w:val="Prrafodelista"/>
+        <w:numPr>
+          <w:ilvl w:val="0"/>
+          <w:numId w:val="6"/>
+        </w:numPr>
+        <w:jc w:val="both"/>
+        <w:rPr>
+          <w:rFonts w:ascii="Times New Roman" w:hAnsi="Times New Roman" w:cs="Times New Roman"/>
+          <w:sz w:val="24"/>
+          <w:szCs w:val="24"/>
+        </w:rPr>
+      </w:pPr>
+      <w:r>
+        <w:rPr>
+          <w:rFonts w:ascii="Times New Roman" w:hAnsi="Times New Roman" w:cs="Times New Roman"/>
+          <w:sz w:val="24"/>
+          <w:szCs w:val="24"/>
+        </w:rPr>
+        <w:t>[1] Permite una visualización estática del mapamundi.</w:t>
+      </w:r>
+    </w:p>
+    <w:p>
+      <w:pPr>
+        <w:jc w:val="both"/>
+        <w:rPr>
+          <w:rFonts w:ascii="Times New Roman" w:hAnsi="Times New Roman" w:cs="Times New Roman"/>
+          <w:sz w:val="24"/>
+          <w:szCs w:val="24"/>
+        </w:rPr>
+      </w:pPr>
+      <w:r>
+        <w:rPr>
+          <w:rFonts w:ascii="Times New Roman" w:hAnsi="Times New Roman" w:cs="Times New Roman"/>
+          <w:sz w:val="24"/>
+          <w:szCs w:val="24"/>
+        </w:rPr>
+        <w:t xml:space="preserve">Criterio </w:t>
+      </w:r>
+      <w:r>
+        <w:rPr>
+          <w:rFonts w:ascii="Times New Roman" w:hAnsi="Times New Roman" w:cs="Times New Roman"/>
+          <w:sz w:val="24"/>
+          <w:szCs w:val="24"/>
+        </w:rPr>
+        <w:t xml:space="preserve">B: Lugar de visualización. La visualización del mapa se realiza dentro de la aplicación desarrollada. </w:t>
+      </w:r>
+      <w:r>
+        <w:rPr>
+          <w:rFonts w:ascii="Times New Roman" w:hAnsi="Times New Roman" w:cs="Times New Roman"/>
+          <w:sz w:val="24"/>
+          <w:szCs w:val="24"/>
+        </w:rPr>
+        <w:t xml:space="preserve"> </w:t>
+      </w:r>
+    </w:p>
+    <w:p>
+      <w:pPr>
+        <w:pStyle w:val="Prrafodelista"/>
+        <w:numPr>
+          <w:ilvl w:val="0"/>
+          <w:numId w:val="6"/>
+        </w:numPr>
+        <w:jc w:val="both"/>
+        <w:rPr>
+          <w:rFonts w:ascii="Times New Roman" w:hAnsi="Times New Roman" w:cs="Times New Roman"/>
+          <w:sz w:val="24"/>
+          <w:szCs w:val="24"/>
+        </w:rPr>
+      </w:pPr>
+      <w:r>
+        <w:rPr>
+          <w:rFonts w:ascii="Times New Roman" w:hAnsi="Times New Roman" w:cs="Times New Roman"/>
+          <w:sz w:val="24"/>
+          <w:szCs w:val="24"/>
+        </w:rPr>
+        <w:t xml:space="preserve">[3] </w:t>
+      </w:r>
+      <w:r>
+        <w:rPr>
+          <w:rFonts w:ascii="Times New Roman" w:hAnsi="Times New Roman" w:cs="Times New Roman"/>
+          <w:sz w:val="24"/>
+          <w:szCs w:val="24"/>
+        </w:rPr>
+        <w:t>Permite la visualización del mapa dentro de la aplicación</w:t>
+      </w:r>
+    </w:p>
+    <w:p>
+      <w:pPr>
+        <w:pStyle w:val="Prrafodelista"/>
+        <w:numPr>
+          <w:ilvl w:val="0"/>
+          <w:numId w:val="6"/>
+        </w:numPr>
+        <w:jc w:val="both"/>
+        <w:rPr>
+          <w:rFonts w:ascii="Times New Roman" w:hAnsi="Times New Roman" w:cs="Times New Roman"/>
+          <w:sz w:val="24"/>
+          <w:szCs w:val="24"/>
+        </w:rPr>
+      </w:pPr>
+      <w:r>
+        <w:rPr>
+          <w:rFonts w:ascii="Times New Roman" w:hAnsi="Times New Roman" w:cs="Times New Roman"/>
+          <w:sz w:val="24"/>
+          <w:szCs w:val="24"/>
+        </w:rPr>
+        <w:t xml:space="preserve">[1] </w:t>
+      </w:r>
+      <w:r>
+        <w:rPr>
+          <w:rFonts w:ascii="Times New Roman" w:hAnsi="Times New Roman" w:cs="Times New Roman"/>
+          <w:sz w:val="24"/>
+          <w:szCs w:val="24"/>
+        </w:rPr>
+        <w:t>Usa otras aplicaciones externas para visualizar el mapa</w:t>
+      </w:r>
+    </w:p>
+    <w:p>
+      <w:pPr>
+        <w:jc w:val="both"/>
+        <w:rPr>
+          <w:rFonts w:ascii="Times New Roman" w:hAnsi="Times New Roman" w:cs="Times New Roman"/>
+          <w:sz w:val="24"/>
+          <w:szCs w:val="24"/>
+        </w:rPr>
+      </w:pPr>
+      <w:r>
+        <w:rPr>
+          <w:rFonts w:ascii="Times New Roman" w:hAnsi="Times New Roman" w:cs="Times New Roman"/>
+          <w:sz w:val="24"/>
+          <w:szCs w:val="24"/>
+        </w:rPr>
+        <w:t>Criterio C: Añadir marcadores. Permite añadir un marcador en un punto en específico dadas las coordenadas.</w:t>
+      </w:r>
+    </w:p>
+    <w:p>
+      <w:pPr>
+        <w:pStyle w:val="Prrafodelista"/>
+        <w:numPr>
+          <w:ilvl w:val="0"/>
+          <w:numId w:val="6"/>
+        </w:numPr>
+        <w:jc w:val="both"/>
+        <w:rPr>
+          <w:rFonts w:ascii="Times New Roman" w:hAnsi="Times New Roman" w:cs="Times New Roman"/>
+          <w:sz w:val="24"/>
+          <w:szCs w:val="24"/>
+        </w:rPr>
+      </w:pPr>
+      <w:r>
+        <w:rPr>
+          <w:rFonts w:ascii="Times New Roman" w:hAnsi="Times New Roman" w:cs="Times New Roman"/>
+          <w:sz w:val="24"/>
+          <w:szCs w:val="24"/>
+        </w:rPr>
+        <w:t xml:space="preserve">[3] Lo permite </w:t>
+      </w:r>
+    </w:p>
+    <w:p>
+      <w:pPr>
+        <w:pStyle w:val="Prrafodelista"/>
+        <w:numPr>
+          <w:ilvl w:val="0"/>
+          <w:numId w:val="6"/>
+        </w:numPr>
+        <w:jc w:val="both"/>
+        <w:rPr>
+          <w:rFonts w:ascii="Times New Roman" w:hAnsi="Times New Roman" w:cs="Times New Roman"/>
+          <w:sz w:val="24"/>
+          <w:szCs w:val="24"/>
+        </w:rPr>
+      </w:pPr>
+      <w:r>
+        <w:rPr>
+          <w:rFonts w:ascii="Times New Roman" w:hAnsi="Times New Roman" w:cs="Times New Roman"/>
+          <w:sz w:val="24"/>
+          <w:szCs w:val="24"/>
+        </w:rPr>
+        <w:t xml:space="preserve">[1] No lo permite, solo muestra el punto en específico. </w:t>
+      </w:r>
+    </w:p>
+    <w:p>
+      <w:pPr>
+        <w:jc w:val="both"/>
+        <w:rPr>
+          <w:rFonts w:ascii="Times New Roman" w:hAnsi="Times New Roman" w:cs="Times New Roman"/>
+          <w:sz w:val="24"/>
+          <w:szCs w:val="24"/>
+        </w:rPr>
+      </w:pPr>
+      <w:r>
+        <w:rPr>
+          <w:rFonts w:ascii="Times New Roman" w:hAnsi="Times New Roman" w:cs="Times New Roman"/>
+          <w:sz w:val="24"/>
+          <w:szCs w:val="24"/>
+        </w:rPr>
+        <w:t>Criterio D: Exactitud de los marcadores. El punto donde se añadieron los marcadores es exacto al de las coordenadas.</w:t>
+      </w:r>
+    </w:p>
+    <w:p>
+      <w:pPr>
+        <w:pStyle w:val="Prrafodelista"/>
+        <w:numPr>
+          <w:ilvl w:val="0"/>
+          <w:numId w:val="6"/>
+        </w:numPr>
+        <w:jc w:val="both"/>
+        <w:rPr>
+          <w:rFonts w:ascii="Times New Roman" w:hAnsi="Times New Roman" w:cs="Times New Roman"/>
+          <w:sz w:val="24"/>
+          <w:szCs w:val="24"/>
+        </w:rPr>
+      </w:pPr>
+      <w:r>
+        <w:rPr>
+          <w:rFonts w:ascii="Times New Roman" w:hAnsi="Times New Roman" w:cs="Times New Roman"/>
+          <w:sz w:val="24"/>
+          <w:szCs w:val="24"/>
+        </w:rPr>
+        <w:t>[3] Se utilizan coordenadas exactas y el marcador esta ubicado en ese punto.</w:t>
+      </w:r>
+    </w:p>
+    <w:p>
+      <w:pPr>
+        <w:pStyle w:val="Prrafodelista"/>
+        <w:numPr>
+          <w:ilvl w:val="0"/>
+          <w:numId w:val="6"/>
+        </w:numPr>
+        <w:jc w:val="both"/>
+        <w:rPr>
+          <w:rFonts w:ascii="Times New Roman" w:hAnsi="Times New Roman" w:cs="Times New Roman"/>
+          <w:sz w:val="24"/>
+          <w:szCs w:val="24"/>
+        </w:rPr>
+      </w:pPr>
+      <w:r>
+        <w:rPr>
+          <w:rFonts w:ascii="Times New Roman" w:hAnsi="Times New Roman" w:cs="Times New Roman"/>
+          <w:sz w:val="24"/>
+          <w:szCs w:val="24"/>
+        </w:rPr>
+        <w:t>[2] El marcador añadido está en un punto aproximado de las coordenadas.</w:t>
+      </w:r>
+    </w:p>
+    <w:p>
+      <w:pPr>
+        <w:pStyle w:val="Prrafodelista"/>
+        <w:numPr>
+          <w:ilvl w:val="0"/>
+          <w:numId w:val="6"/>
+        </w:numPr>
+        <w:jc w:val="both"/>
+        <w:rPr>
+          <w:rFonts w:ascii="Times New Roman" w:hAnsi="Times New Roman" w:cs="Times New Roman"/>
+          <w:sz w:val="24"/>
+          <w:szCs w:val="24"/>
+        </w:rPr>
+      </w:pPr>
+      <w:r>
+        <w:rPr>
+          <w:rFonts w:ascii="Times New Roman" w:hAnsi="Times New Roman" w:cs="Times New Roman"/>
+          <w:sz w:val="24"/>
+          <w:szCs w:val="24"/>
+        </w:rPr>
+        <w:t>[1] No aplica, no permite añadir marcadores.</w:t>
       </w:r>
     </w:p>
     <w:tbl>
@@ -2675,6 +2990,14 @@
                 <w:szCs w:val="24"/>
               </w:rPr>
             </w:pPr>
+            <w:r>
+              <w:rPr>
+                <w:rFonts w:ascii="Times New Roman" w:hAnsi="Times New Roman" w:cs="Times New Roman"/>
+                <w:sz w:val="24"/>
+                <w:szCs w:val="24"/>
+              </w:rPr>
+              <w:t>Idea 1</w:t>
+            </w:r>
           </w:p>
         </w:tc>
         <w:tc>
@@ -2683,13 +3006,21 @@
           </w:tcPr>
           <w:p>
             <w:pPr>
-              <w:jc w:val="both"/>
+              <w:jc w:val="center"/>
               <w:rPr>
                 <w:rFonts w:ascii="Times New Roman" w:hAnsi="Times New Roman" w:cs="Times New Roman"/>
                 <w:sz w:val="24"/>
                 <w:szCs w:val="24"/>
               </w:rPr>
             </w:pPr>
+            <w:r>
+              <w:rPr>
+                <w:rFonts w:ascii="Times New Roman" w:hAnsi="Times New Roman" w:cs="Times New Roman"/>
+                <w:sz w:val="24"/>
+                <w:szCs w:val="24"/>
+              </w:rPr>
+              <w:t>1</w:t>
+            </w:r>
           </w:p>
         </w:tc>
         <w:tc>
@@ -2698,13 +3029,21 @@
           </w:tcPr>
           <w:p>
             <w:pPr>
-              <w:jc w:val="both"/>
+              <w:jc w:val="center"/>
               <w:rPr>
                 <w:rFonts w:ascii="Times New Roman" w:hAnsi="Times New Roman" w:cs="Times New Roman"/>
                 <w:sz w:val="24"/>
                 <w:szCs w:val="24"/>
               </w:rPr>
             </w:pPr>
+            <w:r>
+              <w:rPr>
+                <w:rFonts w:ascii="Times New Roman" w:hAnsi="Times New Roman" w:cs="Times New Roman"/>
+                <w:sz w:val="24"/>
+                <w:szCs w:val="24"/>
+              </w:rPr>
+              <w:t>3</w:t>
+            </w:r>
           </w:p>
         </w:tc>
         <w:tc>
@@ -2713,13 +3052,21 @@
           </w:tcPr>
           <w:p>
             <w:pPr>
-              <w:jc w:val="both"/>
+              <w:jc w:val="center"/>
               <w:rPr>
                 <w:rFonts w:ascii="Times New Roman" w:hAnsi="Times New Roman" w:cs="Times New Roman"/>
                 <w:sz w:val="24"/>
                 <w:szCs w:val="24"/>
               </w:rPr>
             </w:pPr>
+            <w:r>
+              <w:rPr>
+                <w:rFonts w:ascii="Times New Roman" w:hAnsi="Times New Roman" w:cs="Times New Roman"/>
+                <w:sz w:val="24"/>
+                <w:szCs w:val="24"/>
+              </w:rPr>
+              <w:t>3</w:t>
+            </w:r>
           </w:p>
         </w:tc>
         <w:tc>
@@ -2728,13 +3075,21 @@
           </w:tcPr>
           <w:p>
             <w:pPr>
-              <w:jc w:val="both"/>
+              <w:jc w:val="center"/>
               <w:rPr>
                 <w:rFonts w:ascii="Times New Roman" w:hAnsi="Times New Roman" w:cs="Times New Roman"/>
                 <w:sz w:val="24"/>
                 <w:szCs w:val="24"/>
               </w:rPr>
             </w:pPr>
+            <w:r>
+              <w:rPr>
+                <w:rFonts w:ascii="Times New Roman" w:hAnsi="Times New Roman" w:cs="Times New Roman"/>
+                <w:sz w:val="24"/>
+                <w:szCs w:val="24"/>
+              </w:rPr>
+              <w:t>2</w:t>
+            </w:r>
           </w:p>
         </w:tc>
         <w:tc>
@@ -2743,13 +3098,21 @@
           </w:tcPr>
           <w:p>
             <w:pPr>
-              <w:jc w:val="both"/>
+              <w:jc w:val="center"/>
               <w:rPr>
                 <w:rFonts w:ascii="Times New Roman" w:hAnsi="Times New Roman" w:cs="Times New Roman"/>
                 <w:sz w:val="24"/>
                 <w:szCs w:val="24"/>
               </w:rPr>
             </w:pPr>
+            <w:r>
+              <w:rPr>
+                <w:rFonts w:ascii="Times New Roman" w:hAnsi="Times New Roman" w:cs="Times New Roman"/>
+                <w:sz w:val="24"/>
+                <w:szCs w:val="24"/>
+              </w:rPr>
+              <w:t>9</w:t>
+            </w:r>
           </w:p>
         </w:tc>
       </w:tr>
@@ -2767,6 +3130,14 @@
                 <w:szCs w:val="24"/>
               </w:rPr>
             </w:pPr>
+            <w:r>
+              <w:rPr>
+                <w:rFonts w:ascii="Times New Roman" w:hAnsi="Times New Roman" w:cs="Times New Roman"/>
+                <w:sz w:val="24"/>
+                <w:szCs w:val="24"/>
+              </w:rPr>
+              <w:t>Idea 2</w:t>
+            </w:r>
           </w:p>
         </w:tc>
         <w:tc>
@@ -2775,13 +3146,21 @@
           </w:tcPr>
           <w:p>
             <w:pPr>
-              <w:jc w:val="both"/>
+              <w:jc w:val="center"/>
               <w:rPr>
                 <w:rFonts w:ascii="Times New Roman" w:hAnsi="Times New Roman" w:cs="Times New Roman"/>
                 <w:sz w:val="24"/>
                 <w:szCs w:val="24"/>
               </w:rPr>
             </w:pPr>
+            <w:r>
+              <w:rPr>
+                <w:rFonts w:ascii="Times New Roman" w:hAnsi="Times New Roman" w:cs="Times New Roman"/>
+                <w:sz w:val="24"/>
+                <w:szCs w:val="24"/>
+              </w:rPr>
+              <w:t>3</w:t>
+            </w:r>
           </w:p>
         </w:tc>
         <w:tc>
@@ -2790,13 +3169,21 @@
           </w:tcPr>
           <w:p>
             <w:pPr>
-              <w:jc w:val="both"/>
+              <w:jc w:val="center"/>
               <w:rPr>
                 <w:rFonts w:ascii="Times New Roman" w:hAnsi="Times New Roman" w:cs="Times New Roman"/>
                 <w:sz w:val="24"/>
                 <w:szCs w:val="24"/>
               </w:rPr>
             </w:pPr>
+            <w:r>
+              <w:rPr>
+                <w:rFonts w:ascii="Times New Roman" w:hAnsi="Times New Roman" w:cs="Times New Roman"/>
+                <w:sz w:val="24"/>
+                <w:szCs w:val="24"/>
+              </w:rPr>
+              <w:t>3</w:t>
+            </w:r>
           </w:p>
         </w:tc>
         <w:tc>
@@ -2805,13 +3192,21 @@
           </w:tcPr>
           <w:p>
             <w:pPr>
-              <w:jc w:val="both"/>
+              <w:jc w:val="center"/>
               <w:rPr>
                 <w:rFonts w:ascii="Times New Roman" w:hAnsi="Times New Roman" w:cs="Times New Roman"/>
                 <w:sz w:val="24"/>
                 <w:szCs w:val="24"/>
               </w:rPr>
             </w:pPr>
+            <w:r>
+              <w:rPr>
+                <w:rFonts w:ascii="Times New Roman" w:hAnsi="Times New Roman" w:cs="Times New Roman"/>
+                <w:sz w:val="24"/>
+                <w:szCs w:val="24"/>
+              </w:rPr>
+              <w:t>3</w:t>
+            </w:r>
           </w:p>
         </w:tc>
         <w:tc>
@@ -2820,13 +3215,21 @@
           </w:tcPr>
           <w:p>
             <w:pPr>
-              <w:jc w:val="both"/>
+              <w:jc w:val="center"/>
               <w:rPr>
                 <w:rFonts w:ascii="Times New Roman" w:hAnsi="Times New Roman" w:cs="Times New Roman"/>
                 <w:sz w:val="24"/>
                 <w:szCs w:val="24"/>
               </w:rPr>
             </w:pPr>
+            <w:r>
+              <w:rPr>
+                <w:rFonts w:ascii="Times New Roman" w:hAnsi="Times New Roman" w:cs="Times New Roman"/>
+                <w:sz w:val="24"/>
+                <w:szCs w:val="24"/>
+              </w:rPr>
+              <w:t>3</w:t>
+            </w:r>
           </w:p>
         </w:tc>
         <w:tc>
@@ -2835,13 +3238,21 @@
           </w:tcPr>
           <w:p>
             <w:pPr>
-              <w:jc w:val="both"/>
+              <w:jc w:val="center"/>
               <w:rPr>
                 <w:rFonts w:ascii="Times New Roman" w:hAnsi="Times New Roman" w:cs="Times New Roman"/>
                 <w:sz w:val="24"/>
                 <w:szCs w:val="24"/>
               </w:rPr>
             </w:pPr>
+            <w:r>
+              <w:rPr>
+                <w:rFonts w:ascii="Times New Roman" w:hAnsi="Times New Roman" w:cs="Times New Roman"/>
+                <w:sz w:val="24"/>
+                <w:szCs w:val="24"/>
+              </w:rPr>
+              <w:t>12</w:t>
+            </w:r>
           </w:p>
         </w:tc>
       </w:tr>
@@ -2859,8 +3270,777 @@
                 <w:szCs w:val="24"/>
               </w:rPr>
             </w:pPr>
+            <w:r>
+              <w:rPr>
+                <w:rFonts w:ascii="Times New Roman" w:hAnsi="Times New Roman" w:cs="Times New Roman"/>
+                <w:sz w:val="24"/>
+                <w:szCs w:val="24"/>
+              </w:rPr>
+              <w:t>Idea 4</w:t>
+            </w:r>
           </w:p>
         </w:tc>
+        <w:tc>
+          <w:tcPr>
+            <w:tcW w:w="1471" w:type="dxa"/>
+          </w:tcPr>
+          <w:p>
+            <w:pPr>
+              <w:jc w:val="center"/>
+              <w:rPr>
+                <w:rFonts w:ascii="Times New Roman" w:hAnsi="Times New Roman" w:cs="Times New Roman"/>
+                <w:sz w:val="24"/>
+                <w:szCs w:val="24"/>
+              </w:rPr>
+            </w:pPr>
+            <w:r>
+              <w:rPr>
+                <w:rFonts w:ascii="Times New Roman" w:hAnsi="Times New Roman" w:cs="Times New Roman"/>
+                <w:sz w:val="24"/>
+                <w:szCs w:val="24"/>
+              </w:rPr>
+              <w:t>2</w:t>
+            </w:r>
+          </w:p>
+        </w:tc>
+        <w:tc>
+          <w:tcPr>
+            <w:tcW w:w="1471" w:type="dxa"/>
+          </w:tcPr>
+          <w:p>
+            <w:pPr>
+              <w:jc w:val="center"/>
+              <w:rPr>
+                <w:rFonts w:ascii="Times New Roman" w:hAnsi="Times New Roman" w:cs="Times New Roman"/>
+                <w:sz w:val="24"/>
+                <w:szCs w:val="24"/>
+              </w:rPr>
+            </w:pPr>
+            <w:r>
+              <w:rPr>
+                <w:rFonts w:ascii="Times New Roman" w:hAnsi="Times New Roman" w:cs="Times New Roman"/>
+                <w:sz w:val="24"/>
+                <w:szCs w:val="24"/>
+              </w:rPr>
+              <w:t>3</w:t>
+            </w:r>
+          </w:p>
+        </w:tc>
+        <w:tc>
+          <w:tcPr>
+            <w:tcW w:w="1471" w:type="dxa"/>
+          </w:tcPr>
+          <w:p>
+            <w:pPr>
+              <w:jc w:val="center"/>
+              <w:rPr>
+                <w:rFonts w:ascii="Times New Roman" w:hAnsi="Times New Roman" w:cs="Times New Roman"/>
+                <w:sz w:val="24"/>
+                <w:szCs w:val="24"/>
+              </w:rPr>
+            </w:pPr>
+            <w:r>
+              <w:rPr>
+                <w:rFonts w:ascii="Times New Roman" w:hAnsi="Times New Roman" w:cs="Times New Roman"/>
+                <w:sz w:val="24"/>
+                <w:szCs w:val="24"/>
+              </w:rPr>
+              <w:t>1</w:t>
+            </w:r>
+          </w:p>
+        </w:tc>
+        <w:tc>
+          <w:tcPr>
+            <w:tcW w:w="1472" w:type="dxa"/>
+          </w:tcPr>
+          <w:p>
+            <w:pPr>
+              <w:jc w:val="center"/>
+              <w:rPr>
+                <w:rFonts w:ascii="Times New Roman" w:hAnsi="Times New Roman" w:cs="Times New Roman"/>
+                <w:sz w:val="24"/>
+                <w:szCs w:val="24"/>
+              </w:rPr>
+            </w:pPr>
+            <w:r>
+              <w:rPr>
+                <w:rFonts w:ascii="Times New Roman" w:hAnsi="Times New Roman" w:cs="Times New Roman"/>
+                <w:sz w:val="24"/>
+                <w:szCs w:val="24"/>
+              </w:rPr>
+              <w:t>1</w:t>
+            </w:r>
+          </w:p>
+        </w:tc>
+        <w:tc>
+          <w:tcPr>
+            <w:tcW w:w="1472" w:type="dxa"/>
+          </w:tcPr>
+          <w:p>
+            <w:pPr>
+              <w:jc w:val="center"/>
+              <w:rPr>
+                <w:rFonts w:ascii="Times New Roman" w:hAnsi="Times New Roman" w:cs="Times New Roman"/>
+                <w:sz w:val="24"/>
+                <w:szCs w:val="24"/>
+              </w:rPr>
+            </w:pPr>
+            <w:r>
+              <w:rPr>
+                <w:rFonts w:ascii="Times New Roman" w:hAnsi="Times New Roman" w:cs="Times New Roman"/>
+                <w:sz w:val="24"/>
+                <w:szCs w:val="24"/>
+              </w:rPr>
+              <w:t>7</w:t>
+            </w:r>
+          </w:p>
+        </w:tc>
+      </w:tr>
+      <w:tr>
+        <w:tc>
+          <w:tcPr>
+            <w:tcW w:w="1471" w:type="dxa"/>
+          </w:tcPr>
+          <w:p>
+            <w:pPr>
+              <w:jc w:val="both"/>
+              <w:rPr>
+                <w:rFonts w:ascii="Times New Roman" w:hAnsi="Times New Roman" w:cs="Times New Roman"/>
+                <w:sz w:val="24"/>
+                <w:szCs w:val="24"/>
+              </w:rPr>
+            </w:pPr>
+            <w:r>
+              <w:rPr>
+                <w:rFonts w:ascii="Times New Roman" w:hAnsi="Times New Roman" w:cs="Times New Roman"/>
+                <w:sz w:val="24"/>
+                <w:szCs w:val="24"/>
+              </w:rPr>
+              <w:t>Idea 5</w:t>
+            </w:r>
+          </w:p>
+        </w:tc>
+        <w:tc>
+          <w:tcPr>
+            <w:tcW w:w="1471" w:type="dxa"/>
+          </w:tcPr>
+          <w:p>
+            <w:pPr>
+              <w:jc w:val="center"/>
+              <w:rPr>
+                <w:rFonts w:ascii="Times New Roman" w:hAnsi="Times New Roman" w:cs="Times New Roman"/>
+                <w:sz w:val="24"/>
+                <w:szCs w:val="24"/>
+              </w:rPr>
+            </w:pPr>
+            <w:r>
+              <w:rPr>
+                <w:rFonts w:ascii="Times New Roman" w:hAnsi="Times New Roman" w:cs="Times New Roman"/>
+                <w:sz w:val="24"/>
+                <w:szCs w:val="24"/>
+              </w:rPr>
+              <w:t>3</w:t>
+            </w:r>
+          </w:p>
+        </w:tc>
+        <w:tc>
+          <w:tcPr>
+            <w:tcW w:w="1471" w:type="dxa"/>
+          </w:tcPr>
+          <w:p>
+            <w:pPr>
+              <w:jc w:val="center"/>
+              <w:rPr>
+                <w:rFonts w:ascii="Times New Roman" w:hAnsi="Times New Roman" w:cs="Times New Roman"/>
+                <w:sz w:val="24"/>
+                <w:szCs w:val="24"/>
+              </w:rPr>
+            </w:pPr>
+            <w:r>
+              <w:rPr>
+                <w:rFonts w:ascii="Times New Roman" w:hAnsi="Times New Roman" w:cs="Times New Roman"/>
+                <w:sz w:val="24"/>
+                <w:szCs w:val="24"/>
+              </w:rPr>
+              <w:t>1</w:t>
+            </w:r>
+          </w:p>
+        </w:tc>
+        <w:tc>
+          <w:tcPr>
+            <w:tcW w:w="1471" w:type="dxa"/>
+          </w:tcPr>
+          <w:p>
+            <w:pPr>
+              <w:jc w:val="center"/>
+              <w:rPr>
+                <w:rFonts w:ascii="Times New Roman" w:hAnsi="Times New Roman" w:cs="Times New Roman"/>
+                <w:sz w:val="24"/>
+                <w:szCs w:val="24"/>
+              </w:rPr>
+            </w:pPr>
+            <w:r>
+              <w:rPr>
+                <w:rFonts w:ascii="Times New Roman" w:hAnsi="Times New Roman" w:cs="Times New Roman"/>
+                <w:sz w:val="24"/>
+                <w:szCs w:val="24"/>
+              </w:rPr>
+              <w:t>1</w:t>
+            </w:r>
+          </w:p>
+        </w:tc>
+        <w:tc>
+          <w:tcPr>
+            <w:tcW w:w="1472" w:type="dxa"/>
+          </w:tcPr>
+          <w:p>
+            <w:pPr>
+              <w:jc w:val="center"/>
+              <w:rPr>
+                <w:rFonts w:ascii="Times New Roman" w:hAnsi="Times New Roman" w:cs="Times New Roman"/>
+                <w:sz w:val="24"/>
+                <w:szCs w:val="24"/>
+              </w:rPr>
+            </w:pPr>
+            <w:r>
+              <w:rPr>
+                <w:rFonts w:ascii="Times New Roman" w:hAnsi="Times New Roman" w:cs="Times New Roman"/>
+                <w:sz w:val="24"/>
+                <w:szCs w:val="24"/>
+              </w:rPr>
+              <w:t>1</w:t>
+            </w:r>
+          </w:p>
+        </w:tc>
+        <w:tc>
+          <w:tcPr>
+            <w:tcW w:w="1472" w:type="dxa"/>
+          </w:tcPr>
+          <w:p>
+            <w:pPr>
+              <w:jc w:val="center"/>
+              <w:rPr>
+                <w:rFonts w:ascii="Times New Roman" w:hAnsi="Times New Roman" w:cs="Times New Roman"/>
+                <w:sz w:val="24"/>
+                <w:szCs w:val="24"/>
+              </w:rPr>
+            </w:pPr>
+            <w:r>
+              <w:rPr>
+                <w:rFonts w:ascii="Times New Roman" w:hAnsi="Times New Roman" w:cs="Times New Roman"/>
+                <w:sz w:val="24"/>
+                <w:szCs w:val="24"/>
+              </w:rPr>
+              <w:t>6</w:t>
+            </w:r>
+          </w:p>
+        </w:tc>
+      </w:tr>
+    </w:tbl>
+    <w:p>
+      <w:pPr>
+        <w:jc w:val="both"/>
+        <w:rPr>
+          <w:rFonts w:ascii="Times New Roman" w:hAnsi="Times New Roman" w:cs="Times New Roman"/>
+          <w:sz w:val="24"/>
+          <w:szCs w:val="24"/>
+        </w:rPr>
+      </w:pPr>
+    </w:p>
+    <w:p>
+      <w:pPr>
+        <w:jc w:val="both"/>
+        <w:rPr>
+          <w:rFonts w:ascii="Times New Roman" w:hAnsi="Times New Roman" w:cs="Times New Roman"/>
+          <w:sz w:val="24"/>
+          <w:szCs w:val="24"/>
+        </w:rPr>
+      </w:pPr>
+      <w:r>
+        <w:rPr>
+          <w:rFonts w:ascii="Times New Roman" w:hAnsi="Times New Roman" w:cs="Times New Roman"/>
+          <w:sz w:val="24"/>
+          <w:szCs w:val="24"/>
+        </w:rPr>
+        <w:t xml:space="preserve">De acuerdo a la evaluación realizada, la mejor solución es usar la librería de </w:t>
+      </w:r>
+      <w:proofErr w:type="spellStart"/>
+      <w:r>
+        <w:rPr>
+          <w:rFonts w:ascii="Times New Roman" w:hAnsi="Times New Roman" w:cs="Times New Roman"/>
+          <w:sz w:val="24"/>
+          <w:szCs w:val="24"/>
+        </w:rPr>
+        <w:t>GMaps</w:t>
+      </w:r>
+      <w:proofErr w:type="spellEnd"/>
+      <w:r>
+        <w:rPr>
+          <w:rFonts w:ascii="Times New Roman" w:hAnsi="Times New Roman" w:cs="Times New Roman"/>
+          <w:sz w:val="24"/>
+          <w:szCs w:val="24"/>
+        </w:rPr>
+        <w:t xml:space="preserve">, puesto que ella permite una completa comprensión del lugar en el que ocurrieron los terremotos, permite añadir marcadores y desplazarse por el mapa haciendo </w:t>
+      </w:r>
+      <w:proofErr w:type="gramStart"/>
+      <w:r>
+        <w:rPr>
+          <w:rFonts w:ascii="Times New Roman" w:hAnsi="Times New Roman" w:cs="Times New Roman"/>
+          <w:sz w:val="24"/>
+          <w:szCs w:val="24"/>
+        </w:rPr>
+        <w:t>zoom</w:t>
+      </w:r>
+      <w:proofErr w:type="gramEnd"/>
+      <w:r>
+        <w:rPr>
+          <w:rFonts w:ascii="Times New Roman" w:hAnsi="Times New Roman" w:cs="Times New Roman"/>
+          <w:sz w:val="24"/>
+          <w:szCs w:val="24"/>
+        </w:rPr>
+        <w:t xml:space="preserve"> o alejándose para así ver los distintos puntos y poder hacer clic sobre ellos para ver más información; todo desde la aplicación desarrollada, es decir, sin requerir salir de ella para visualizar los mapas, siendo esto cómodo para el usuario. </w:t>
+      </w:r>
+    </w:p>
+    <w:p>
+      <w:pPr>
+        <w:jc w:val="both"/>
+        <w:rPr>
+          <w:rFonts w:ascii="Times New Roman" w:hAnsi="Times New Roman" w:cs="Times New Roman"/>
+          <w:b/>
+          <w:sz w:val="24"/>
+          <w:szCs w:val="24"/>
+        </w:rPr>
+      </w:pPr>
+      <w:r>
+        <w:rPr>
+          <w:rFonts w:ascii="Times New Roman" w:hAnsi="Times New Roman" w:cs="Times New Roman"/>
+          <w:b/>
+          <w:sz w:val="24"/>
+          <w:szCs w:val="24"/>
+        </w:rPr>
+        <w:lastRenderedPageBreak/>
+        <w:t>Para la obtención de la información sobre los terremotos:</w:t>
+      </w:r>
+    </w:p>
+    <w:p>
+      <w:pPr>
+        <w:jc w:val="both"/>
+        <w:rPr>
+          <w:rFonts w:ascii="Times New Roman" w:hAnsi="Times New Roman" w:cs="Times New Roman"/>
+          <w:sz w:val="24"/>
+          <w:szCs w:val="24"/>
+        </w:rPr>
+      </w:pPr>
+      <w:r>
+        <w:rPr>
+          <w:rFonts w:ascii="Times New Roman" w:hAnsi="Times New Roman" w:cs="Times New Roman"/>
+          <w:sz w:val="24"/>
+          <w:szCs w:val="24"/>
+        </w:rPr>
+        <w:t xml:space="preserve">Criterio A: </w:t>
+      </w:r>
+      <w:r>
+        <w:rPr>
+          <w:rFonts w:ascii="Times New Roman" w:hAnsi="Times New Roman" w:cs="Times New Roman"/>
+          <w:sz w:val="24"/>
+          <w:szCs w:val="24"/>
+        </w:rPr>
+        <w:t xml:space="preserve">Los datos son actualizados. Se asegura que los datos mostrados en la información son actualizados y permiten mostrar información sobre los últimos terremotos ocurridos alrededor del mundo. </w:t>
+      </w:r>
+    </w:p>
+    <w:p>
+      <w:pPr>
+        <w:pStyle w:val="Prrafodelista"/>
+        <w:numPr>
+          <w:ilvl w:val="0"/>
+          <w:numId w:val="6"/>
+        </w:numPr>
+        <w:jc w:val="both"/>
+        <w:rPr>
+          <w:rFonts w:ascii="Times New Roman" w:hAnsi="Times New Roman" w:cs="Times New Roman"/>
+          <w:sz w:val="24"/>
+          <w:szCs w:val="24"/>
+        </w:rPr>
+      </w:pPr>
+      <w:r>
+        <w:rPr>
+          <w:rFonts w:ascii="Times New Roman" w:hAnsi="Times New Roman" w:cs="Times New Roman"/>
+          <w:sz w:val="24"/>
+          <w:szCs w:val="24"/>
+        </w:rPr>
+        <w:t>[3</w:t>
+      </w:r>
+      <w:r>
+        <w:rPr>
+          <w:rFonts w:ascii="Times New Roman" w:hAnsi="Times New Roman" w:cs="Times New Roman"/>
+          <w:sz w:val="24"/>
+          <w:szCs w:val="24"/>
+        </w:rPr>
+        <w:t xml:space="preserve">] </w:t>
+      </w:r>
+      <w:r>
+        <w:rPr>
+          <w:rFonts w:ascii="Times New Roman" w:hAnsi="Times New Roman" w:cs="Times New Roman"/>
+          <w:sz w:val="24"/>
+          <w:szCs w:val="24"/>
+        </w:rPr>
+        <w:t>Los</w:t>
+      </w:r>
+      <w:r>
+        <w:rPr>
+          <w:rFonts w:ascii="Times New Roman" w:hAnsi="Times New Roman" w:cs="Times New Roman"/>
+          <w:sz w:val="24"/>
+          <w:szCs w:val="24"/>
+        </w:rPr>
+        <w:t xml:space="preserve"> datos corresponden a los últimos terremotos ocurridos alrededor del mundo</w:t>
+      </w:r>
+    </w:p>
+    <w:p>
+      <w:pPr>
+        <w:pStyle w:val="Prrafodelista"/>
+        <w:numPr>
+          <w:ilvl w:val="0"/>
+          <w:numId w:val="6"/>
+        </w:numPr>
+        <w:jc w:val="both"/>
+        <w:rPr>
+          <w:rFonts w:ascii="Times New Roman" w:hAnsi="Times New Roman" w:cs="Times New Roman"/>
+          <w:sz w:val="24"/>
+          <w:szCs w:val="24"/>
+        </w:rPr>
+      </w:pPr>
+      <w:r>
+        <w:rPr>
+          <w:rFonts w:ascii="Times New Roman" w:hAnsi="Times New Roman" w:cs="Times New Roman"/>
+          <w:sz w:val="24"/>
+          <w:szCs w:val="24"/>
+        </w:rPr>
+        <w:t>[2]</w:t>
+      </w:r>
+      <w:r>
+        <w:rPr>
+          <w:rFonts w:ascii="Times New Roman" w:hAnsi="Times New Roman" w:cs="Times New Roman"/>
+          <w:sz w:val="24"/>
+          <w:szCs w:val="24"/>
+        </w:rPr>
+        <w:t xml:space="preserve"> </w:t>
+      </w:r>
+      <w:r>
+        <w:rPr>
+          <w:rFonts w:ascii="Times New Roman" w:hAnsi="Times New Roman" w:cs="Times New Roman"/>
+          <w:sz w:val="24"/>
+          <w:szCs w:val="24"/>
+        </w:rPr>
+        <w:t>Los datos corresponden cercanamente a los últimos terremotos ocurridos alrededor del mundo</w:t>
+      </w:r>
+    </w:p>
+    <w:p>
+      <w:pPr>
+        <w:pStyle w:val="Prrafodelista"/>
+        <w:numPr>
+          <w:ilvl w:val="0"/>
+          <w:numId w:val="6"/>
+        </w:numPr>
+        <w:jc w:val="both"/>
+        <w:rPr>
+          <w:rFonts w:ascii="Times New Roman" w:hAnsi="Times New Roman" w:cs="Times New Roman"/>
+          <w:sz w:val="24"/>
+          <w:szCs w:val="24"/>
+        </w:rPr>
+      </w:pPr>
+      <w:r>
+        <w:rPr>
+          <w:rFonts w:ascii="Times New Roman" w:hAnsi="Times New Roman" w:cs="Times New Roman"/>
+          <w:sz w:val="24"/>
+          <w:szCs w:val="24"/>
+        </w:rPr>
+        <w:t>[1] Los datos fácilmente pueden volverse obsoletos.</w:t>
+      </w:r>
+    </w:p>
+    <w:p>
+      <w:pPr>
+        <w:jc w:val="both"/>
+        <w:rPr>
+          <w:rFonts w:ascii="Times New Roman" w:hAnsi="Times New Roman" w:cs="Times New Roman"/>
+          <w:sz w:val="24"/>
+          <w:szCs w:val="24"/>
+        </w:rPr>
+      </w:pPr>
+      <w:r>
+        <w:rPr>
+          <w:rFonts w:ascii="Times New Roman" w:hAnsi="Times New Roman" w:cs="Times New Roman"/>
+          <w:sz w:val="24"/>
+          <w:szCs w:val="24"/>
+        </w:rPr>
+        <w:t>Criterio B: Modo de actualización. Los datos deben ser actualizados de manera automática, es decir sin intervención humana.</w:t>
+      </w:r>
+    </w:p>
+    <w:p>
+      <w:pPr>
+        <w:pStyle w:val="Prrafodelista"/>
+        <w:numPr>
+          <w:ilvl w:val="0"/>
+          <w:numId w:val="6"/>
+        </w:numPr>
+        <w:jc w:val="both"/>
+        <w:rPr>
+          <w:rFonts w:ascii="Times New Roman" w:hAnsi="Times New Roman" w:cs="Times New Roman"/>
+          <w:sz w:val="24"/>
+          <w:szCs w:val="24"/>
+        </w:rPr>
+      </w:pPr>
+      <w:r>
+        <w:rPr>
+          <w:rFonts w:ascii="Times New Roman" w:hAnsi="Times New Roman" w:cs="Times New Roman"/>
+          <w:sz w:val="24"/>
+          <w:szCs w:val="24"/>
+        </w:rPr>
+        <w:t>[3] Los datos son actualizados automáticamente cada que se abre la aplicación</w:t>
+      </w:r>
+    </w:p>
+    <w:p>
+      <w:pPr>
+        <w:pStyle w:val="Prrafodelista"/>
+        <w:numPr>
+          <w:ilvl w:val="0"/>
+          <w:numId w:val="6"/>
+        </w:numPr>
+        <w:jc w:val="both"/>
+        <w:rPr>
+          <w:rFonts w:ascii="Times New Roman" w:hAnsi="Times New Roman" w:cs="Times New Roman"/>
+          <w:sz w:val="24"/>
+          <w:szCs w:val="24"/>
+        </w:rPr>
+      </w:pPr>
+      <w:r>
+        <w:rPr>
+          <w:rFonts w:ascii="Times New Roman" w:hAnsi="Times New Roman" w:cs="Times New Roman"/>
+          <w:sz w:val="24"/>
+          <w:szCs w:val="24"/>
+        </w:rPr>
+        <w:t>[2] Los datos son actualizados en medida que el administrador los actualice.</w:t>
+      </w:r>
+    </w:p>
+    <w:p>
+      <w:pPr>
+        <w:pStyle w:val="Prrafodelista"/>
+        <w:numPr>
+          <w:ilvl w:val="0"/>
+          <w:numId w:val="6"/>
+        </w:numPr>
+        <w:jc w:val="both"/>
+        <w:rPr>
+          <w:rFonts w:ascii="Times New Roman" w:hAnsi="Times New Roman" w:cs="Times New Roman"/>
+          <w:sz w:val="24"/>
+          <w:szCs w:val="24"/>
+        </w:rPr>
+      </w:pPr>
+      <w:r>
+        <w:rPr>
+          <w:rFonts w:ascii="Times New Roman" w:hAnsi="Times New Roman" w:cs="Times New Roman"/>
+          <w:sz w:val="24"/>
+          <w:szCs w:val="24"/>
+        </w:rPr>
+        <w:t>[1] Los datos no son actualizados, ya que se usa un archivo estático descargado durante el desarrollo de la aplicación.</w:t>
+      </w:r>
+    </w:p>
+    <w:p>
+      <w:pPr>
+        <w:jc w:val="both"/>
+        <w:rPr>
+          <w:rFonts w:ascii="Times New Roman" w:hAnsi="Times New Roman" w:cs="Times New Roman"/>
+          <w:sz w:val="24"/>
+          <w:szCs w:val="24"/>
+        </w:rPr>
+      </w:pPr>
+      <w:r>
+        <w:rPr>
+          <w:rFonts w:ascii="Times New Roman" w:hAnsi="Times New Roman" w:cs="Times New Roman"/>
+          <w:sz w:val="24"/>
+          <w:szCs w:val="24"/>
+        </w:rPr>
+        <w:t xml:space="preserve">Criterio C: </w:t>
+      </w:r>
+      <w:r>
+        <w:rPr>
+          <w:rFonts w:ascii="Times New Roman" w:hAnsi="Times New Roman" w:cs="Times New Roman"/>
+          <w:sz w:val="24"/>
+          <w:szCs w:val="24"/>
+        </w:rPr>
+        <w:t>Información completa. Se asegura que la información del terremoto tal como: lugar, longitud, latitud, magnitud, fecha y hora va a estar contenida.</w:t>
+      </w:r>
+    </w:p>
+    <w:p>
+      <w:pPr>
+        <w:pStyle w:val="Prrafodelista"/>
+        <w:numPr>
+          <w:ilvl w:val="0"/>
+          <w:numId w:val="6"/>
+        </w:numPr>
+        <w:jc w:val="both"/>
+        <w:rPr>
+          <w:rFonts w:ascii="Times New Roman" w:hAnsi="Times New Roman" w:cs="Times New Roman"/>
+          <w:sz w:val="24"/>
+          <w:szCs w:val="24"/>
+        </w:rPr>
+      </w:pPr>
+      <w:r>
+        <w:rPr>
+          <w:rFonts w:ascii="Times New Roman" w:hAnsi="Times New Roman" w:cs="Times New Roman"/>
+          <w:sz w:val="24"/>
+          <w:szCs w:val="24"/>
+        </w:rPr>
+        <w:t>[3] Se asegura completamente</w:t>
+      </w:r>
+    </w:p>
+    <w:p>
+      <w:pPr>
+        <w:pStyle w:val="Prrafodelista"/>
+        <w:numPr>
+          <w:ilvl w:val="0"/>
+          <w:numId w:val="6"/>
+        </w:numPr>
+        <w:jc w:val="both"/>
+        <w:rPr>
+          <w:rFonts w:ascii="Times New Roman" w:hAnsi="Times New Roman" w:cs="Times New Roman"/>
+          <w:sz w:val="24"/>
+          <w:szCs w:val="24"/>
+        </w:rPr>
+      </w:pPr>
+      <w:r>
+        <w:rPr>
+          <w:rFonts w:ascii="Times New Roman" w:hAnsi="Times New Roman" w:cs="Times New Roman"/>
+          <w:sz w:val="24"/>
+          <w:szCs w:val="24"/>
+        </w:rPr>
+        <w:t xml:space="preserve">[2] Podría estarlo </w:t>
+      </w:r>
+    </w:p>
+    <w:p>
+      <w:pPr>
+        <w:pStyle w:val="Prrafodelista"/>
+        <w:numPr>
+          <w:ilvl w:val="0"/>
+          <w:numId w:val="6"/>
+        </w:numPr>
+        <w:jc w:val="both"/>
+        <w:rPr>
+          <w:rFonts w:ascii="Times New Roman" w:hAnsi="Times New Roman" w:cs="Times New Roman"/>
+          <w:sz w:val="24"/>
+          <w:szCs w:val="24"/>
+        </w:rPr>
+      </w:pPr>
+      <w:r>
+        <w:rPr>
+          <w:rFonts w:ascii="Times New Roman" w:hAnsi="Times New Roman" w:cs="Times New Roman"/>
+          <w:sz w:val="24"/>
+          <w:szCs w:val="24"/>
+        </w:rPr>
+        <w:t>[1] No podría estarlo</w:t>
+      </w:r>
+    </w:p>
+    <w:p>
+      <w:pPr>
+        <w:jc w:val="both"/>
+        <w:rPr>
+          <w:rFonts w:ascii="Times New Roman" w:hAnsi="Times New Roman" w:cs="Times New Roman"/>
+          <w:sz w:val="24"/>
+          <w:szCs w:val="24"/>
+        </w:rPr>
+      </w:pPr>
+      <w:r>
+        <w:rPr>
+          <w:rFonts w:ascii="Times New Roman" w:hAnsi="Times New Roman" w:cs="Times New Roman"/>
+          <w:sz w:val="24"/>
+          <w:szCs w:val="24"/>
+        </w:rPr>
+        <w:t>Criterio D: Alcance mundial. La información descargada corresponde con los últimos terremotos registrados alrededor del mundo</w:t>
+      </w:r>
+    </w:p>
+    <w:p>
+      <w:pPr>
+        <w:pStyle w:val="Prrafodelista"/>
+        <w:numPr>
+          <w:ilvl w:val="0"/>
+          <w:numId w:val="6"/>
+        </w:numPr>
+        <w:jc w:val="both"/>
+        <w:rPr>
+          <w:rFonts w:ascii="Times New Roman" w:hAnsi="Times New Roman" w:cs="Times New Roman"/>
+          <w:sz w:val="24"/>
+          <w:szCs w:val="24"/>
+        </w:rPr>
+      </w:pPr>
+      <w:r>
+        <w:rPr>
+          <w:rFonts w:ascii="Times New Roman" w:hAnsi="Times New Roman" w:cs="Times New Roman"/>
+          <w:sz w:val="24"/>
+          <w:szCs w:val="24"/>
+        </w:rPr>
+        <w:t>[3] La información es de alcance mundial</w:t>
+      </w:r>
+    </w:p>
+    <w:p>
+      <w:pPr>
+        <w:pStyle w:val="Prrafodelista"/>
+        <w:numPr>
+          <w:ilvl w:val="0"/>
+          <w:numId w:val="6"/>
+        </w:numPr>
+        <w:jc w:val="both"/>
+        <w:rPr>
+          <w:rFonts w:ascii="Times New Roman" w:hAnsi="Times New Roman" w:cs="Times New Roman"/>
+          <w:sz w:val="24"/>
+          <w:szCs w:val="24"/>
+        </w:rPr>
+      </w:pPr>
+      <w:r>
+        <w:rPr>
+          <w:rFonts w:ascii="Times New Roman" w:hAnsi="Times New Roman" w:cs="Times New Roman"/>
+          <w:sz w:val="24"/>
+          <w:szCs w:val="24"/>
+        </w:rPr>
+        <w:t>[2] La información es de alcance regional</w:t>
+      </w:r>
+    </w:p>
+    <w:p>
+      <w:pPr>
+        <w:pStyle w:val="Prrafodelista"/>
+        <w:numPr>
+          <w:ilvl w:val="0"/>
+          <w:numId w:val="6"/>
+        </w:numPr>
+        <w:jc w:val="both"/>
+        <w:rPr>
+          <w:rFonts w:ascii="Times New Roman" w:hAnsi="Times New Roman" w:cs="Times New Roman"/>
+          <w:sz w:val="24"/>
+          <w:szCs w:val="24"/>
+        </w:rPr>
+      </w:pPr>
+      <w:r>
+        <w:rPr>
+          <w:rFonts w:ascii="Times New Roman" w:hAnsi="Times New Roman" w:cs="Times New Roman"/>
+          <w:sz w:val="24"/>
+          <w:szCs w:val="24"/>
+        </w:rPr>
+        <w:t>[1] La información es de alcance local</w:t>
+      </w:r>
+    </w:p>
+    <w:tbl>
+      <w:tblPr>
+        <w:tblStyle w:val="Tablaconcuadrcula"/>
+        <w:tblW w:w="0" w:type="auto"/>
+        <w:tblLook w:val="04A0" w:firstRow="1" w:lastRow="0" w:firstColumn="1" w:lastColumn="0" w:noHBand="0" w:noVBand="1"/>
+      </w:tblPr>
+      <w:tblGrid>
+        <w:gridCol w:w="1471"/>
+        <w:gridCol w:w="1471"/>
+        <w:gridCol w:w="1471"/>
+        <w:gridCol w:w="1471"/>
+        <w:gridCol w:w="1472"/>
+        <w:gridCol w:w="1472"/>
+      </w:tblGrid>
+      <w:tr>
         <w:tc>
           <w:tcPr>
             <w:tcW w:w="1471" w:type="dxa"/>
@@ -2889,6 +4069,14 @@
                 <w:szCs w:val="24"/>
               </w:rPr>
             </w:pPr>
+            <w:r>
+              <w:rPr>
+                <w:rFonts w:ascii="Times New Roman" w:hAnsi="Times New Roman" w:cs="Times New Roman"/>
+                <w:sz w:val="24"/>
+                <w:szCs w:val="24"/>
+              </w:rPr>
+              <w:t>Criterio A</w:t>
+            </w:r>
           </w:p>
         </w:tc>
         <w:tc>
@@ -2904,6 +4092,37 @@
                 <w:szCs w:val="24"/>
               </w:rPr>
             </w:pPr>
+            <w:r>
+              <w:rPr>
+                <w:rFonts w:ascii="Times New Roman" w:hAnsi="Times New Roman" w:cs="Times New Roman"/>
+                <w:sz w:val="24"/>
+                <w:szCs w:val="24"/>
+              </w:rPr>
+              <w:t>Criterio B</w:t>
+            </w:r>
+          </w:p>
+        </w:tc>
+        <w:tc>
+          <w:tcPr>
+            <w:tcW w:w="1471" w:type="dxa"/>
+          </w:tcPr>
+          <w:p>
+            <w:pPr>
+              <w:jc w:val="both"/>
+              <w:rPr>
+                <w:rFonts w:ascii="Times New Roman" w:hAnsi="Times New Roman" w:cs="Times New Roman"/>
+                <w:sz w:val="24"/>
+                <w:szCs w:val="24"/>
+              </w:rPr>
+            </w:pPr>
+            <w:r>
+              <w:rPr>
+                <w:rFonts w:ascii="Times New Roman" w:hAnsi="Times New Roman" w:cs="Times New Roman"/>
+                <w:sz w:val="24"/>
+                <w:szCs w:val="24"/>
+              </w:rPr>
+              <w:t>Criterio C</w:t>
+            </w:r>
           </w:p>
         </w:tc>
         <w:tc>
@@ -2919,6 +4138,14 @@
                 <w:szCs w:val="24"/>
               </w:rPr>
             </w:pPr>
+            <w:r>
+              <w:rPr>
+                <w:rFonts w:ascii="Times New Roman" w:hAnsi="Times New Roman" w:cs="Times New Roman"/>
+                <w:sz w:val="24"/>
+                <w:szCs w:val="24"/>
+              </w:rPr>
+              <w:t>Criterio D</w:t>
+            </w:r>
           </w:p>
         </w:tc>
         <w:tc>
@@ -2934,6 +4161,434 @@
                 <w:szCs w:val="24"/>
               </w:rPr>
             </w:pPr>
+            <w:r>
+              <w:rPr>
+                <w:rFonts w:ascii="Times New Roman" w:hAnsi="Times New Roman" w:cs="Times New Roman"/>
+                <w:sz w:val="24"/>
+                <w:szCs w:val="24"/>
+              </w:rPr>
+              <w:t>Total</w:t>
+            </w:r>
+          </w:p>
+        </w:tc>
+      </w:tr>
+      <w:tr>
+        <w:tc>
+          <w:tcPr>
+            <w:tcW w:w="1471" w:type="dxa"/>
+          </w:tcPr>
+          <w:p>
+            <w:pPr>
+              <w:jc w:val="both"/>
+              <w:rPr>
+                <w:rFonts w:ascii="Times New Roman" w:hAnsi="Times New Roman" w:cs="Times New Roman"/>
+                <w:sz w:val="24"/>
+                <w:szCs w:val="24"/>
+              </w:rPr>
+            </w:pPr>
+            <w:r>
+              <w:rPr>
+                <w:rFonts w:ascii="Times New Roman" w:hAnsi="Times New Roman" w:cs="Times New Roman"/>
+                <w:sz w:val="24"/>
+                <w:szCs w:val="24"/>
+              </w:rPr>
+              <w:t>Idea 1</w:t>
+            </w:r>
+          </w:p>
+        </w:tc>
+        <w:tc>
+          <w:tcPr>
+            <w:tcW w:w="1471" w:type="dxa"/>
+          </w:tcPr>
+          <w:p>
+            <w:pPr>
+              <w:jc w:val="center"/>
+              <w:rPr>
+                <w:rFonts w:ascii="Times New Roman" w:hAnsi="Times New Roman" w:cs="Times New Roman"/>
+                <w:sz w:val="24"/>
+                <w:szCs w:val="24"/>
+              </w:rPr>
+            </w:pPr>
+            <w:r>
+              <w:rPr>
+                <w:rFonts w:ascii="Times New Roman" w:hAnsi="Times New Roman" w:cs="Times New Roman"/>
+                <w:sz w:val="24"/>
+                <w:szCs w:val="24"/>
+              </w:rPr>
+              <w:t>2</w:t>
+            </w:r>
+          </w:p>
+        </w:tc>
+        <w:tc>
+          <w:tcPr>
+            <w:tcW w:w="1471" w:type="dxa"/>
+          </w:tcPr>
+          <w:p>
+            <w:pPr>
+              <w:jc w:val="center"/>
+              <w:rPr>
+                <w:rFonts w:ascii="Times New Roman" w:hAnsi="Times New Roman" w:cs="Times New Roman"/>
+                <w:sz w:val="24"/>
+                <w:szCs w:val="24"/>
+              </w:rPr>
+            </w:pPr>
+            <w:r>
+              <w:rPr>
+                <w:rFonts w:ascii="Times New Roman" w:hAnsi="Times New Roman" w:cs="Times New Roman"/>
+                <w:sz w:val="24"/>
+                <w:szCs w:val="24"/>
+              </w:rPr>
+              <w:t>2</w:t>
+            </w:r>
+          </w:p>
+        </w:tc>
+        <w:tc>
+          <w:tcPr>
+            <w:tcW w:w="1471" w:type="dxa"/>
+          </w:tcPr>
+          <w:p>
+            <w:pPr>
+              <w:jc w:val="center"/>
+              <w:rPr>
+                <w:rFonts w:ascii="Times New Roman" w:hAnsi="Times New Roman" w:cs="Times New Roman"/>
+                <w:sz w:val="24"/>
+                <w:szCs w:val="24"/>
+              </w:rPr>
+            </w:pPr>
+            <w:r>
+              <w:rPr>
+                <w:rFonts w:ascii="Times New Roman" w:hAnsi="Times New Roman" w:cs="Times New Roman"/>
+                <w:sz w:val="24"/>
+                <w:szCs w:val="24"/>
+              </w:rPr>
+              <w:t>2</w:t>
+            </w:r>
+          </w:p>
+        </w:tc>
+        <w:tc>
+          <w:tcPr>
+            <w:tcW w:w="1472" w:type="dxa"/>
+          </w:tcPr>
+          <w:p>
+            <w:pPr>
+              <w:jc w:val="center"/>
+              <w:rPr>
+                <w:rFonts w:ascii="Times New Roman" w:hAnsi="Times New Roman" w:cs="Times New Roman"/>
+                <w:sz w:val="24"/>
+                <w:szCs w:val="24"/>
+              </w:rPr>
+            </w:pPr>
+            <w:r>
+              <w:rPr>
+                <w:rFonts w:ascii="Times New Roman" w:hAnsi="Times New Roman" w:cs="Times New Roman"/>
+                <w:sz w:val="24"/>
+                <w:szCs w:val="24"/>
+              </w:rPr>
+              <w:t>3</w:t>
+            </w:r>
+          </w:p>
+        </w:tc>
+        <w:tc>
+          <w:tcPr>
+            <w:tcW w:w="1472" w:type="dxa"/>
+          </w:tcPr>
+          <w:p>
+            <w:pPr>
+              <w:jc w:val="center"/>
+              <w:rPr>
+                <w:rFonts w:ascii="Times New Roman" w:hAnsi="Times New Roman" w:cs="Times New Roman"/>
+                <w:sz w:val="24"/>
+                <w:szCs w:val="24"/>
+              </w:rPr>
+            </w:pPr>
+            <w:r>
+              <w:rPr>
+                <w:rFonts w:ascii="Times New Roman" w:hAnsi="Times New Roman" w:cs="Times New Roman"/>
+                <w:sz w:val="24"/>
+                <w:szCs w:val="24"/>
+              </w:rPr>
+              <w:t>9</w:t>
+            </w:r>
+          </w:p>
+        </w:tc>
+      </w:tr>
+      <w:tr>
+        <w:tc>
+          <w:tcPr>
+            <w:tcW w:w="1471" w:type="dxa"/>
+          </w:tcPr>
+          <w:p>
+            <w:pPr>
+              <w:jc w:val="both"/>
+              <w:rPr>
+                <w:rFonts w:ascii="Times New Roman" w:hAnsi="Times New Roman" w:cs="Times New Roman"/>
+                <w:sz w:val="24"/>
+                <w:szCs w:val="24"/>
+              </w:rPr>
+            </w:pPr>
+            <w:r>
+              <w:rPr>
+                <w:rFonts w:ascii="Times New Roman" w:hAnsi="Times New Roman" w:cs="Times New Roman"/>
+                <w:sz w:val="24"/>
+                <w:szCs w:val="24"/>
+              </w:rPr>
+              <w:t>Idea 2</w:t>
+            </w:r>
+          </w:p>
+        </w:tc>
+        <w:tc>
+          <w:tcPr>
+            <w:tcW w:w="1471" w:type="dxa"/>
+          </w:tcPr>
+          <w:p>
+            <w:pPr>
+              <w:jc w:val="center"/>
+              <w:rPr>
+                <w:rFonts w:ascii="Times New Roman" w:hAnsi="Times New Roman" w:cs="Times New Roman"/>
+                <w:sz w:val="24"/>
+                <w:szCs w:val="24"/>
+              </w:rPr>
+            </w:pPr>
+            <w:r>
+              <w:rPr>
+                <w:rFonts w:ascii="Times New Roman" w:hAnsi="Times New Roman" w:cs="Times New Roman"/>
+                <w:sz w:val="24"/>
+                <w:szCs w:val="24"/>
+              </w:rPr>
+              <w:t>3</w:t>
+            </w:r>
+          </w:p>
+        </w:tc>
+        <w:tc>
+          <w:tcPr>
+            <w:tcW w:w="1471" w:type="dxa"/>
+          </w:tcPr>
+          <w:p>
+            <w:pPr>
+              <w:jc w:val="center"/>
+              <w:rPr>
+                <w:rFonts w:ascii="Times New Roman" w:hAnsi="Times New Roman" w:cs="Times New Roman"/>
+                <w:sz w:val="24"/>
+                <w:szCs w:val="24"/>
+              </w:rPr>
+            </w:pPr>
+            <w:r>
+              <w:rPr>
+                <w:rFonts w:ascii="Times New Roman" w:hAnsi="Times New Roman" w:cs="Times New Roman"/>
+                <w:sz w:val="24"/>
+                <w:szCs w:val="24"/>
+              </w:rPr>
+              <w:t>3</w:t>
+            </w:r>
+          </w:p>
+        </w:tc>
+        <w:tc>
+          <w:tcPr>
+            <w:tcW w:w="1471" w:type="dxa"/>
+          </w:tcPr>
+          <w:p>
+            <w:pPr>
+              <w:jc w:val="center"/>
+              <w:rPr>
+                <w:rFonts w:ascii="Times New Roman" w:hAnsi="Times New Roman" w:cs="Times New Roman"/>
+                <w:sz w:val="24"/>
+                <w:szCs w:val="24"/>
+              </w:rPr>
+            </w:pPr>
+            <w:r>
+              <w:rPr>
+                <w:rFonts w:ascii="Times New Roman" w:hAnsi="Times New Roman" w:cs="Times New Roman"/>
+                <w:sz w:val="24"/>
+                <w:szCs w:val="24"/>
+              </w:rPr>
+              <w:t>3</w:t>
+            </w:r>
+          </w:p>
+        </w:tc>
+        <w:tc>
+          <w:tcPr>
+            <w:tcW w:w="1472" w:type="dxa"/>
+          </w:tcPr>
+          <w:p>
+            <w:pPr>
+              <w:jc w:val="center"/>
+              <w:rPr>
+                <w:rFonts w:ascii="Times New Roman" w:hAnsi="Times New Roman" w:cs="Times New Roman"/>
+                <w:sz w:val="24"/>
+                <w:szCs w:val="24"/>
+              </w:rPr>
+            </w:pPr>
+            <w:r>
+              <w:rPr>
+                <w:rFonts w:ascii="Times New Roman" w:hAnsi="Times New Roman" w:cs="Times New Roman"/>
+                <w:sz w:val="24"/>
+                <w:szCs w:val="24"/>
+              </w:rPr>
+              <w:t>3</w:t>
+            </w:r>
+          </w:p>
+        </w:tc>
+        <w:tc>
+          <w:tcPr>
+            <w:tcW w:w="1472" w:type="dxa"/>
+          </w:tcPr>
+          <w:p>
+            <w:pPr>
+              <w:jc w:val="center"/>
+              <w:rPr>
+                <w:rFonts w:ascii="Times New Roman" w:hAnsi="Times New Roman" w:cs="Times New Roman"/>
+                <w:sz w:val="24"/>
+                <w:szCs w:val="24"/>
+              </w:rPr>
+            </w:pPr>
+            <w:r>
+              <w:rPr>
+                <w:rFonts w:ascii="Times New Roman" w:hAnsi="Times New Roman" w:cs="Times New Roman"/>
+                <w:sz w:val="24"/>
+                <w:szCs w:val="24"/>
+              </w:rPr>
+              <w:t>12</w:t>
+            </w:r>
+          </w:p>
+        </w:tc>
+      </w:tr>
+      <w:tr>
+        <w:tc>
+          <w:tcPr>
+            <w:tcW w:w="1471" w:type="dxa"/>
+          </w:tcPr>
+          <w:p>
+            <w:pPr>
+              <w:jc w:val="both"/>
+              <w:rPr>
+                <w:rFonts w:ascii="Times New Roman" w:hAnsi="Times New Roman" w:cs="Times New Roman"/>
+                <w:sz w:val="24"/>
+                <w:szCs w:val="24"/>
+              </w:rPr>
+            </w:pPr>
+            <w:r>
+              <w:rPr>
+                <w:rFonts w:ascii="Times New Roman" w:hAnsi="Times New Roman" w:cs="Times New Roman"/>
+                <w:sz w:val="24"/>
+                <w:szCs w:val="24"/>
+              </w:rPr>
+              <w:t>Idea 3</w:t>
+            </w:r>
+          </w:p>
+        </w:tc>
+        <w:tc>
+          <w:tcPr>
+            <w:tcW w:w="1471" w:type="dxa"/>
+          </w:tcPr>
+          <w:p>
+            <w:pPr>
+              <w:jc w:val="center"/>
+              <w:rPr>
+                <w:rFonts w:ascii="Times New Roman" w:hAnsi="Times New Roman" w:cs="Times New Roman"/>
+                <w:sz w:val="24"/>
+                <w:szCs w:val="24"/>
+              </w:rPr>
+            </w:pPr>
+            <w:r>
+              <w:rPr>
+                <w:rFonts w:ascii="Times New Roman" w:hAnsi="Times New Roman" w:cs="Times New Roman"/>
+                <w:sz w:val="24"/>
+                <w:szCs w:val="24"/>
+              </w:rPr>
+              <w:t>1</w:t>
+            </w:r>
+          </w:p>
+        </w:tc>
+        <w:tc>
+          <w:tcPr>
+            <w:tcW w:w="1471" w:type="dxa"/>
+          </w:tcPr>
+          <w:p>
+            <w:pPr>
+              <w:jc w:val="center"/>
+              <w:rPr>
+                <w:rFonts w:ascii="Times New Roman" w:hAnsi="Times New Roman" w:cs="Times New Roman"/>
+                <w:sz w:val="24"/>
+                <w:szCs w:val="24"/>
+              </w:rPr>
+            </w:pPr>
+            <w:r>
+              <w:rPr>
+                <w:rFonts w:ascii="Times New Roman" w:hAnsi="Times New Roman" w:cs="Times New Roman"/>
+                <w:sz w:val="24"/>
+                <w:szCs w:val="24"/>
+              </w:rPr>
+              <w:t>1</w:t>
+            </w:r>
+          </w:p>
+        </w:tc>
+        <w:tc>
+          <w:tcPr>
+            <w:tcW w:w="1471" w:type="dxa"/>
+          </w:tcPr>
+          <w:p>
+            <w:pPr>
+              <w:jc w:val="center"/>
+              <w:rPr>
+                <w:rFonts w:ascii="Times New Roman" w:hAnsi="Times New Roman" w:cs="Times New Roman"/>
+                <w:sz w:val="24"/>
+                <w:szCs w:val="24"/>
+              </w:rPr>
+            </w:pPr>
+            <w:r>
+              <w:rPr>
+                <w:rFonts w:ascii="Times New Roman" w:hAnsi="Times New Roman" w:cs="Times New Roman"/>
+                <w:sz w:val="24"/>
+                <w:szCs w:val="24"/>
+              </w:rPr>
+              <w:t>2</w:t>
+            </w:r>
+          </w:p>
+        </w:tc>
+        <w:tc>
+          <w:tcPr>
+            <w:tcW w:w="1472" w:type="dxa"/>
+          </w:tcPr>
+          <w:p>
+            <w:pPr>
+              <w:jc w:val="center"/>
+              <w:rPr>
+                <w:rFonts w:ascii="Times New Roman" w:hAnsi="Times New Roman" w:cs="Times New Roman"/>
+                <w:sz w:val="24"/>
+                <w:szCs w:val="24"/>
+              </w:rPr>
+            </w:pPr>
+            <w:r>
+              <w:rPr>
+                <w:rFonts w:ascii="Times New Roman" w:hAnsi="Times New Roman" w:cs="Times New Roman"/>
+                <w:sz w:val="24"/>
+                <w:szCs w:val="24"/>
+              </w:rPr>
+              <w:t>1</w:t>
+            </w:r>
+          </w:p>
+        </w:tc>
+        <w:tc>
+          <w:tcPr>
+            <w:tcW w:w="1472" w:type="dxa"/>
+          </w:tcPr>
+          <w:p>
+            <w:pPr>
+              <w:jc w:val="center"/>
+              <w:rPr>
+                <w:rFonts w:ascii="Times New Roman" w:hAnsi="Times New Roman" w:cs="Times New Roman"/>
+                <w:sz w:val="24"/>
+                <w:szCs w:val="24"/>
+              </w:rPr>
+            </w:pPr>
+            <w:r>
+              <w:rPr>
+                <w:rFonts w:ascii="Times New Roman" w:hAnsi="Times New Roman" w:cs="Times New Roman"/>
+                <w:sz w:val="24"/>
+                <w:szCs w:val="24"/>
+              </w:rPr>
+              <w:t>5</w:t>
+            </w:r>
           </w:p>
         </w:tc>
       </w:tr>
@@ -2953,30 +4608,58 @@
         <w:jc w:val="both"/>
         <w:rPr>
           <w:rFonts w:ascii="Times New Roman" w:hAnsi="Times New Roman" w:cs="Times New Roman"/>
-          <w:b/>
-          <w:sz w:val="24"/>
-          <w:szCs w:val="24"/>
-        </w:rPr>
-      </w:pPr>
-      <w:r>
-        <w:rPr>
-          <w:rFonts w:ascii="Times New Roman" w:hAnsi="Times New Roman" w:cs="Times New Roman"/>
-          <w:b/>
-          <w:sz w:val="24"/>
-          <w:szCs w:val="24"/>
-        </w:rPr>
-        <w:t>Para la obtención de la información sobre los terremotos:</w:t>
-      </w:r>
-    </w:p>
-    <w:p>
-      <w:pPr>
-        <w:jc w:val="both"/>
-        <w:rPr>
-          <w:rFonts w:ascii="Times New Roman" w:hAnsi="Times New Roman" w:cs="Times New Roman"/>
-          <w:sz w:val="24"/>
-          <w:szCs w:val="24"/>
-        </w:rPr>
-      </w:pPr>
+          <w:sz w:val="24"/>
+          <w:szCs w:val="24"/>
+        </w:rPr>
+      </w:pPr>
+      <w:r>
+        <w:rPr>
+          <w:rFonts w:ascii="Times New Roman" w:hAnsi="Times New Roman" w:cs="Times New Roman"/>
+          <w:sz w:val="24"/>
+          <w:szCs w:val="24"/>
+        </w:rPr>
+        <w:t xml:space="preserve">Por lo tanto, la idea más factible es utilizar el API de los Estados Unidos, para así descargar el último reporte cada que se inicie la aplicación y tener la información completa, actualizada y de fácil acceso dentro del desarrollo. Para esto se debe trabajar con archivos. </w:t>
+      </w:r>
+      <w:proofErr w:type="spellStart"/>
+      <w:r>
+        <w:rPr>
+          <w:rFonts w:ascii="Times New Roman" w:hAnsi="Times New Roman" w:cs="Times New Roman"/>
+          <w:sz w:val="24"/>
+          <w:szCs w:val="24"/>
+        </w:rPr>
+        <w:t>json</w:t>
+      </w:r>
+      <w:proofErr w:type="spellEnd"/>
+      <w:r>
+        <w:rPr>
+          <w:rFonts w:ascii="Times New Roman" w:hAnsi="Times New Roman" w:cs="Times New Roman"/>
+          <w:sz w:val="24"/>
+          <w:szCs w:val="24"/>
+        </w:rPr>
+        <w:t xml:space="preserve"> que fueron descritos en la recopilación de la información. Cabe resaltar que esto será posible en medida que el usuario este conectado a internet, de no estarlo usará el último reporte descargado.</w:t>
+      </w:r>
+    </w:p>
+    <w:p>
+      <w:pPr>
+        <w:jc w:val="both"/>
+        <w:rPr>
+          <w:rFonts w:ascii="Times New Roman" w:hAnsi="Times New Roman" w:cs="Times New Roman"/>
+          <w:sz w:val="24"/>
+          <w:szCs w:val="24"/>
+        </w:rPr>
+      </w:pPr>
+    </w:p>
+    <w:p>
+      <w:pPr>
+        <w:jc w:val="both"/>
+        <w:rPr>
+          <w:rFonts w:ascii="Times New Roman" w:hAnsi="Times New Roman" w:cs="Times New Roman"/>
+          <w:sz w:val="24"/>
+          <w:szCs w:val="24"/>
+        </w:rPr>
+      </w:pPr>
+      <w:bookmarkStart w:id="1" w:name="_GoBack"/>
+      <w:bookmarkEnd w:id="1"/>
     </w:p>
     <w:p>
       <w:pPr>
@@ -2990,6 +4673,7 @@
         <w:rPr>
           <w:szCs w:val="24"/>
         </w:rPr>
+        <w:lastRenderedPageBreak/>
         <w:t xml:space="preserve">Preparación de informes </w:t>
       </w:r>
     </w:p>
@@ -3114,19 +4798,7 @@
           <w:rPr>
             <w:rStyle w:val="Hipervnculo"/>
           </w:rPr>
-          <w:t>http://jsonview</w:t>
-        </w:r>
-        <w:r>
-          <w:rPr>
-            <w:rStyle w:val="Hipervnculo"/>
-          </w:rPr>
-          <w:t>e</w:t>
-        </w:r>
-        <w:r>
-          <w:rPr>
-            <w:rStyle w:val="Hipervnculo"/>
-          </w:rPr>
-          <w:t>r.stack.hu/</w:t>
+          <w:t>http://jsonviewer.stack.hu/</w:t>
         </w:r>
       </w:hyperlink>
       <w:r>
@@ -5629,6 +7301,7 @@
   <w:style w:type="character" w:default="1" w:styleId="Fuentedeprrafopredeter">
     <w:name w:val="Default Paragraph Font"/>
     <w:uiPriority w:val="1"/>
+    <w:semiHidden/>
     <w:unhideWhenUsed/>
   </w:style>
   <w:style w:type="table" w:default="1" w:styleId="Tablanormal">
@@ -6141,7 +7814,7 @@
 </file>
 
 <file path=customXml/itemProps1.xml><?xml version="1.0" encoding="utf-8"?>
-<ds:datastoreItem xmlns:ds="http://schemas.openxmlformats.org/officeDocument/2006/customXml" ds:itemID="{40A0CAAA-8FB0-4A08-B876-DE1E9E21A143}">
+<ds:datastoreItem xmlns:ds="http://schemas.openxmlformats.org/officeDocument/2006/customXml" ds:itemID="{2BAD7D75-2EF5-4A41-BFEB-063395CBB782}">
   <ds:schemaRefs>
     <ds:schemaRef ds:uri="http://schemas.openxmlformats.org/officeDocument/2006/bibliography"/>
   </ds:schemaRefs>

</xml_diff>

<commit_message>
Terminado paso 2 informe
</commit_message>
<xml_diff>
--- a/INFORME DE INGENIERÍA.docx
+++ b/INFORME DE INGENIERÍA.docx
@@ -405,7 +405,7 @@
           <w:sz w:val="24"/>
           <w:szCs w:val="24"/>
         </w:rPr>
-        <w:t>Visualización de la localización de los últimos terremotos de grado mayor a 5 en todo el mundo.</w:t>
+        <w:t xml:space="preserve">Visualización de la información sobre los últimos terremotos ocurridos en todo el mundo. </w:t>
       </w:r>
     </w:p>
     <w:p>
@@ -544,15 +544,15 @@
           <w:sz w:val="24"/>
           <w:szCs w:val="24"/>
         </w:rPr>
-        <w:t xml:space="preserve">latitud, longitud, </w:t>
-      </w:r>
-      <w:r>
-        <w:rPr>
-          <w:rFonts w:ascii="Times New Roman" w:hAnsi="Times New Roman" w:cs="Times New Roman"/>
-          <w:sz w:val="24"/>
-          <w:szCs w:val="24"/>
-        </w:rPr>
-        <w:t>magnitud, profundidad, fecha</w:t>
+        <w:t xml:space="preserve">lugar, longitud, latitud, </w:t>
+      </w:r>
+      <w:r>
+        <w:rPr>
+          <w:rFonts w:ascii="Times New Roman" w:hAnsi="Times New Roman" w:cs="Times New Roman"/>
+          <w:sz w:val="24"/>
+          <w:szCs w:val="24"/>
+        </w:rPr>
+        <w:t>magnitud, fecha</w:t>
       </w:r>
       <w:r>
         <w:rPr>
@@ -591,7 +591,15 @@
           <w:sz w:val="24"/>
           <w:szCs w:val="24"/>
         </w:rPr>
-        <w:t>Se debe visualizar de manera gráfica un mapamundi con marcadores en los lugares donde han ocurrido terremotos de grado mayor a 5.</w:t>
+        <w:t>Se debe visualizar de manera gráfica un mapamundi con marcadores en los lugares donde han ocurrido terremotos</w:t>
+      </w:r>
+      <w:r>
+        <w:rPr>
+          <w:rFonts w:ascii="Times New Roman" w:hAnsi="Times New Roman" w:cs="Times New Roman"/>
+          <w:sz w:val="24"/>
+          <w:szCs w:val="24"/>
+        </w:rPr>
+        <w:t>.</w:t>
       </w:r>
     </w:p>
     <w:p>
@@ -614,30 +622,15 @@
           <w:sz w:val="24"/>
           <w:szCs w:val="24"/>
         </w:rPr>
-        <w:t xml:space="preserve">Se debe actualizar la información sobre los terremotos. </w:t>
-      </w:r>
-    </w:p>
-    <w:p>
-      <w:pPr>
-        <w:pStyle w:val="Prrafodelista"/>
-        <w:numPr>
-          <w:ilvl w:val="0"/>
-          <w:numId w:val="14"/>
-        </w:numPr>
-        <w:jc w:val="both"/>
-        <w:rPr>
-          <w:rFonts w:ascii="Times New Roman" w:hAnsi="Times New Roman" w:cs="Times New Roman"/>
-          <w:sz w:val="24"/>
-          <w:szCs w:val="24"/>
-        </w:rPr>
-      </w:pPr>
-      <w:r>
-        <w:rPr>
-          <w:rFonts w:ascii="Times New Roman" w:hAnsi="Times New Roman" w:cs="Times New Roman"/>
-          <w:sz w:val="24"/>
-          <w:szCs w:val="24"/>
-        </w:rPr>
-        <w:t>El programa debe agregar nuevos terremotos obtenidos de datos abiertos.</w:t>
+        <w:t>Se debe actualizar la información sobre los terremotos</w:t>
+      </w:r>
+      <w:r>
+        <w:rPr>
+          <w:rFonts w:ascii="Times New Roman" w:hAnsi="Times New Roman" w:cs="Times New Roman"/>
+          <w:sz w:val="24"/>
+          <w:szCs w:val="24"/>
+        </w:rPr>
+        <w:t xml:space="preserve"> cada que se inicia la aplicación.</w:t>
       </w:r>
     </w:p>
     <w:p>
@@ -729,31 +722,120 @@
     </w:p>
     <w:p>
       <w:pPr>
-        <w:jc w:val="both"/>
-        <w:rPr>
-          <w:rFonts w:ascii="Times New Roman" w:hAnsi="Times New Roman" w:cs="Times New Roman"/>
-          <w:sz w:val="24"/>
-          <w:szCs w:val="24"/>
-        </w:rPr>
-      </w:pPr>
-      <w:r>
-        <w:rPr>
-          <w:rFonts w:ascii="Times New Roman" w:hAnsi="Times New Roman" w:cs="Times New Roman"/>
-          <w:sz w:val="24"/>
-          <w:szCs w:val="24"/>
-        </w:rPr>
-        <w:t xml:space="preserve">Los terremotos </w:t>
-      </w:r>
-    </w:p>
-    <w:p>
-      <w:pPr>
-        <w:jc w:val="both"/>
-        <w:rPr>
-          <w:rFonts w:ascii="Times New Roman" w:hAnsi="Times New Roman" w:cs="Times New Roman"/>
-          <w:sz w:val="24"/>
-          <w:szCs w:val="24"/>
-        </w:rPr>
-      </w:pPr>
+        <w:tabs>
+          <w:tab w:val="left" w:pos="2415"/>
+        </w:tabs>
+        <w:jc w:val="both"/>
+        <w:rPr>
+          <w:rFonts w:ascii="Times New Roman" w:hAnsi="Times New Roman" w:cs="Times New Roman"/>
+          <w:sz w:val="24"/>
+          <w:szCs w:val="24"/>
+        </w:rPr>
+      </w:pPr>
+      <w:r>
+        <w:rPr>
+          <w:rFonts w:ascii="Times New Roman" w:hAnsi="Times New Roman" w:cs="Times New Roman"/>
+          <w:sz w:val="24"/>
+          <w:szCs w:val="24"/>
+        </w:rPr>
+        <w:t>Los terremotos</w:t>
+      </w:r>
+      <w:r>
+        <w:rPr>
+          <w:rFonts w:ascii="Times New Roman" w:hAnsi="Times New Roman" w:cs="Times New Roman"/>
+          <w:sz w:val="24"/>
+          <w:szCs w:val="24"/>
+        </w:rPr>
+        <w:t xml:space="preserve"> son movimientos bruscos de tierra que se originan por la liberación de energía producida cuando chocan o se rozan las placas tectónicas de la Tierra</w:t>
+      </w:r>
+      <w:r>
+        <w:rPr>
+          <w:rFonts w:ascii="Times New Roman" w:hAnsi="Times New Roman" w:cs="Times New Roman"/>
+          <w:sz w:val="24"/>
+          <w:szCs w:val="24"/>
+        </w:rPr>
+        <w:t xml:space="preserve"> que se encuentran en desplazamiento</w:t>
+      </w:r>
+      <w:r>
+        <w:rPr>
+          <w:rFonts w:ascii="Times New Roman" w:hAnsi="Times New Roman" w:cs="Times New Roman"/>
+          <w:sz w:val="24"/>
+          <w:szCs w:val="24"/>
+        </w:rPr>
+        <w:t>. (Universidad da Coruña, Desconocido)</w:t>
+      </w:r>
+      <w:r>
+        <w:rPr>
+          <w:rFonts w:ascii="Times New Roman" w:hAnsi="Times New Roman" w:cs="Times New Roman"/>
+          <w:sz w:val="24"/>
+          <w:szCs w:val="24"/>
+        </w:rPr>
+        <w:t xml:space="preserve">. </w:t>
+      </w:r>
+    </w:p>
+    <w:p>
+      <w:pPr>
+        <w:tabs>
+          <w:tab w:val="left" w:pos="2415"/>
+        </w:tabs>
+        <w:jc w:val="both"/>
+        <w:rPr>
+          <w:rFonts w:ascii="Times New Roman" w:hAnsi="Times New Roman" w:cs="Times New Roman"/>
+          <w:i/>
+          <w:sz w:val="24"/>
+          <w:szCs w:val="24"/>
+        </w:rPr>
+      </w:pPr>
+      <w:r>
+        <w:rPr>
+          <w:rFonts w:ascii="Times New Roman" w:hAnsi="Times New Roman" w:cs="Times New Roman"/>
+          <w:i/>
+          <w:sz w:val="24"/>
+          <w:szCs w:val="24"/>
+        </w:rPr>
+        <w:t>Clasificación:</w:t>
+      </w:r>
+    </w:p>
+    <w:p>
+      <w:pPr>
+        <w:tabs>
+          <w:tab w:val="left" w:pos="2415"/>
+        </w:tabs>
+        <w:jc w:val="both"/>
+        <w:rPr>
+          <w:rFonts w:ascii="Times New Roman" w:hAnsi="Times New Roman" w:cs="Times New Roman"/>
+          <w:b/>
+          <w:i/>
+          <w:sz w:val="24"/>
+          <w:szCs w:val="24"/>
+        </w:rPr>
+      </w:pPr>
+      <w:r>
+        <w:rPr>
+          <w:rFonts w:ascii="Times New Roman" w:hAnsi="Times New Roman" w:cs="Times New Roman"/>
+          <w:sz w:val="24"/>
+          <w:szCs w:val="24"/>
+        </w:rPr>
+        <w:t xml:space="preserve">La escala más utilizada para clasificar terremotos es la escala de </w:t>
+      </w:r>
+      <w:proofErr w:type="spellStart"/>
+      <w:r>
+        <w:rPr>
+          <w:rFonts w:ascii="Times New Roman" w:hAnsi="Times New Roman" w:cs="Times New Roman"/>
+          <w:sz w:val="24"/>
+          <w:szCs w:val="24"/>
+        </w:rPr>
+        <w:t>Ritcher</w:t>
+      </w:r>
+      <w:proofErr w:type="spellEnd"/>
+      <w:r>
+        <w:rPr>
+          <w:rFonts w:ascii="Times New Roman" w:hAnsi="Times New Roman" w:cs="Times New Roman"/>
+          <w:sz w:val="24"/>
+          <w:szCs w:val="24"/>
+        </w:rPr>
+        <w:t xml:space="preserve"> a partir de lo que se ha registrado en el sismógrafo. Según esta, es considerado terremoto a partir de una magnitud mayor o igual a 4 (</w:t>
+      </w:r>
       <w:hyperlink r:id="rId6" w:history="1">
         <w:r>
           <w:rPr>
@@ -762,7 +844,7 @@
             <w:sz w:val="24"/>
             <w:szCs w:val="24"/>
           </w:rPr>
-          <w:t>https://www.udc.es/dep/dtcon/estructuras/ETSAC/Investigacion/Terremotos/QUE_ES.htm</w:t>
+          <w:t>https://www.geoenciclopedia.com/terremoto/</w:t>
         </w:r>
       </w:hyperlink>
       <w:r>
@@ -771,58 +853,266 @@
           <w:sz w:val="24"/>
           <w:szCs w:val="24"/>
         </w:rPr>
+        <w:t xml:space="preserve"> ). </w:t>
+      </w:r>
+      <w:r>
+        <w:rPr>
+          <w:rFonts w:ascii="Times New Roman" w:hAnsi="Times New Roman" w:cs="Times New Roman"/>
+          <w:b/>
+          <w:i/>
+          <w:sz w:val="24"/>
+          <w:szCs w:val="24"/>
+        </w:rPr>
+        <w:t>Por lo tanto, para efectos de la aplicación serán considerados terremotos los sismos de grado mayor a 4.</w:t>
+      </w:r>
+      <w:r>
+        <w:rPr>
+          <w:rFonts w:ascii="Times New Roman" w:hAnsi="Times New Roman" w:cs="Times New Roman"/>
+          <w:b/>
+          <w:i/>
+          <w:sz w:val="24"/>
+          <w:szCs w:val="24"/>
+        </w:rPr>
         <w:t xml:space="preserve"> </w:t>
       </w:r>
     </w:p>
     <w:p>
       <w:pPr>
-        <w:jc w:val="both"/>
-        <w:rPr>
-          <w:rFonts w:ascii="Times New Roman" w:hAnsi="Times New Roman" w:cs="Times New Roman"/>
-          <w:color w:val="808080" w:themeColor="background1" w:themeShade="80"/>
-          <w:sz w:val="24"/>
-          <w:szCs w:val="24"/>
-        </w:rPr>
-      </w:pPr>
-      <w:r>
-        <w:rPr>
-          <w:rFonts w:ascii="Times New Roman" w:hAnsi="Times New Roman" w:cs="Times New Roman"/>
-          <w:color w:val="808080" w:themeColor="background1" w:themeShade="80"/>
-          <w:sz w:val="24"/>
-          <w:szCs w:val="24"/>
-        </w:rPr>
-        <w:t xml:space="preserve">Aquí deberíamos hablar de las características principales y de cuales se deben mostrar en la </w:t>
-      </w:r>
-      <w:proofErr w:type="gramStart"/>
-      <w:r>
-        <w:rPr>
-          <w:rFonts w:ascii="Times New Roman" w:hAnsi="Times New Roman" w:cs="Times New Roman"/>
-          <w:color w:val="808080" w:themeColor="background1" w:themeShade="80"/>
-          <w:sz w:val="24"/>
-          <w:szCs w:val="24"/>
-        </w:rPr>
-        <w:t>app</w:t>
-      </w:r>
-      <w:proofErr w:type="gramEnd"/>
-    </w:p>
-    <w:p>
-      <w:pPr>
-        <w:jc w:val="both"/>
-        <w:rPr>
-          <w:rFonts w:ascii="Times New Roman" w:hAnsi="Times New Roman" w:cs="Times New Roman"/>
-          <w:color w:val="808080" w:themeColor="background1" w:themeShade="80"/>
-          <w:sz w:val="24"/>
-          <w:szCs w:val="24"/>
-        </w:rPr>
-      </w:pPr>
-      <w:r>
-        <w:rPr>
-          <w:rFonts w:ascii="Times New Roman" w:hAnsi="Times New Roman" w:cs="Times New Roman"/>
-          <w:color w:val="808080" w:themeColor="background1" w:themeShade="80"/>
-          <w:sz w:val="24"/>
-          <w:szCs w:val="24"/>
-        </w:rPr>
-        <w:t>Por ende, se convertirá en un criterio para elegir la BD</w:t>
+        <w:tabs>
+          <w:tab w:val="left" w:pos="2415"/>
+        </w:tabs>
+        <w:jc w:val="both"/>
+        <w:rPr>
+          <w:rFonts w:ascii="Times New Roman" w:hAnsi="Times New Roman" w:cs="Times New Roman"/>
+          <w:i/>
+          <w:sz w:val="24"/>
+          <w:szCs w:val="24"/>
+        </w:rPr>
+      </w:pPr>
+      <w:r>
+        <w:rPr>
+          <w:rFonts w:ascii="Times New Roman" w:hAnsi="Times New Roman" w:cs="Times New Roman"/>
+          <w:i/>
+          <w:sz w:val="24"/>
+          <w:szCs w:val="24"/>
+        </w:rPr>
+        <w:t>Características relevantes:</w:t>
+      </w:r>
+    </w:p>
+    <w:p>
+      <w:pPr>
+        <w:tabs>
+          <w:tab w:val="left" w:pos="2415"/>
+        </w:tabs>
+        <w:jc w:val="both"/>
+        <w:rPr>
+          <w:rFonts w:ascii="Times New Roman" w:hAnsi="Times New Roman" w:cs="Times New Roman"/>
+          <w:sz w:val="24"/>
+          <w:szCs w:val="24"/>
+        </w:rPr>
+      </w:pPr>
+      <w:r>
+        <w:rPr>
+          <w:rFonts w:ascii="Times New Roman" w:hAnsi="Times New Roman" w:cs="Times New Roman"/>
+          <w:sz w:val="24"/>
+          <w:szCs w:val="24"/>
+        </w:rPr>
+        <w:t xml:space="preserve">Tomando como base los datos abiertos de Colombia, a la hora de guardar el registro de un sismo incluyen datos como: fecha, hora, tipo de sismo, latitud, longitud, profundidad, </w:t>
+      </w:r>
+      <w:r>
+        <w:rPr>
+          <w:rFonts w:ascii="Times New Roman" w:hAnsi="Times New Roman" w:cs="Times New Roman"/>
+          <w:sz w:val="24"/>
+          <w:szCs w:val="24"/>
+        </w:rPr>
+        <w:lastRenderedPageBreak/>
+        <w:t>magnitud, agencia, municipio, departamento entre otras. (</w:t>
+      </w:r>
+      <w:hyperlink r:id="rId7" w:history="1">
+        <w:r>
+          <w:rPr>
+            <w:rStyle w:val="Hipervnculo"/>
+            <w:rFonts w:ascii="Times New Roman" w:hAnsi="Times New Roman" w:cs="Times New Roman"/>
+            <w:sz w:val="24"/>
+            <w:szCs w:val="24"/>
+          </w:rPr>
+          <w:t>https://www.datos.gov.co/Minas-y-Energ-a/Reporte-de-Sismicidad-del-Servicio-Geol-gico-Colom/c6z5-qfp4</w:t>
+        </w:r>
+      </w:hyperlink>
+      <w:r>
+        <w:rPr>
+          <w:rFonts w:ascii="Times New Roman" w:hAnsi="Times New Roman" w:cs="Times New Roman"/>
+          <w:sz w:val="24"/>
+          <w:szCs w:val="24"/>
+        </w:rPr>
+        <w:t>)</w:t>
+      </w:r>
+    </w:p>
+    <w:p>
+      <w:pPr>
+        <w:tabs>
+          <w:tab w:val="left" w:pos="2415"/>
+        </w:tabs>
+        <w:jc w:val="both"/>
+        <w:rPr>
+          <w:rFonts w:ascii="Times New Roman" w:hAnsi="Times New Roman" w:cs="Times New Roman"/>
+          <w:sz w:val="24"/>
+          <w:szCs w:val="24"/>
+        </w:rPr>
+      </w:pPr>
+      <w:r>
+        <w:rPr>
+          <w:rFonts w:ascii="Times New Roman" w:hAnsi="Times New Roman" w:cs="Times New Roman"/>
+          <w:sz w:val="24"/>
+          <w:szCs w:val="24"/>
+        </w:rPr>
+        <w:t xml:space="preserve">Por otro lado, según el </w:t>
+      </w:r>
+      <w:proofErr w:type="spellStart"/>
+      <w:r>
+        <w:rPr>
+          <w:rFonts w:ascii="Times New Roman" w:hAnsi="Times New Roman" w:cs="Times New Roman"/>
+          <w:sz w:val="24"/>
+          <w:szCs w:val="24"/>
+        </w:rPr>
+        <w:t>DataSet</w:t>
+      </w:r>
+      <w:proofErr w:type="spellEnd"/>
+      <w:r>
+        <w:rPr>
+          <w:rFonts w:ascii="Times New Roman" w:hAnsi="Times New Roman" w:cs="Times New Roman"/>
+          <w:sz w:val="24"/>
+          <w:szCs w:val="24"/>
+        </w:rPr>
+        <w:t xml:space="preserve"> de </w:t>
+      </w:r>
+      <w:proofErr w:type="spellStart"/>
+      <w:r>
+        <w:rPr>
+          <w:rFonts w:ascii="Times New Roman" w:hAnsi="Times New Roman" w:cs="Times New Roman"/>
+          <w:sz w:val="24"/>
+          <w:szCs w:val="24"/>
+        </w:rPr>
+        <w:t>Kaggle</w:t>
+      </w:r>
+      <w:proofErr w:type="spellEnd"/>
+      <w:r>
+        <w:rPr>
+          <w:rFonts w:ascii="Times New Roman" w:hAnsi="Times New Roman" w:cs="Times New Roman"/>
+          <w:sz w:val="24"/>
+          <w:szCs w:val="24"/>
+        </w:rPr>
+        <w:t xml:space="preserve"> </w:t>
+      </w:r>
+      <w:hyperlink r:id="rId8" w:history="1">
+        <w:r>
+          <w:rPr>
+            <w:rStyle w:val="Hipervnculo"/>
+            <w:rFonts w:ascii="Times New Roman" w:hAnsi="Times New Roman" w:cs="Times New Roman"/>
+            <w:sz w:val="24"/>
+            <w:szCs w:val="24"/>
+          </w:rPr>
+          <w:t>https://www.kaggle.com/usgs/earthquake-database</w:t>
+        </w:r>
+      </w:hyperlink>
+      <w:r>
+        <w:rPr>
+          <w:rFonts w:ascii="Times New Roman" w:hAnsi="Times New Roman" w:cs="Times New Roman"/>
+          <w:sz w:val="24"/>
+          <w:szCs w:val="24"/>
+        </w:rPr>
+        <w:t xml:space="preserve"> “</w:t>
+      </w:r>
+      <w:proofErr w:type="spellStart"/>
+      <w:r>
+        <w:rPr>
+          <w:rFonts w:ascii="Times New Roman" w:hAnsi="Times New Roman" w:cs="Times New Roman"/>
+          <w:sz w:val="24"/>
+          <w:szCs w:val="24"/>
+        </w:rPr>
+        <w:t>Significant</w:t>
+      </w:r>
+      <w:proofErr w:type="spellEnd"/>
+      <w:r>
+        <w:rPr>
+          <w:rFonts w:ascii="Times New Roman" w:hAnsi="Times New Roman" w:cs="Times New Roman"/>
+          <w:sz w:val="24"/>
+          <w:szCs w:val="24"/>
+        </w:rPr>
+        <w:t xml:space="preserve"> </w:t>
+      </w:r>
+      <w:proofErr w:type="spellStart"/>
+      <w:r>
+        <w:rPr>
+          <w:rFonts w:ascii="Times New Roman" w:hAnsi="Times New Roman" w:cs="Times New Roman"/>
+          <w:sz w:val="24"/>
+          <w:szCs w:val="24"/>
+        </w:rPr>
+        <w:t>Earthquakes</w:t>
+      </w:r>
+      <w:proofErr w:type="spellEnd"/>
+      <w:r>
+        <w:rPr>
+          <w:rFonts w:ascii="Times New Roman" w:hAnsi="Times New Roman" w:cs="Times New Roman"/>
+          <w:sz w:val="24"/>
+          <w:szCs w:val="24"/>
+        </w:rPr>
+        <w:t>, 1965-2016</w:t>
+      </w:r>
+      <w:r>
+        <w:rPr>
+          <w:rFonts w:ascii="Times New Roman" w:hAnsi="Times New Roman" w:cs="Times New Roman"/>
+          <w:sz w:val="24"/>
+          <w:szCs w:val="24"/>
+        </w:rPr>
+        <w:t>” se registran datos tales como: fecha, hora, latitud, longitud, tipo, profundidad, entre otros.</w:t>
+      </w:r>
+    </w:p>
+    <w:p>
+      <w:pPr>
+        <w:tabs>
+          <w:tab w:val="left" w:pos="2415"/>
+        </w:tabs>
+        <w:jc w:val="both"/>
+        <w:rPr>
+          <w:rFonts w:ascii="Times New Roman" w:hAnsi="Times New Roman" w:cs="Times New Roman"/>
+          <w:sz w:val="24"/>
+          <w:szCs w:val="24"/>
+        </w:rPr>
+      </w:pPr>
+      <w:r>
+        <w:rPr>
+          <w:rFonts w:ascii="Times New Roman" w:hAnsi="Times New Roman" w:cs="Times New Roman"/>
+          <w:sz w:val="24"/>
+          <w:szCs w:val="24"/>
+        </w:rPr>
+        <w:t xml:space="preserve">Tomando en cuenta ambos registros de datos, se concluye que </w:t>
+      </w:r>
+      <w:r>
+        <w:rPr>
+          <w:rFonts w:ascii="Times New Roman" w:hAnsi="Times New Roman" w:cs="Times New Roman"/>
+          <w:sz w:val="24"/>
+          <w:szCs w:val="24"/>
+        </w:rPr>
+        <w:t xml:space="preserve">para el aplicativo se debe mostrar información de: </w:t>
+      </w:r>
+      <w:r>
+        <w:rPr>
+          <w:rFonts w:ascii="Times New Roman" w:hAnsi="Times New Roman" w:cs="Times New Roman"/>
+          <w:b/>
+          <w:i/>
+          <w:sz w:val="24"/>
+          <w:szCs w:val="24"/>
+        </w:rPr>
+        <w:t>lugar, longitud, latitud, magnitud, fecha y hora.</w:t>
+      </w:r>
+      <w:r>
+        <w:rPr>
+          <w:rFonts w:ascii="Times New Roman" w:hAnsi="Times New Roman" w:cs="Times New Roman"/>
+          <w:sz w:val="24"/>
+          <w:szCs w:val="24"/>
+        </w:rPr>
+        <w:t xml:space="preserve"> </w:t>
       </w:r>
     </w:p>
     <w:p>
@@ -884,7 +1174,7 @@
           <w:szCs w:val="24"/>
         </w:rPr>
       </w:pPr>
-      <w:hyperlink r:id="rId7" w:history="1">
+      <w:hyperlink r:id="rId9" w:history="1">
         <w:r>
           <w:rPr>
             <w:rStyle w:val="Hipervnculo"/>
@@ -906,6 +1196,225 @@
     </w:p>
     <w:p>
       <w:pPr>
+        <w:jc w:val="both"/>
+        <w:rPr>
+          <w:rFonts w:ascii="Times New Roman" w:hAnsi="Times New Roman" w:cs="Times New Roman"/>
+          <w:b/>
+          <w:sz w:val="24"/>
+          <w:szCs w:val="24"/>
+        </w:rPr>
+      </w:pPr>
+      <w:r>
+        <w:rPr>
+          <w:rFonts w:ascii="Times New Roman" w:hAnsi="Times New Roman" w:cs="Times New Roman"/>
+          <w:b/>
+          <w:sz w:val="24"/>
+          <w:szCs w:val="24"/>
+        </w:rPr>
+        <w:t>API y JSON</w:t>
+      </w:r>
+    </w:p>
+    <w:p>
+      <w:pPr>
+        <w:jc w:val="both"/>
+        <w:rPr>
+          <w:rFonts w:ascii="Times New Roman" w:hAnsi="Times New Roman" w:cs="Times New Roman"/>
+          <w:b/>
+          <w:sz w:val="24"/>
+          <w:szCs w:val="24"/>
+        </w:rPr>
+      </w:pPr>
+    </w:p>
+    <w:p>
+      <w:pPr>
+        <w:jc w:val="both"/>
+        <w:rPr>
+          <w:rFonts w:ascii="Times New Roman" w:hAnsi="Times New Roman" w:cs="Times New Roman"/>
+          <w:b/>
+          <w:sz w:val="24"/>
+          <w:szCs w:val="24"/>
+        </w:rPr>
+      </w:pPr>
+      <w:r>
+        <w:rPr>
+          <w:rFonts w:ascii="Times New Roman" w:hAnsi="Times New Roman" w:cs="Times New Roman"/>
+          <w:b/>
+          <w:sz w:val="24"/>
+          <w:szCs w:val="24"/>
+        </w:rPr>
+        <w:t xml:space="preserve">Un </w:t>
+      </w:r>
+      <w:r>
+        <w:rPr>
+          <w:rFonts w:ascii="Times New Roman" w:hAnsi="Times New Roman" w:cs="Times New Roman"/>
+          <w:b/>
+          <w:sz w:val="24"/>
+          <w:szCs w:val="24"/>
+        </w:rPr>
+        <w:t>acercamiento al aplicativo:</w:t>
+      </w:r>
+    </w:p>
+    <w:p>
+      <w:pPr>
+        <w:jc w:val="both"/>
+        <w:rPr>
+          <w:rFonts w:ascii="Times New Roman" w:hAnsi="Times New Roman" w:cs="Times New Roman"/>
+          <w:sz w:val="24"/>
+          <w:szCs w:val="24"/>
+        </w:rPr>
+      </w:pPr>
+      <w:r>
+        <w:rPr>
+          <w:rFonts w:ascii="Times New Roman" w:hAnsi="Times New Roman" w:cs="Times New Roman"/>
+          <w:sz w:val="24"/>
+          <w:szCs w:val="24"/>
+        </w:rPr>
+        <w:t xml:space="preserve">Existen varias aplicaciones web que son parecidas a lo que se quiere lograr con este aplicativo. Una </w:t>
+      </w:r>
+      <w:r>
+        <w:rPr>
+          <w:rFonts w:ascii="Times New Roman" w:hAnsi="Times New Roman" w:cs="Times New Roman"/>
+          <w:sz w:val="24"/>
+          <w:szCs w:val="24"/>
+        </w:rPr>
+        <w:t xml:space="preserve">de ellas </w:t>
+      </w:r>
+      <w:r>
+        <w:rPr>
+          <w:rFonts w:ascii="Times New Roman" w:hAnsi="Times New Roman" w:cs="Times New Roman"/>
+          <w:sz w:val="24"/>
+          <w:szCs w:val="24"/>
+        </w:rPr>
+        <w:t>es la del Servicio Geológico Colombiano (</w:t>
+      </w:r>
+      <w:hyperlink r:id="rId10" w:history="1">
+        <w:r>
+          <w:rPr>
+            <w:rStyle w:val="Hipervnculo"/>
+            <w:rFonts w:ascii="Times New Roman" w:hAnsi="Times New Roman" w:cs="Times New Roman"/>
+            <w:sz w:val="24"/>
+            <w:szCs w:val="24"/>
+          </w:rPr>
+          <w:t>https://www2.sgc.gov.co/sismos/sismos/ultimos-sismos.html</w:t>
+        </w:r>
+      </w:hyperlink>
+      <w:r>
+        <w:rPr>
+          <w:rFonts w:ascii="Times New Roman" w:hAnsi="Times New Roman" w:cs="Times New Roman"/>
+          <w:sz w:val="24"/>
+          <w:szCs w:val="24"/>
+        </w:rPr>
+        <w:t xml:space="preserve"> </w:t>
+      </w:r>
+      <w:bookmarkStart w:id="0" w:name="_GoBack"/>
+      <w:r>
+        <w:rPr>
+          <w:rFonts w:ascii="Times New Roman" w:hAnsi="Times New Roman" w:cs="Times New Roman"/>
+          <w:sz w:val="24"/>
+          <w:szCs w:val="24"/>
+        </w:rPr>
+        <w:t>)</w:t>
+      </w:r>
+      <w:bookmarkEnd w:id="0"/>
+      <w:r>
+        <w:rPr>
+          <w:rFonts w:ascii="Times New Roman" w:hAnsi="Times New Roman" w:cs="Times New Roman"/>
+          <w:sz w:val="24"/>
+          <w:szCs w:val="24"/>
+        </w:rPr>
+        <w:t xml:space="preserve"> que luce de la siguiente manera:</w:t>
+      </w:r>
+    </w:p>
+    <w:p>
+      <w:pPr>
+        <w:jc w:val="both"/>
+        <w:rPr>
+          <w:rFonts w:ascii="Times New Roman" w:hAnsi="Times New Roman" w:cs="Times New Roman"/>
+          <w:sz w:val="24"/>
+          <w:szCs w:val="24"/>
+        </w:rPr>
+      </w:pPr>
+      <w:r>
+        <w:rPr>
+          <w:noProof/>
+        </w:rPr>
+        <w:drawing>
+          <wp:inline distT="0" distB="0" distL="0" distR="0" wp14:anchorId="3504DDD2" wp14:editId="08F4300B">
+            <wp:extent cx="5629275" cy="2632739"/>
+            <wp:effectExtent l="0" t="0" r="0" b="0"/>
+            <wp:docPr id="2" name="Imagen 2"/>
+            <wp:cNvGraphicFramePr>
+              <a:graphicFrameLocks xmlns:a="http://schemas.openxmlformats.org/drawingml/2006/main" noChangeAspect="1"/>
+            </wp:cNvGraphicFramePr>
+            <a:graphic xmlns:a="http://schemas.openxmlformats.org/drawingml/2006/main">
+              <a:graphicData uri="http://schemas.openxmlformats.org/drawingml/2006/picture">
+                <pic:pic xmlns:pic="http://schemas.openxmlformats.org/drawingml/2006/picture">
+                  <pic:nvPicPr>
+                    <pic:cNvPr id="1" name=""/>
+                    <pic:cNvPicPr/>
+                  </pic:nvPicPr>
+                  <pic:blipFill rotWithShape="1">
+                    <a:blip r:embed="rId11"/>
+                    <a:srcRect t="11170" r="204" b="5817"/>
+                    <a:stretch/>
+                  </pic:blipFill>
+                  <pic:spPr bwMode="auto">
+                    <a:xfrm>
+                      <a:off x="0" y="0"/>
+                      <a:ext cx="5637995" cy="2636817"/>
+                    </a:xfrm>
+                    <a:prstGeom prst="rect">
+                      <a:avLst/>
+                    </a:prstGeom>
+                    <a:ln>
+                      <a:noFill/>
+                    </a:ln>
+                    <a:extLst>
+                      <a:ext uri="{53640926-AAD7-44D8-BBD7-CCE9431645EC}">
+                        <a14:shadowObscured xmlns:a14="http://schemas.microsoft.com/office/drawing/2010/main"/>
+                      </a:ext>
+                    </a:extLst>
+                  </pic:spPr>
+                </pic:pic>
+              </a:graphicData>
+            </a:graphic>
+          </wp:inline>
+        </w:drawing>
+      </w:r>
+    </w:p>
+    <w:p>
+      <w:pPr>
+        <w:jc w:val="both"/>
+        <w:rPr>
+          <w:rFonts w:ascii="Times New Roman" w:hAnsi="Times New Roman" w:cs="Times New Roman"/>
+          <w:sz w:val="24"/>
+        </w:rPr>
+      </w:pPr>
+      <w:r>
+        <w:rPr>
+          <w:rFonts w:ascii="Times New Roman" w:hAnsi="Times New Roman" w:cs="Times New Roman"/>
+          <w:sz w:val="24"/>
+        </w:rPr>
+        <w:t xml:space="preserve">En la esquina inferior izquierda aparece una lista con la información principal, tal como magnitud, una descripción breve y profundidad. Al momento en el que se hace clic en algún registro, la parte superior cambia y muestra más información acerca del terremoto seleccionado. En el centro de la ventana se encuentra el mapa de Colombia con marcadores en los lugares donde hubo actividad sísmica reciente; si se hace clic en alguno de los </w:t>
+      </w:r>
+      <w:r>
+        <w:rPr>
+          <w:rFonts w:ascii="Times New Roman" w:hAnsi="Times New Roman" w:cs="Times New Roman"/>
+          <w:sz w:val="24"/>
+        </w:rPr>
+        <w:lastRenderedPageBreak/>
+        <w:t>marcadores se señala en la tabla el sismo al cual corresponde, y en la parte superior se muestra la información completa. En la parte derecha se encuentran funcionalidades de filtro y consulta más avanzadas que se salen del alcance del aplicativo que se está desarrollando.</w:t>
+      </w:r>
+      <w:r>
+        <w:rPr>
+          <w:rFonts w:ascii="Times New Roman" w:hAnsi="Times New Roman" w:cs="Times New Roman"/>
+          <w:sz w:val="24"/>
+        </w:rPr>
+        <w:t xml:space="preserve"> Cabe resaltar que el mapa permite acercarse o moverse sobre él como el usuario lo desee. </w:t>
+      </w:r>
+    </w:p>
+    <w:p>
+      <w:pPr>
         <w:pStyle w:val="Subttulo"/>
         <w:jc w:val="both"/>
         <w:rPr>
@@ -916,7 +1425,6 @@
         <w:rPr>
           <w:szCs w:val="24"/>
         </w:rPr>
-        <w:lastRenderedPageBreak/>
         <w:t>Búsqueda de soluciones creativas</w:t>
       </w:r>
     </w:p>
@@ -1594,6 +2102,7 @@
           <w:sz w:val="24"/>
           <w:szCs w:val="24"/>
         </w:rPr>
+        <w:lastRenderedPageBreak/>
         <w:t>El usuario registra los terremotos ocurridos</w:t>
       </w:r>
       <w:r>
@@ -1625,16 +2134,6 @@
     </w:p>
     <w:p>
       <w:pPr>
-        <w:jc w:val="both"/>
-        <w:rPr>
-          <w:rFonts w:ascii="Times New Roman" w:hAnsi="Times New Roman" w:cs="Times New Roman"/>
-          <w:sz w:val="24"/>
-          <w:szCs w:val="24"/>
-        </w:rPr>
-      </w:pPr>
-    </w:p>
-    <w:p>
-      <w:pPr>
         <w:pStyle w:val="Subttulo"/>
         <w:jc w:val="both"/>
         <w:rPr>
@@ -1645,7 +2144,6 @@
         <w:rPr>
           <w:szCs w:val="24"/>
         </w:rPr>
-        <w:lastRenderedPageBreak/>
         <w:t xml:space="preserve">Transición de ideas a los diseños preliminares </w:t>
       </w:r>
     </w:p>
@@ -1986,7 +2484,7 @@
         </w:rPr>
         <w:t xml:space="preserve">El aplicativo solo mostrará la información como un texto, pero si el usuario desea ver el mapa, podrá presionar un botón que de acuerdo a las coordenadas el terremoto abrirá </w:t>
       </w:r>
-      <w:hyperlink r:id="rId8" w:history="1">
+      <w:hyperlink r:id="rId12" w:history="1">
         <w:r>
           <w:rPr>
             <w:rStyle w:val="Hipervnculo"/>
@@ -1996,7 +2494,7 @@
           </w:rPr>
           <w:t>https://www.google.com/maps/</w:t>
         </w:r>
-        <w:bookmarkStart w:id="0" w:name="_Hlk79382"/>
+        <w:bookmarkStart w:id="1" w:name="_Hlk79382"/>
         <w:r>
           <w:rPr>
             <w:rStyle w:val="Hipervnculo"/>
@@ -2006,7 +2504,7 @@
           </w:rPr>
           <w:t>@</w:t>
         </w:r>
-        <w:bookmarkEnd w:id="0"/>
+        <w:bookmarkEnd w:id="1"/>
         <w:r>
           <w:rPr>
             <w:rStyle w:val="Hipervnculo"/>
@@ -2023,7 +2521,16 @@
           <w:sz w:val="24"/>
           <w:szCs w:val="24"/>
         </w:rPr>
-        <w:t xml:space="preserve">  donde los números después del </w:t>
+        <w:t xml:space="preserve">  </w:t>
+      </w:r>
+      <w:r>
+        <w:rPr>
+          <w:rFonts w:ascii="Times New Roman" w:hAnsi="Times New Roman" w:cs="Times New Roman"/>
+          <w:sz w:val="24"/>
+          <w:szCs w:val="24"/>
+        </w:rPr>
+        <w:lastRenderedPageBreak/>
+        <w:t xml:space="preserve">donde los números después del </w:t>
       </w:r>
     </w:p>
     <w:p>
@@ -2067,7 +2574,6 @@
           <w:sz w:val="24"/>
           <w:szCs w:val="24"/>
         </w:rPr>
-        <w:lastRenderedPageBreak/>
         <w:t>Para la obtención de la información sobre los terremotos:</w:t>
       </w:r>
     </w:p>
@@ -2296,7 +2802,7 @@
                     <pic:cNvPicPr/>
                   </pic:nvPicPr>
                   <pic:blipFill rotWithShape="1">
-                    <a:blip r:embed="rId9"/>
+                    <a:blip r:embed="rId13"/>
                     <a:srcRect t="11773" r="86083" b="36305"/>
                     <a:stretch/>
                   </pic:blipFill>
@@ -2339,6 +2845,7 @@
           <w:sz w:val="24"/>
           <w:szCs w:val="24"/>
         </w:rPr>
+        <w:lastRenderedPageBreak/>
         <w:t xml:space="preserve">Donde cada </w:t>
       </w:r>
       <w:proofErr w:type="spellStart"/>
@@ -2382,7 +2889,6 @@
           <w:sz w:val="24"/>
           <w:szCs w:val="24"/>
         </w:rPr>
-        <w:lastRenderedPageBreak/>
         <w:t>Idea 3:</w:t>
       </w:r>
       <w:r>
@@ -3598,27 +4104,35 @@
           <w:sz w:val="24"/>
           <w:szCs w:val="24"/>
         </w:rPr>
-        <w:t xml:space="preserve"> o alejándose para así ver los distintos puntos y poder hacer clic sobre ellos para ver más información; todo desde la aplicación desarrollada, es decir, sin requerir salir de ella para visualizar los mapas, siendo esto cómodo para el usuario. </w:t>
-      </w:r>
-    </w:p>
-    <w:p>
-      <w:pPr>
-        <w:jc w:val="both"/>
-        <w:rPr>
-          <w:rFonts w:ascii="Times New Roman" w:hAnsi="Times New Roman" w:cs="Times New Roman"/>
-          <w:b/>
-          <w:sz w:val="24"/>
-          <w:szCs w:val="24"/>
-        </w:rPr>
-      </w:pPr>
-      <w:r>
-        <w:rPr>
-          <w:rFonts w:ascii="Times New Roman" w:hAnsi="Times New Roman" w:cs="Times New Roman"/>
-          <w:b/>
+        <w:t xml:space="preserve"> o alejándose para así </w:t>
+      </w:r>
+      <w:r>
+        <w:rPr>
+          <w:rFonts w:ascii="Times New Roman" w:hAnsi="Times New Roman" w:cs="Times New Roman"/>
           <w:sz w:val="24"/>
           <w:szCs w:val="24"/>
         </w:rPr>
         <w:lastRenderedPageBreak/>
+        <w:t xml:space="preserve">ver los distintos puntos y poder hacer clic sobre ellos para ver más información; todo desde la aplicación desarrollada, es decir, sin requerir salir de ella para visualizar los mapas, siendo esto cómodo para el usuario. </w:t>
+      </w:r>
+    </w:p>
+    <w:p>
+      <w:pPr>
+        <w:jc w:val="both"/>
+        <w:rPr>
+          <w:rFonts w:ascii="Times New Roman" w:hAnsi="Times New Roman" w:cs="Times New Roman"/>
+          <w:b/>
+          <w:sz w:val="24"/>
+          <w:szCs w:val="24"/>
+        </w:rPr>
+      </w:pPr>
+      <w:r>
+        <w:rPr>
+          <w:rFonts w:ascii="Times New Roman" w:hAnsi="Times New Roman" w:cs="Times New Roman"/>
+          <w:b/>
+          <w:sz w:val="24"/>
+          <w:szCs w:val="24"/>
+        </w:rPr>
         <w:t>Para la obtención de la información sobre los terremotos:</w:t>
       </w:r>
     </w:p>
@@ -4636,30 +5150,17 @@
           <w:sz w:val="24"/>
           <w:szCs w:val="24"/>
         </w:rPr>
-        <w:t xml:space="preserve"> que fueron descritos en la recopilación de la información. Cabe resaltar que esto será posible en medida que el usuario este conectado a internet, de no estarlo usará el último reporte descargado.</w:t>
-      </w:r>
-    </w:p>
-    <w:p>
-      <w:pPr>
-        <w:jc w:val="both"/>
-        <w:rPr>
-          <w:rFonts w:ascii="Times New Roman" w:hAnsi="Times New Roman" w:cs="Times New Roman"/>
-          <w:sz w:val="24"/>
-          <w:szCs w:val="24"/>
-        </w:rPr>
-      </w:pPr>
-    </w:p>
-    <w:p>
-      <w:pPr>
-        <w:jc w:val="both"/>
-        <w:rPr>
-          <w:rFonts w:ascii="Times New Roman" w:hAnsi="Times New Roman" w:cs="Times New Roman"/>
-          <w:sz w:val="24"/>
-          <w:szCs w:val="24"/>
-        </w:rPr>
-      </w:pPr>
-      <w:bookmarkStart w:id="1" w:name="_GoBack"/>
-      <w:bookmarkEnd w:id="1"/>
+        <w:t xml:space="preserve"> que fueron descritos en la recopilación de la información. Cabe resaltar que esto será posible en </w:t>
+      </w:r>
+      <w:r>
+        <w:rPr>
+          <w:rFonts w:ascii="Times New Roman" w:hAnsi="Times New Roman" w:cs="Times New Roman"/>
+          <w:sz w:val="24"/>
+          <w:szCs w:val="24"/>
+        </w:rPr>
+        <w:lastRenderedPageBreak/>
+        <w:t>medida que el usuario este conectado a internet, de no estarlo usará el último reporte descargado.</w:t>
+      </w:r>
     </w:p>
     <w:p>
       <w:pPr>
@@ -4673,7 +5174,6 @@
         <w:rPr>
           <w:szCs w:val="24"/>
         </w:rPr>
-        <w:lastRenderedPageBreak/>
         <w:t xml:space="preserve">Preparación de informes </w:t>
       </w:r>
     </w:p>
@@ -4707,6 +5207,17 @@
           <w:szCs w:val="24"/>
         </w:rPr>
       </w:pPr>
+    </w:p>
+    <w:p>
+      <w:pPr>
+        <w:jc w:val="both"/>
+        <w:rPr>
+          <w:rFonts w:ascii="Times New Roman" w:hAnsi="Times New Roman" w:cs="Times New Roman"/>
+          <w:b/>
+          <w:sz w:val="24"/>
+          <w:szCs w:val="24"/>
+        </w:rPr>
+      </w:pPr>
       <w:r>
         <w:rPr>
           <w:rFonts w:ascii="Times New Roman" w:hAnsi="Times New Roman" w:cs="Times New Roman"/>
@@ -4743,65 +5254,178 @@
         <w:t xml:space="preserve">Bibliografía </w:t>
       </w:r>
     </w:p>
-    <w:p/>
-    <w:p>
-      <w:r>
-        <w:t>Últimos</w:t>
-      </w:r>
-      <w:r>
-        <w:t xml:space="preserve"> terremotos en Colombia</w:t>
-      </w:r>
-    </w:p>
-    <w:p>
-      <w:pPr>
-        <w:rPr>
-          <w:rFonts w:ascii="Comic Sans MS" w:hAnsi="Comic Sans MS"/>
-          <w:b/>
-          <w:bCs/>
-          <w:color w:val="000000"/>
-        </w:rPr>
-      </w:pPr>
-      <w:hyperlink r:id="rId10" w:history="1">
+    <w:p>
+      <w:pPr>
+        <w:jc w:val="both"/>
+        <w:rPr>
+          <w:rFonts w:ascii="Times New Roman" w:hAnsi="Times New Roman" w:cs="Times New Roman"/>
+          <w:sz w:val="24"/>
+          <w:szCs w:val="24"/>
+        </w:rPr>
+      </w:pPr>
+      <w:r>
+        <w:rPr>
+          <w:rFonts w:ascii="Times New Roman" w:hAnsi="Times New Roman" w:cs="Times New Roman"/>
+          <w:sz w:val="24"/>
+          <w:szCs w:val="24"/>
+        </w:rPr>
+        <w:t xml:space="preserve">Universidad da </w:t>
+      </w:r>
+      <w:proofErr w:type="spellStart"/>
+      <w:r>
+        <w:rPr>
+          <w:rFonts w:ascii="Times New Roman" w:hAnsi="Times New Roman" w:cs="Times New Roman"/>
+          <w:sz w:val="24"/>
+          <w:szCs w:val="24"/>
+        </w:rPr>
+        <w:t>Caluña</w:t>
+      </w:r>
+      <w:proofErr w:type="spellEnd"/>
+      <w:r>
+        <w:rPr>
+          <w:rFonts w:ascii="Times New Roman" w:hAnsi="Times New Roman" w:cs="Times New Roman"/>
+          <w:sz w:val="24"/>
+          <w:szCs w:val="24"/>
+        </w:rPr>
+        <w:t xml:space="preserve">. Desconocido “¿Qué es un terremoto?”. Tomado de: </w:t>
+      </w:r>
+      <w:hyperlink r:id="rId14" w:history="1">
         <w:r>
           <w:rPr>
             <w:rStyle w:val="Hipervnculo"/>
-            <w:rFonts w:ascii="Comic Sans MS" w:hAnsi="Comic Sans MS"/>
+            <w:rFonts w:ascii="Times New Roman" w:hAnsi="Times New Roman" w:cs="Times New Roman"/>
+            <w:sz w:val="24"/>
+            <w:szCs w:val="24"/>
+          </w:rPr>
+          <w:t>https://www.udc.es/dep/dtcon/estructuras/ETSAC/Investigacion/Terremotos/QUE_ES.htm</w:t>
+        </w:r>
+      </w:hyperlink>
+      <w:r>
+        <w:rPr>
+          <w:rFonts w:ascii="Times New Roman" w:hAnsi="Times New Roman" w:cs="Times New Roman"/>
+          <w:sz w:val="24"/>
+          <w:szCs w:val="24"/>
+        </w:rPr>
+        <w:t xml:space="preserve"> </w:t>
+      </w:r>
+    </w:p>
+    <w:p>
+      <w:pPr>
+        <w:jc w:val="both"/>
+        <w:rPr>
+          <w:rFonts w:ascii="Times New Roman" w:hAnsi="Times New Roman" w:cs="Times New Roman"/>
+          <w:sz w:val="24"/>
+          <w:szCs w:val="24"/>
+        </w:rPr>
+      </w:pPr>
+      <w:r>
+        <w:rPr>
+          <w:rFonts w:ascii="Times New Roman" w:hAnsi="Times New Roman" w:cs="Times New Roman"/>
+          <w:sz w:val="24"/>
+          <w:szCs w:val="24"/>
+        </w:rPr>
+        <w:t>Últimos</w:t>
+      </w:r>
+      <w:r>
+        <w:rPr>
+          <w:rFonts w:ascii="Times New Roman" w:hAnsi="Times New Roman" w:cs="Times New Roman"/>
+          <w:sz w:val="24"/>
+          <w:szCs w:val="24"/>
+        </w:rPr>
+        <w:t xml:space="preserve"> terremotos en Colombia</w:t>
+      </w:r>
+    </w:p>
+    <w:p>
+      <w:pPr>
+        <w:jc w:val="both"/>
+        <w:rPr>
+          <w:rFonts w:ascii="Times New Roman" w:hAnsi="Times New Roman" w:cs="Times New Roman"/>
+          <w:b/>
+          <w:bCs/>
+          <w:color w:val="000000"/>
+          <w:sz w:val="24"/>
+          <w:szCs w:val="24"/>
+        </w:rPr>
+      </w:pPr>
+      <w:hyperlink r:id="rId15" w:history="1">
+        <w:r>
+          <w:rPr>
+            <w:rStyle w:val="Hipervnculo"/>
+            <w:rFonts w:ascii="Times New Roman" w:hAnsi="Times New Roman" w:cs="Times New Roman"/>
             <w:b/>
             <w:bCs/>
+            <w:sz w:val="24"/>
+            <w:szCs w:val="24"/>
           </w:rPr>
           <w:t>https://www2.sgc.gov.co/sismos/sismos/ultimos-sismos.html</w:t>
         </w:r>
       </w:hyperlink>
       <w:r>
         <w:rPr>
-          <w:rFonts w:ascii="Comic Sans MS" w:hAnsi="Comic Sans MS"/>
+          <w:rFonts w:ascii="Times New Roman" w:hAnsi="Times New Roman" w:cs="Times New Roman"/>
           <w:b/>
           <w:bCs/>
           <w:color w:val="000000"/>
+          <w:sz w:val="24"/>
+          <w:szCs w:val="24"/>
         </w:rPr>
         <w:t xml:space="preserve"> </w:t>
       </w:r>
     </w:p>
     <w:p>
-      <w:r>
+      <w:pPr>
+        <w:jc w:val="both"/>
+        <w:rPr>
+          <w:rFonts w:ascii="Times New Roman" w:hAnsi="Times New Roman" w:cs="Times New Roman"/>
+          <w:sz w:val="24"/>
+          <w:szCs w:val="24"/>
+        </w:rPr>
+      </w:pPr>
+      <w:r>
+        <w:rPr>
+          <w:rFonts w:ascii="Times New Roman" w:hAnsi="Times New Roman" w:cs="Times New Roman"/>
+          <w:sz w:val="24"/>
+          <w:szCs w:val="24"/>
+        </w:rPr>
         <w:t xml:space="preserve">Visor de </w:t>
       </w:r>
       <w:proofErr w:type="spellStart"/>
       <w:r>
+        <w:rPr>
+          <w:rFonts w:ascii="Times New Roman" w:hAnsi="Times New Roman" w:cs="Times New Roman"/>
+          <w:sz w:val="24"/>
+          <w:szCs w:val="24"/>
+        </w:rPr>
         <w:t>json</w:t>
       </w:r>
       <w:proofErr w:type="spellEnd"/>
     </w:p>
     <w:p>
-      <w:hyperlink r:id="rId11" w:history="1">
+      <w:pPr>
+        <w:jc w:val="both"/>
+        <w:rPr>
+          <w:rFonts w:ascii="Times New Roman" w:hAnsi="Times New Roman" w:cs="Times New Roman"/>
+          <w:sz w:val="24"/>
+          <w:szCs w:val="24"/>
+        </w:rPr>
+      </w:pPr>
+      <w:hyperlink r:id="rId16" w:history="1">
         <w:r>
           <w:rPr>
             <w:rStyle w:val="Hipervnculo"/>
+            <w:rFonts w:ascii="Times New Roman" w:hAnsi="Times New Roman" w:cs="Times New Roman"/>
+            <w:sz w:val="24"/>
+            <w:szCs w:val="24"/>
           </w:rPr>
           <w:t>http://jsonviewer.stack.hu/</w:t>
         </w:r>
       </w:hyperlink>
       <w:r>
+        <w:rPr>
+          <w:rFonts w:ascii="Times New Roman" w:hAnsi="Times New Roman" w:cs="Times New Roman"/>
+          <w:sz w:val="24"/>
+          <w:szCs w:val="24"/>
+        </w:rPr>
         <w:t xml:space="preserve"> </w:t>
       </w:r>
     </w:p>
@@ -4809,6 +5433,7 @@
       <w:pPr>
         <w:jc w:val="both"/>
         <w:rPr>
+          <w:rFonts w:ascii="Times New Roman" w:hAnsi="Times New Roman" w:cs="Times New Roman"/>
           <w:sz w:val="24"/>
           <w:szCs w:val="24"/>
         </w:rPr>
@@ -7814,7 +8439,7 @@
 </file>
 
 <file path=customXml/itemProps1.xml><?xml version="1.0" encoding="utf-8"?>
-<ds:datastoreItem xmlns:ds="http://schemas.openxmlformats.org/officeDocument/2006/customXml" ds:itemID="{2BAD7D75-2EF5-4A41-BFEB-063395CBB782}">
+<ds:datastoreItem xmlns:ds="http://schemas.openxmlformats.org/officeDocument/2006/customXml" ds:itemID="{E620959D-F5B3-4906-B8D3-0805BA6514BC}">
   <ds:schemaRefs>
     <ds:schemaRef ds:uri="http://schemas.openxmlformats.org/officeDocument/2006/bibliography"/>
   </ds:schemaRefs>

</xml_diff>